<commit_message>
add: continue writing history
</commit_message>
<xml_diff>
--- a/Kozeption/Story/Visual_Novel_Geschichte.docx
+++ b/Kozeption/Story/Visual_Novel_Geschichte.docx
@@ -65,10 +65,7 @@
         <w:t xml:space="preserve"> </w:t>
       </w:r>
       <w:r>
-        <w:t xml:space="preserve">Es gab magische Kreaturen, manche den Menschen gut gesinnt , aber viele auch waren grauenhafte Monster. </w:t>
-      </w:r>
-      <w:r>
-        <w:t xml:space="preserve">Der Mensch studierte diese Kraft und lernte sie für sich zu nutzen. </w:t>
+        <w:t xml:space="preserve">Es gab magische Kreaturen, manche den Menschen gut gesinnt , aber viele auch waren grauenhafte Monster. Der Mensch studierte diese Kraft und lernte sie für sich zu nutzen. </w:t>
       </w:r>
       <w:r>
         <w:t>Zwar es</w:t>
@@ -125,10 +122,7 @@
         <w:t>mit Ihr verbunden</w:t>
       </w:r>
       <w:r>
-        <w:t xml:space="preserve"> und war der </w:t>
-      </w:r>
-      <w:r>
-        <w:t>Schlimmste Gabe.</w:t>
+        <w:t xml:space="preserve"> und war der Schlimmste Gabe.</w:t>
       </w:r>
     </w:p>
     <w:p>
@@ -159,10 +153,7 @@
         <w:commentReference w:id="0"/>
       </w:r>
       <w:r>
-        <w:t xml:space="preserve">&gt; </w:t>
-      </w:r>
-      <w:r>
-        <w:t xml:space="preserve">, </w:t>
+        <w:t xml:space="preserve">&gt; , </w:t>
       </w:r>
       <w:r>
         <w:t>mit Seinem Vater und Mutter. An einem Tag ging der Vater auf Reise</w:t>
@@ -220,10 +211,7 @@
     </w:p>
     <w:p>
       <w:r>
-        <w:t>Erzähler</w:t>
-      </w:r>
-      <w:r>
-        <w:t xml:space="preserve">: ein Bote Kamm vorbei und brachte der Familie einen </w:t>
+        <w:t xml:space="preserve">Erzähler: ein Bote Kamm vorbei und brachte der Familie einen </w:t>
       </w:r>
       <w:r>
         <w:t>Brief in dem Stand</w:t>
@@ -343,10 +331,7 @@
         <w:t xml:space="preserve"> </w:t>
       </w:r>
       <w:r>
-        <w:t xml:space="preserve">sein Brot gegessen </w:t>
-      </w:r>
-      <w:r>
-        <w:t>hatte machte er sich auch auf dem Weg zum Feld.</w:t>
+        <w:t>sein Brot gegessen hatte machte er sich auch auf dem Weg zum Feld.</w:t>
       </w:r>
     </w:p>
     <w:p>
@@ -437,133 +422,240 @@
     </w:p>
     <w:p>
       <w:r>
-        <w:t>Erzähler</w:t>
-      </w:r>
-      <w:r>
+        <w:t xml:space="preserve">Erzähler: </w:t>
+      </w:r>
+      <w:r>
+        <w:t>…,</w:t>
+      </w:r>
+    </w:p>
+    <w:p>
+      <w:r>
+        <w:t xml:space="preserve">Erzähler: es wurde still und der junge dreht sich zu seiner Mutter um sich zu. </w:t>
+      </w:r>
+    </w:p>
+    <w:p>
+      <w:commentRangeStart w:id="4"/>
+      <w:r>
+        <w:t>Mutter: ich liebe…,</w:t>
+      </w:r>
+      <w:commentRangeEnd w:id="4"/>
+      <w:r>
+        <w:rPr>
+          <w:rStyle w:val="Kommentarzeichen"/>
+        </w:rPr>
+        <w:commentReference w:id="4"/>
+      </w:r>
+    </w:p>
+    <w:p>
+      <w:r>
+        <w:t xml:space="preserve">Protagonist: </w:t>
+      </w:r>
+      <w:proofErr w:type="spellStart"/>
+      <w:r>
+        <w:t>mutter</w:t>
+      </w:r>
+      <w:proofErr w:type="spellEnd"/>
+      <w:r>
+        <w:t xml:space="preserve">, </w:t>
+      </w:r>
+      <w:proofErr w:type="spellStart"/>
+      <w:r>
+        <w:t>mutter</w:t>
+      </w:r>
+      <w:proofErr w:type="spellEnd"/>
+      <w:r>
+        <w:t>…MAMAAAAAAA.</w:t>
+      </w:r>
+    </w:p>
+    <w:p>
+      <w:r>
+        <w:t xml:space="preserve">Protagonist: sag was. Ich muss Hilfe holen ich muss mich beeilen. </w:t>
+      </w:r>
+    </w:p>
+    <w:p>
+      <w:r>
+        <w:t xml:space="preserve">Erzähler: Er legt die Muttervorsichtig zu Boden und fing an zu dem Dorfe zu rennen um den Arzt zu Holen. </w:t>
+      </w:r>
+    </w:p>
+    <w:p>
+      <w:r>
+        <w:t>Erzähler: Der Arzt ging &lt;</w:t>
+      </w:r>
+      <w:proofErr w:type="spellStart"/>
+      <w:r>
+        <w:t>name</w:t>
+      </w:r>
+      <w:proofErr w:type="spellEnd"/>
+      <w:r>
+        <w:t>&gt; die gingen schnellstmöglich zum Feld zurück.</w:t>
+      </w:r>
+    </w:p>
+    <w:p>
+      <w:r>
+        <w:t xml:space="preserve">Protagonist: Helfen sie bitte meiner Mutter. </w:t>
+      </w:r>
+    </w:p>
+    <w:p>
+      <w:r>
+        <w:t>Arzt: ich sehe was, passiert ist. Sie hat den schrei einer Alraune gehört und wurde dadurch zu stein verwandelt. Ich kann ihr leider nicht helfen</w:t>
+      </w:r>
+      <w:r>
+        <w:t xml:space="preserve">, keiner meiner Gegenstände kann gegen so ein mächtiger Zauber wie diesen etwas ausrichten. </w:t>
+      </w:r>
+    </w:p>
+    <w:p>
+      <w:r>
+        <w:t xml:space="preserve">Protagonist: </w:t>
+      </w:r>
+      <w:r>
+        <w:t>Es muss doch irgendetwas geben was wir tun können, sie ist das Einzige was ich habe.</w:t>
+      </w:r>
+    </w:p>
+    <w:p>
+      <w:r>
+        <w:t xml:space="preserve">Arzt: bringen wir sie erstmals zurück ins Dorf.  </w:t>
+      </w:r>
+    </w:p>
+    <w:p>
+      <w:r>
+        <w:t>Erzähler: der Arzt und &lt;</w:t>
+      </w:r>
+      <w:proofErr w:type="spellStart"/>
+      <w:r>
+        <w:t>name</w:t>
+      </w:r>
+      <w:proofErr w:type="spellEnd"/>
+      <w:r>
+        <w:t xml:space="preserve">&gt; bringen die Mutter vorsichtig zurück ins Dorf. </w:t>
+      </w:r>
+    </w:p>
+    <w:p>
+      <w:pPr>
+        <w:rPr>
+          <w:rFonts w:ascii="Helvetica" w:hAnsi="Helvetica" w:cs="Helvetica"/>
+        </w:rPr>
+      </w:pPr>
+      <w:r>
+        <w:t xml:space="preserve">Protagonist: Bitte Dr. </w:t>
+      </w:r>
+      <w:proofErr w:type="spellStart"/>
+      <w:r>
+        <w:rPr>
+          <w:rFonts w:ascii="Helvetica" w:hAnsi="Helvetica" w:cs="Helvetica"/>
+        </w:rPr>
+        <w:t>Hiluluk</w:t>
+      </w:r>
+      <w:proofErr w:type="spellEnd"/>
+      <w:r>
+        <w:rPr>
+          <w:rFonts w:ascii="Helvetica" w:hAnsi="Helvetica" w:cs="Helvetica"/>
+        </w:rPr>
+        <w:t xml:space="preserve"> es muss doch irgendwas geben was man tun kann, ich flehe sie an ich würde alles tun.</w:t>
+      </w:r>
+    </w:p>
+    <w:p>
+      <w:pPr>
+        <w:rPr>
+          <w:rFonts w:ascii="Helvetica" w:hAnsi="Helvetica" w:cs="Helvetica"/>
+        </w:rPr>
+      </w:pPr>
+      <w:r>
+        <w:t xml:space="preserve">Dr. </w:t>
+      </w:r>
+      <w:proofErr w:type="spellStart"/>
+      <w:r>
+        <w:rPr>
+          <w:rFonts w:ascii="Helvetica" w:hAnsi="Helvetica" w:cs="Helvetica"/>
+        </w:rPr>
+        <w:t>Hiluluk</w:t>
+      </w:r>
+      <w:proofErr w:type="spellEnd"/>
+      <w:r>
+        <w:rPr>
+          <w:rFonts w:ascii="Helvetica" w:hAnsi="Helvetica" w:cs="Helvetica"/>
+        </w:rPr>
         <w:t xml:space="preserve">: </w:t>
       </w:r>
       <w:r>
-        <w:t>…,</w:t>
-      </w:r>
-    </w:p>
-    <w:p>
-      <w:r>
-        <w:t xml:space="preserve">Erzähler: es wurde still und </w:t>
-      </w:r>
-      <w:r>
-        <w:t xml:space="preserve">der junge dreht sich zu seiner Mutter um sich zu. </w:t>
-      </w:r>
-    </w:p>
-    <w:p>
-      <w:commentRangeStart w:id="4"/>
-      <w:r>
-        <w:t>Mutter: ich liebe…,</w:t>
-      </w:r>
-      <w:commentRangeEnd w:id="4"/>
-      <w:r>
-        <w:rPr>
-          <w:rStyle w:val="Kommentarzeichen"/>
-        </w:rPr>
-        <w:commentReference w:id="4"/>
-      </w:r>
-    </w:p>
-    <w:p>
-      <w:r>
-        <w:t xml:space="preserve">Protagonist: </w:t>
-      </w:r>
-      <w:proofErr w:type="spellStart"/>
-      <w:r>
-        <w:t>mutter</w:t>
-      </w:r>
-      <w:proofErr w:type="spellEnd"/>
-      <w:r>
-        <w:t xml:space="preserve">, </w:t>
-      </w:r>
-      <w:proofErr w:type="spellStart"/>
-      <w:r>
-        <w:t>mutter</w:t>
-      </w:r>
-      <w:proofErr w:type="spellEnd"/>
-      <w:r>
-        <w:t>…MAMAAAAAAA.</w:t>
-      </w:r>
-    </w:p>
-    <w:p>
-      <w:r>
-        <w:t xml:space="preserve">Protagonist: sag was. Ich muss Hilfe holen ich muss mich beeilen. </w:t>
-      </w:r>
-    </w:p>
-    <w:p>
-      <w:r>
-        <w:t>Erzähler:</w:t>
-      </w:r>
-      <w:r>
-        <w:t xml:space="preserve"> Er legt die Muttervorsichtig zu Boden und fing an zu dem Dorfe zu rennen um den Arzt zu Holen. </w:t>
-      </w:r>
-    </w:p>
-    <w:p>
-      <w:r>
-        <w:t>Erzähler:</w:t>
-      </w:r>
-      <w:r>
-        <w:t xml:space="preserve"> Der Arzt ging &lt;</w:t>
-      </w:r>
-      <w:proofErr w:type="spellStart"/>
-      <w:r>
+        <w:rPr>
+          <w:rFonts w:ascii="Helvetica" w:hAnsi="Helvetica" w:cs="Helvetica"/>
+        </w:rPr>
+        <w:t xml:space="preserve">wir brauchten jemand oder etwas was mächtig genug, ist, um diesen Zauber zu lösen und dies innerhalb der nächsten 7 Tage, danach, kann man nicht mehr für sie </w:t>
+      </w:r>
+      <w:proofErr w:type="spellStart"/>
+      <w:r>
+        <w:rPr>
+          <w:rFonts w:ascii="Helvetica" w:hAnsi="Helvetica" w:cs="Helvetica"/>
+        </w:rPr>
+        <w:t>tuhen</w:t>
+      </w:r>
+      <w:proofErr w:type="spellEnd"/>
+      <w:r>
+        <w:rPr>
+          <w:rFonts w:ascii="Helvetica" w:hAnsi="Helvetica" w:cs="Helvetica"/>
+        </w:rPr>
+        <w:t xml:space="preserve"> </w:t>
+      </w:r>
+    </w:p>
+    <w:p>
+      <w:pPr>
+        <w:rPr>
+          <w:rFonts w:ascii="Helvetica" w:hAnsi="Helvetica" w:cs="Helvetica"/>
+        </w:rPr>
+      </w:pPr>
+      <w:r>
+        <w:t xml:space="preserve">Dr. </w:t>
+      </w:r>
+      <w:proofErr w:type="spellStart"/>
+      <w:r>
+        <w:rPr>
+          <w:rFonts w:ascii="Helvetica" w:hAnsi="Helvetica" w:cs="Helvetica"/>
+        </w:rPr>
+        <w:t>Hiluluk</w:t>
+      </w:r>
+      <w:proofErr w:type="spellEnd"/>
+      <w:r>
+        <w:rPr>
+          <w:rFonts w:ascii="Helvetica" w:hAnsi="Helvetica" w:cs="Helvetica"/>
+        </w:rPr>
+        <w:t xml:space="preserve">: das einzige, das Mir bekannt wehre, ist ein Magische pflanze, die Im </w:t>
+      </w:r>
+    </w:p>
+    <w:p>
+      <w:pPr>
+        <w:rPr>
+          <w:rFonts w:ascii="Helvetica" w:hAnsi="Helvetica" w:cs="Helvetica"/>
+        </w:rPr>
+      </w:pPr>
+      <w:r>
+        <w:rPr>
+          <w:rFonts w:ascii="Helvetica" w:hAnsi="Helvetica" w:cs="Helvetica"/>
+        </w:rPr>
+        <w:t xml:space="preserve">&lt;Wald </w:t>
+      </w:r>
+      <w:proofErr w:type="spellStart"/>
+      <w:r>
+        <w:rPr>
+          <w:rFonts w:ascii="Helvetica" w:hAnsi="Helvetica" w:cs="Helvetica"/>
+        </w:rPr>
         <w:t>name</w:t>
       </w:r>
       <w:proofErr w:type="spellEnd"/>
       <w:r>
-        <w:t>&gt; die gingen schnellstmöglich zum Feld zurück.</w:t>
-      </w:r>
-    </w:p>
-    <w:p>
-      <w:r>
-        <w:t xml:space="preserve">Protagonist: Helfen sie bitte meiner Mutter. </w:t>
-      </w:r>
-    </w:p>
-    <w:p>
-      <w:r>
-        <w:t>Arzt: ich sehe was, passiert ist. Sie hat den schrei einer Alraune gehört und wurde dadurch zu stein verwandelt. Ich kann ihr leider nicht helfen</w:t>
-      </w:r>
-      <w:r>
-        <w:t xml:space="preserve">, keiner meiner Gegenstände kann gegen so ein mächtiger Zauber wie diesen etwas ausrichten. </w:t>
-      </w:r>
-    </w:p>
-    <w:p>
-      <w:r>
-        <w:t xml:space="preserve">Protagonist: </w:t>
-      </w:r>
-      <w:r>
-        <w:t>Es muss doch irgendetwas geben was wir tun können, sie ist das Einzige was ich habe.</w:t>
-      </w:r>
-    </w:p>
-    <w:p>
-      <w:r>
-        <w:t xml:space="preserve">Arzt: bringen wir sie erstmals zurück ins Dorf.  </w:t>
-      </w:r>
-    </w:p>
-    <w:p>
-      <w:r>
-        <w:t>Erzähler: der Arzt und &lt;</w:t>
-      </w:r>
-      <w:proofErr w:type="spellStart"/>
-      <w:r>
-        <w:t>name</w:t>
-      </w:r>
-      <w:proofErr w:type="spellEnd"/>
-      <w:r>
-        <w:t xml:space="preserve">&gt; bringen die Mutter vorsichtig zurück ins Dorf. </w:t>
-      </w:r>
-    </w:p>
-    <w:p>
-      <w:pPr>
-        <w:rPr>
-          <w:rFonts w:ascii="Helvetica" w:hAnsi="Helvetica" w:cs="Helvetica"/>
-        </w:rPr>
-      </w:pPr>
-      <w:r>
-        <w:t xml:space="preserve">Protagonist: Bitte Dr. </w:t>
+        <w:rPr>
+          <w:rFonts w:ascii="Helvetica" w:hAnsi="Helvetica" w:cs="Helvetica"/>
+        </w:rPr>
+        <w:t xml:space="preserve">&gt; Zu finden ist. </w:t>
+      </w:r>
+    </w:p>
+    <w:p>
+      <w:pPr>
+        <w:rPr>
+          <w:rFonts w:ascii="Helvetica" w:hAnsi="Helvetica" w:cs="Helvetica"/>
+        </w:rPr>
+      </w:pPr>
+      <w:r>
+        <w:t xml:space="preserve">Dr. </w:t>
       </w:r>
       <w:proofErr w:type="spellStart"/>
       <w:r>
@@ -577,138 +669,7 @@
         <w:rPr>
           <w:rFonts w:ascii="Helvetica" w:hAnsi="Helvetica" w:cs="Helvetica"/>
         </w:rPr>
-        <w:t xml:space="preserve"> es muss doch irgendwas geben was man tun kann, ich flehe sie an ich würde alles tun.</w:t>
-      </w:r>
-    </w:p>
-    <w:p>
-      <w:pPr>
-        <w:rPr>
-          <w:rFonts w:ascii="Helvetica" w:hAnsi="Helvetica" w:cs="Helvetica"/>
-        </w:rPr>
-      </w:pPr>
-      <w:r>
-        <w:t xml:space="preserve">Dr. </w:t>
-      </w:r>
-      <w:proofErr w:type="spellStart"/>
-      <w:r>
-        <w:rPr>
-          <w:rFonts w:ascii="Helvetica" w:hAnsi="Helvetica" w:cs="Helvetica"/>
-        </w:rPr>
-        <w:t>Hiluluk</w:t>
-      </w:r>
-      <w:proofErr w:type="spellEnd"/>
-      <w:r>
-        <w:rPr>
-          <w:rFonts w:ascii="Helvetica" w:hAnsi="Helvetica" w:cs="Helvetica"/>
-        </w:rPr>
         <w:t xml:space="preserve">: </w:t>
-      </w:r>
-      <w:r>
-        <w:rPr>
-          <w:rFonts w:ascii="Helvetica" w:hAnsi="Helvetica" w:cs="Helvetica"/>
-        </w:rPr>
-        <w:t xml:space="preserve">wir brauchten jemand oder etwas was mächtig genug, ist, um diesen Zauber zu lösen und dies innerhalb der nächsten 7 Tage, danach, kann man nicht mehr für sie </w:t>
-      </w:r>
-      <w:proofErr w:type="spellStart"/>
-      <w:r>
-        <w:rPr>
-          <w:rFonts w:ascii="Helvetica" w:hAnsi="Helvetica" w:cs="Helvetica"/>
-        </w:rPr>
-        <w:t>tuhen</w:t>
-      </w:r>
-      <w:proofErr w:type="spellEnd"/>
-      <w:r>
-        <w:rPr>
-          <w:rFonts w:ascii="Helvetica" w:hAnsi="Helvetica" w:cs="Helvetica"/>
-        </w:rPr>
-        <w:t xml:space="preserve"> </w:t>
-      </w:r>
-    </w:p>
-    <w:p>
-      <w:pPr>
-        <w:rPr>
-          <w:rFonts w:ascii="Helvetica" w:hAnsi="Helvetica" w:cs="Helvetica"/>
-        </w:rPr>
-      </w:pPr>
-      <w:r>
-        <w:t xml:space="preserve">Dr. </w:t>
-      </w:r>
-      <w:proofErr w:type="spellStart"/>
-      <w:r>
-        <w:rPr>
-          <w:rFonts w:ascii="Helvetica" w:hAnsi="Helvetica" w:cs="Helvetica"/>
-        </w:rPr>
-        <w:t>Hiluluk</w:t>
-      </w:r>
-      <w:proofErr w:type="spellEnd"/>
-      <w:r>
-        <w:rPr>
-          <w:rFonts w:ascii="Helvetica" w:hAnsi="Helvetica" w:cs="Helvetica"/>
-        </w:rPr>
-        <w:t>:</w:t>
-      </w:r>
-      <w:r>
-        <w:rPr>
-          <w:rFonts w:ascii="Helvetica" w:hAnsi="Helvetica" w:cs="Helvetica"/>
-        </w:rPr>
-        <w:t xml:space="preserve"> das einzige, das Mir bekannt wehre, ist ein Magische pflanze, die Im </w:t>
-      </w:r>
-    </w:p>
-    <w:p>
-      <w:pPr>
-        <w:rPr>
-          <w:rFonts w:ascii="Helvetica" w:hAnsi="Helvetica" w:cs="Helvetica"/>
-        </w:rPr>
-      </w:pPr>
-      <w:r>
-        <w:rPr>
-          <w:rFonts w:ascii="Helvetica" w:hAnsi="Helvetica" w:cs="Helvetica"/>
-        </w:rPr>
-        <w:t xml:space="preserve">&lt;Wald </w:t>
-      </w:r>
-      <w:proofErr w:type="spellStart"/>
-      <w:r>
-        <w:rPr>
-          <w:rFonts w:ascii="Helvetica" w:hAnsi="Helvetica" w:cs="Helvetica"/>
-        </w:rPr>
-        <w:t>name</w:t>
-      </w:r>
-      <w:proofErr w:type="spellEnd"/>
-      <w:r>
-        <w:rPr>
-          <w:rFonts w:ascii="Helvetica" w:hAnsi="Helvetica" w:cs="Helvetica"/>
-        </w:rPr>
-        <w:t xml:space="preserve">&gt; Zu finden ist. </w:t>
-      </w:r>
-    </w:p>
-    <w:p>
-      <w:pPr>
-        <w:rPr>
-          <w:rFonts w:ascii="Helvetica" w:hAnsi="Helvetica" w:cs="Helvetica"/>
-        </w:rPr>
-      </w:pPr>
-      <w:r>
-        <w:t xml:space="preserve">Dr. </w:t>
-      </w:r>
-      <w:proofErr w:type="spellStart"/>
-      <w:r>
-        <w:rPr>
-          <w:rFonts w:ascii="Helvetica" w:hAnsi="Helvetica" w:cs="Helvetica"/>
-        </w:rPr>
-        <w:t>Hiluluk</w:t>
-      </w:r>
-      <w:proofErr w:type="spellEnd"/>
-      <w:r>
-        <w:rPr>
-          <w:rFonts w:ascii="Helvetica" w:hAnsi="Helvetica" w:cs="Helvetica"/>
-        </w:rPr>
-        <w:t>:</w:t>
-      </w:r>
-      <w:r>
-        <w:rPr>
-          <w:rFonts w:ascii="Helvetica" w:hAnsi="Helvetica" w:cs="Helvetica"/>
-        </w:rPr>
-        <w:t xml:space="preserve"> </w:t>
       </w:r>
       <w:commentRangeStart w:id="5"/>
       <w:r>
@@ -766,13 +727,7 @@
         <w:rPr>
           <w:rFonts w:ascii="Helvetica" w:hAnsi="Helvetica" w:cs="Helvetica"/>
         </w:rPr>
-        <w:t>:</w:t>
-      </w:r>
-      <w:r>
-        <w:rPr>
-          <w:rFonts w:ascii="Helvetica" w:hAnsi="Helvetica" w:cs="Helvetica"/>
-        </w:rPr>
-        <w:t xml:space="preserve"> nach Norden zu den weiten Felder, aber pass auf dort wimmelt es von </w:t>
+        <w:t xml:space="preserve">: nach Norden zu den weiten Felder, aber pass auf dort wimmelt es von </w:t>
       </w:r>
       <w:commentRangeStart w:id="6"/>
       <w:r>
@@ -840,13 +795,7 @@
         <w:rPr>
           <w:rFonts w:ascii="Helvetica" w:hAnsi="Helvetica" w:cs="Helvetica"/>
         </w:rPr>
-        <w:t>:</w:t>
-      </w:r>
-      <w:r>
-        <w:rPr>
-          <w:rFonts w:ascii="Helvetica" w:hAnsi="Helvetica" w:cs="Helvetica"/>
-        </w:rPr>
-        <w:t xml:space="preserve"> nach den Felder kommst du zu dem &lt;Gebirge </w:t>
+        <w:t xml:space="preserve">: nach den Felder kommst du zu dem &lt;Gebirge </w:t>
       </w:r>
       <w:proofErr w:type="spellStart"/>
       <w:r>
@@ -884,13 +833,7 @@
         <w:rPr>
           <w:rFonts w:ascii="Helvetica" w:hAnsi="Helvetica" w:cs="Helvetica"/>
         </w:rPr>
-        <w:t>:</w:t>
-      </w:r>
-      <w:r>
-        <w:rPr>
-          <w:rFonts w:ascii="Helvetica" w:hAnsi="Helvetica" w:cs="Helvetica"/>
-        </w:rPr>
-        <w:t xml:space="preserve"> Der Pfad  </w:t>
+        <w:t xml:space="preserve">: Der Pfad  </w:t>
       </w:r>
       <w:r>
         <w:rPr>
@@ -920,13 +863,7 @@
         <w:rPr>
           <w:rFonts w:ascii="Helvetica" w:hAnsi="Helvetica" w:cs="Helvetica"/>
         </w:rPr>
-        <w:t>:</w:t>
-      </w:r>
-      <w:r>
-        <w:rPr>
-          <w:rFonts w:ascii="Helvetica" w:hAnsi="Helvetica" w:cs="Helvetica"/>
-        </w:rPr>
-        <w:t xml:space="preserve"> dahinter ist schon der &lt;</w:t>
+        <w:t>: dahinter ist schon der &lt;</w:t>
       </w:r>
       <w:proofErr w:type="spellStart"/>
       <w:r>
@@ -958,43 +895,22 @@
     </w:p>
     <w:p>
       <w:r>
-        <w:t>Protagonist:</w:t>
-      </w:r>
-      <w:r>
-        <w:t xml:space="preserve"> „mein Vater hätte es sicher geschafft, ich wollte immer so sein, aber nach seinem Tod war mir bewusst was führ gefahren da daraus sind, und hatte nur noch Angst“.</w:t>
-      </w:r>
-    </w:p>
-    <w:p>
-      <w:r>
-        <w:t>Protagonist:</w:t>
-      </w:r>
-      <w:r>
-        <w:t>“ ich muss es versuchen,  Sie ich bin daran Schuld die Alraune aus dem Boden zu gezogen zu haben. Ich bin so dumm“</w:t>
-      </w:r>
-    </w:p>
-    <w:p>
-      <w:r>
-        <w:t>Protagonist:</w:t>
-      </w:r>
-      <w:r>
-        <w:t xml:space="preserve"> “</w:t>
-      </w:r>
-      <w:r>
-        <w:t>Ich bin so dumm</w:t>
-      </w:r>
-      <w:r>
-        <w:t xml:space="preserve">“ </w:t>
-      </w:r>
-    </w:p>
-    <w:p>
-      <w:r>
-        <w:t>Protagonist:</w:t>
-      </w:r>
-      <w:r>
-        <w:t xml:space="preserve"> „alles ist meine Schuld“</w:t>
-      </w:r>
-      <w:r>
-        <w:t xml:space="preserve">x3 </w:t>
+        <w:t>Protagonist: „mein Vater hätte es sicher geschafft, ich wollte immer so sein, aber nach seinem Tod war mir bewusst was führ gefahren da daraus sind, und hatte nur noch Angst“.</w:t>
+      </w:r>
+    </w:p>
+    <w:p>
+      <w:r>
+        <w:t>Protagonist:“ ich muss es versuchen,  Sie ich bin daran Schuld die Alraune aus dem Boden zu gezogen zu haben. Ich bin so dumm“</w:t>
+      </w:r>
+    </w:p>
+    <w:p>
+      <w:r>
+        <w:t xml:space="preserve">Protagonist: “Ich bin so dumm“ </w:t>
+      </w:r>
+    </w:p>
+    <w:p>
+      <w:r>
+        <w:t xml:space="preserve">Protagonist: „alles ist meine Schuld“x3 </w:t>
       </w:r>
     </w:p>
     <w:p>
@@ -1050,13 +966,7 @@
         <w:rPr>
           <w:rFonts w:ascii="Helvetica" w:hAnsi="Helvetica" w:cs="Helvetica"/>
         </w:rPr>
-        <w:t>:</w:t>
-      </w:r>
-      <w:r>
-        <w:rPr>
-          <w:rFonts w:ascii="Helvetica" w:hAnsi="Helvetica" w:cs="Helvetica"/>
-        </w:rPr>
-        <w:t xml:space="preserve"> Warte. Nimm da hier, ein </w:t>
+        <w:t xml:space="preserve">: Warte. Nimm da hier, ein </w:t>
       </w:r>
       <w:commentRangeStart w:id="8"/>
       <w:r>
@@ -1081,18 +991,20 @@
     </w:p>
     <w:p>
       <w:r>
-        <w:t>Protagonist:</w:t>
-      </w:r>
-      <w:r>
-        <w:t xml:space="preserve"> danke. Passen sie auf meine Mutter auf. </w:t>
-      </w:r>
-    </w:p>
-    <w:p>
-      <w:r>
-        <w:t>Erzähler:</w:t>
-      </w:r>
-      <w:r>
-        <w:t xml:space="preserve"> und So machte sich &lt;</w:t>
+        <w:t xml:space="preserve">Protagonist: danke. Passen sie auf meine Mutter auf. </w:t>
+      </w:r>
+    </w:p>
+    <w:p>
+      <w:r>
+        <w:t xml:space="preserve">Erzähler: und </w:t>
+      </w:r>
+      <w:proofErr w:type="spellStart"/>
+      <w:r>
+        <w:t>So</w:t>
+      </w:r>
+      <w:proofErr w:type="spellEnd"/>
+      <w:r>
+        <w:t xml:space="preserve"> machte sich &lt;</w:t>
       </w:r>
       <w:proofErr w:type="spellStart"/>
       <w:r>
@@ -1128,10 +1040,7 @@
     </w:p>
     <w:p>
       <w:r>
-        <w:t>Erzähler</w:t>
-      </w:r>
-      <w:r>
-        <w:t>: nach paar Stunden ist &lt;</w:t>
+        <w:t>Erzähler: nach paar Stunden ist &lt;</w:t>
       </w:r>
       <w:r>
         <w:t>Name</w:t>
@@ -1158,10 +1067,7 @@
         </w:rPr>
       </w:pPr>
       <w:r>
-        <w:t>Protagonist:  „</w:t>
-      </w:r>
-      <w:r>
-        <w:t xml:space="preserve">Dr. </w:t>
+        <w:t xml:space="preserve">Protagonist:  „Dr. </w:t>
       </w:r>
       <w:proofErr w:type="spellStart"/>
       <w:r>
@@ -1180,16 +1086,12 @@
     </w:p>
     <w:p>
       <w:r>
-        <w:t xml:space="preserve">Erzähler: </w:t>
-      </w:r>
-      <w:r>
-        <w:t xml:space="preserve">nach einer Weile raschelt es </w:t>
-      </w:r>
-      <w:r>
-        <w:t>in einem Busch neben ihn</w:t>
-      </w:r>
-      <w:r>
-        <w:t>.</w:t>
+        <w:t xml:space="preserve">Erzähler: nach einer Weile raschelt es in einem Busch neben ihn. </w:t>
+      </w:r>
+    </w:p>
+    <w:p>
+      <w:r>
+        <w:t>Erzähler: es springen 3 &lt;Schleime&gt; vor um ihn herum und verspären in dem Weg</w:t>
       </w:r>
       <w:r>
         <w:t xml:space="preserve"> </w:t>
@@ -1197,10 +1099,53 @@
     </w:p>
     <w:p>
       <w:r>
-        <w:t>Erzähler:</w:t>
-      </w:r>
-      <w:r>
-        <w:t xml:space="preserve"> es springen 3 &lt;Schleime&gt; vor um ihn herum und verspären in dem Weg</w:t>
+        <w:t>Protagonist: „</w:t>
+      </w:r>
+      <w:proofErr w:type="spellStart"/>
+      <w:r>
+        <w:t>mist</w:t>
+      </w:r>
+      <w:proofErr w:type="spellEnd"/>
+      <w:r>
+        <w:t xml:space="preserve"> ich muss mich beeilen.“</w:t>
+      </w:r>
+    </w:p>
+    <w:p>
+      <w:r>
+        <w:t>Protagonist: „ich komm nicht durch ich muss wohl Kämpfen.</w:t>
+      </w:r>
+    </w:p>
+    <w:p>
+      <w:r>
+        <w:t>Erzähler: &lt;</w:t>
+      </w:r>
+      <w:proofErr w:type="spellStart"/>
+      <w:r>
+        <w:t>name</w:t>
+      </w:r>
+      <w:proofErr w:type="spellEnd"/>
+      <w:r>
+        <w:t>&gt; keift zu seinem Schwert.</w:t>
+      </w:r>
+    </w:p>
+    <w:p/>
+    <w:p>
+      <w:r>
+        <w:t>---------------Kampf beginnt------------------</w:t>
+      </w:r>
+    </w:p>
+    <w:p>
+      <w:r>
+        <w:t>Nicht verlier bar,  &lt;</w:t>
+      </w:r>
+      <w:r>
+        <w:t>schleime</w:t>
+      </w:r>
+      <w:r>
+        <w:t>&gt;</w:t>
+      </w:r>
+      <w:r>
+        <w:t xml:space="preserve"> machen nicht viel Schaden/ kein</w:t>
       </w:r>
       <w:r>
         <w:t xml:space="preserve"> </w:t>
@@ -1208,103 +1153,28 @@
     </w:p>
     <w:p>
       <w:r>
-        <w:t>Protagonist:</w:t>
-      </w:r>
-      <w:r>
-        <w:t xml:space="preserve"> „</w:t>
-      </w:r>
-      <w:proofErr w:type="spellStart"/>
-      <w:r>
-        <w:t>mist</w:t>
-      </w:r>
-      <w:proofErr w:type="spellEnd"/>
-      <w:r>
-        <w:t xml:space="preserve"> ich muss mich beeilen.“</w:t>
-      </w:r>
-    </w:p>
-    <w:p>
-      <w:r>
-        <w:t>Protagonist: „</w:t>
-      </w:r>
-      <w:r>
-        <w:t>ich komm nicht durch ich muss wohl Kämpfen.</w:t>
-      </w:r>
-    </w:p>
-    <w:p>
-      <w:r>
-        <w:t>E</w:t>
-      </w:r>
-      <w:r>
-        <w:t>rzähler:</w:t>
-      </w:r>
-      <w:r>
-        <w:t xml:space="preserve"> &lt;</w:t>
-      </w:r>
-      <w:proofErr w:type="spellStart"/>
-      <w:r>
-        <w:t>name</w:t>
-      </w:r>
-      <w:proofErr w:type="spellEnd"/>
-      <w:r>
-        <w:t>&gt; keift zu seinem Schwert.</w:t>
+        <w:t>Tranke einsetzen verliert man diesen, bekommt aber eine Lehre falsche.</w:t>
+      </w:r>
+    </w:p>
+    <w:p>
+      <w:r>
+        <w:t>---------------Kampf ende------------------</w:t>
       </w:r>
     </w:p>
     <w:p/>
     <w:p>
       <w:r>
-        <w:t>---------------Kampf beginnt------------------</w:t>
-      </w:r>
-    </w:p>
-    <w:p>
-      <w:r>
-        <w:t>Nicht verlier bar,  &lt;</w:t>
-      </w:r>
-      <w:r>
-        <w:t>schleime</w:t>
-      </w:r>
-      <w:r>
-        <w:t>&gt;</w:t>
-      </w:r>
-      <w:r>
-        <w:t xml:space="preserve"> machen nicht viel Schaden/ kein</w:t>
-      </w:r>
-      <w:r>
-        <w:t xml:space="preserve"> </w:t>
-      </w:r>
-    </w:p>
-    <w:p>
-      <w:r>
-        <w:t>Tranke einsetzen verliert man diesen, bekommt aber eine Lehre falsche.</w:t>
-      </w:r>
-    </w:p>
-    <w:p>
-      <w:r>
-        <w:t>---------------Kampf ende------------------</w:t>
-      </w:r>
-    </w:p>
-    <w:p/>
-    <w:p>
-      <w:r>
-        <w:t xml:space="preserve">Erzähler:  </w:t>
-      </w:r>
-      <w:r>
-        <w:t>die Restlichen schleime suchen das Weite.</w:t>
-      </w:r>
-    </w:p>
-    <w:p>
-      <w:r>
-        <w:t>Protagonist:</w:t>
-      </w:r>
-      <w:r>
-        <w:t xml:space="preserve"> endlich ist es vorbei, ich muss schnell weiter und darf keine Zeit verlieren </w:t>
-      </w:r>
-    </w:p>
-    <w:p>
-      <w:r>
-        <w:t xml:space="preserve">Erzähler:  </w:t>
-      </w:r>
-      <w:r>
-        <w:t>&lt;</w:t>
+        <w:t>Erzähler:  die Restlichen schleime suchen das Weite.</w:t>
+      </w:r>
+    </w:p>
+    <w:p>
+      <w:r>
+        <w:t xml:space="preserve">Protagonist: endlich ist es vorbei, ich muss schnell weiter und darf keine Zeit verlieren </w:t>
+      </w:r>
+    </w:p>
+    <w:p>
+      <w:r>
+        <w:t>Erzähler:  &lt;</w:t>
       </w:r>
       <w:proofErr w:type="spellStart"/>
       <w:r>
@@ -1342,10 +1212,7 @@
         <w:t>Erzähler:</w:t>
       </w:r>
       <w:r>
-        <w:t xml:space="preserve"> </w:t>
-      </w:r>
-      <w:r>
-        <w:t>&lt;</w:t>
+        <w:t xml:space="preserve"> &lt;</w:t>
       </w:r>
       <w:proofErr w:type="spellStart"/>
       <w:r>
@@ -1353,10 +1220,7 @@
       </w:r>
       <w:proofErr w:type="spellEnd"/>
       <w:r>
-        <w:t>&gt;</w:t>
-      </w:r>
-      <w:r>
-        <w:t xml:space="preserve"> ist fast bei den &lt;Berg </w:t>
+        <w:t xml:space="preserve">&gt; ist fast bei den &lt;Berg </w:t>
       </w:r>
       <w:proofErr w:type="spellStart"/>
       <w:r>
@@ -1364,32 +1228,17 @@
       </w:r>
       <w:proofErr w:type="spellEnd"/>
       <w:r>
-        <w:t>&gt;</w:t>
-      </w:r>
-      <w:r>
-        <w:t xml:space="preserve"> </w:t>
-      </w:r>
-      <w:r>
-        <w:t xml:space="preserve">angekommen, es wurde schon spät. </w:t>
-      </w:r>
-    </w:p>
-    <w:p>
-      <w:r>
-        <w:t>Erzähler:</w:t>
-      </w:r>
-      <w:r>
-        <w:t xml:space="preserve"> Die Sonne geht hinter dem Berg geradeunter.</w:t>
-      </w:r>
-    </w:p>
-    <w:p>
-      <w:r>
-        <w:t>Erzähler:</w:t>
-      </w:r>
-      <w:r>
-        <w:t xml:space="preserve"> </w:t>
-      </w:r>
-      <w:r>
-        <w:t>&lt;</w:t>
+        <w:t xml:space="preserve">&gt; angekommen, es wurde schon spät. </w:t>
+      </w:r>
+    </w:p>
+    <w:p>
+      <w:r>
+        <w:t>Erzähler: Die Sonne geht hinter dem Berg geradeunter.</w:t>
+      </w:r>
+    </w:p>
+    <w:p>
+      <w:r>
+        <w:t>Erzähler: &lt;</w:t>
       </w:r>
       <w:proofErr w:type="spellStart"/>
       <w:r>
@@ -1397,27 +1246,18 @@
       </w:r>
       <w:proofErr w:type="spellEnd"/>
       <w:r>
-        <w:t>&gt;</w:t>
-      </w:r>
-      <w:r>
-        <w:t xml:space="preserve"> sieht eine Gestalt.</w:t>
-      </w:r>
-    </w:p>
-    <w:p>
-      <w:r>
-        <w:t>Protagonist:</w:t>
-      </w:r>
-      <w:r>
-        <w:t xml:space="preserve"> da ist jemand. </w:t>
+        <w:t>&gt; sieht eine Gestalt.</w:t>
+      </w:r>
+    </w:p>
+    <w:p>
+      <w:r>
+        <w:t xml:space="preserve">Protagonist: da ist jemand. </w:t>
       </w:r>
     </w:p>
     <w:p/>
     <w:p>
       <w:r>
-        <w:t>Protagonist:</w:t>
-      </w:r>
-      <w:r>
-        <w:t xml:space="preserve"> egal ich darf keine </w:t>
+        <w:t xml:space="preserve">Protagonist: egal ich darf keine </w:t>
       </w:r>
       <w:r>
         <w:t>Zeit</w:t>
@@ -1431,10 +1271,7 @@
     </w:p>
     <w:p>
       <w:r>
-        <w:t>Erzähler</w:t>
-      </w:r>
-      <w:r>
-        <w:t xml:space="preserve">: der Mann sieht verwahrlost  aus und ist in zerrissenen Lumpen gekleidet. </w:t>
+        <w:t xml:space="preserve">Erzähler: der Mann sieht verwahrlost  aus und ist in zerrissenen Lumpen gekleidet. </w:t>
       </w:r>
     </w:p>
     <w:p>
@@ -1533,10 +1370,7 @@
     </w:p>
     <w:p>
       <w:r>
-        <w:t>Protagonist:</w:t>
-      </w:r>
-      <w:r>
-        <w:t xml:space="preserve"> hier sie können Diese leere Flaschen eins Heils tranks haben.</w:t>
+        <w:t>Protagonist: hier sie können Diese leere Flaschen eins Heils tranks haben.</w:t>
       </w:r>
     </w:p>
     <w:p>
@@ -1549,10 +1383,7 @@
       </w:r>
       <w:proofErr w:type="spellEnd"/>
       <w:r>
-        <w:t xml:space="preserve">: </w:t>
-      </w:r>
-      <w:r>
-        <w:t xml:space="preserve">was für eine Wunderschönes Exemplar. Vielen Dank </w:t>
+        <w:t xml:space="preserve">: was für eine Wunderschönes Exemplar. Vielen Dank </w:t>
       </w:r>
     </w:p>
     <w:p>
@@ -1565,10 +1396,7 @@
       </w:r>
       <w:proofErr w:type="spellEnd"/>
       <w:r>
-        <w:t xml:space="preserve">: </w:t>
-      </w:r>
-      <w:r>
-        <w:t>wohin sind sie unterwegs?</w:t>
+        <w:t>: wohin sind sie unterwegs?</w:t>
       </w:r>
     </w:p>
     <w:p>
@@ -1620,21 +1448,12 @@
       </w:r>
       <w:proofErr w:type="spellEnd"/>
       <w:r>
-        <w:t xml:space="preserve">: </w:t>
-      </w:r>
-      <w:r>
-        <w:t>oh, ich habe gehört das ist eine Schwere aufgaben viel Erfolg.  Und nochmal Danke für die Flasche.</w:t>
-      </w:r>
-    </w:p>
-    <w:p>
-      <w:r>
-        <w:t xml:space="preserve">----Ende </w:t>
-      </w:r>
-      <w:r>
-        <w:t>Etwas überreichen</w:t>
-      </w:r>
-      <w:r>
-        <w:t>----</w:t>
+        <w:t>: oh, ich habe gehört das ist eine Schwere aufgaben viel Erfolg.  Und nochmal Danke für die Flasche.</w:t>
+      </w:r>
+    </w:p>
+    <w:p>
+      <w:r>
+        <w:t>----Ende Etwas überreichen----</w:t>
       </w:r>
     </w:p>
     <w:p>
@@ -1662,10 +1481,7 @@
     <w:p/>
     <w:p>
       <w:r>
-        <w:t xml:space="preserve">Protagonist: </w:t>
-      </w:r>
-      <w:r>
-        <w:t xml:space="preserve"> Ich kann ihnen leider nichts geben. </w:t>
+        <w:t xml:space="preserve">Protagonist:  Ich kann ihnen leider nichts geben. </w:t>
       </w:r>
     </w:p>
     <w:p>
@@ -1678,10 +1494,7 @@
       </w:r>
       <w:proofErr w:type="spellEnd"/>
       <w:r>
-        <w:t xml:space="preserve">: </w:t>
-      </w:r>
-      <w:r>
-        <w:t xml:space="preserve">sehr schade. </w:t>
+        <w:t xml:space="preserve">: sehr schade. </w:t>
       </w:r>
     </w:p>
     <w:p/>
@@ -1730,10 +1543,7 @@
       </w:r>
       <w:proofErr w:type="spellEnd"/>
       <w:r>
-        <w:t>: oh, ich habe gehört das ist eine Schwere aufgaben viel Erfolg</w:t>
-      </w:r>
-      <w:r>
-        <w:t>.</w:t>
+        <w:t>: oh, ich habe gehört das ist eine Schwere aufgaben viel Erfolg.</w:t>
       </w:r>
     </w:p>
     <w:p/>
@@ -1745,21 +1555,12 @@
         <w:t xml:space="preserve"> </w:t>
       </w:r>
       <w:r>
-        <w:t>Nichts geben</w:t>
-      </w:r>
-      <w:r>
-        <w:t xml:space="preserve"> </w:t>
-      </w:r>
-      <w:r>
-        <w:t>----</w:t>
-      </w:r>
-    </w:p>
-    <w:p>
-      <w:r>
-        <w:t>Protagonist:</w:t>
-      </w:r>
-      <w:r>
-        <w:t xml:space="preserve"> „ignor</w:t>
+        <w:t>Nichts geben ----</w:t>
+      </w:r>
+    </w:p>
+    <w:p>
+      <w:r>
+        <w:t>Protagonist: „ignor</w:t>
       </w:r>
       <w:r>
         <w:t>ier ihn einfach ich habe keine Zeit mit ihm zu reden</w:t>
@@ -1773,13 +1574,7 @@
         <w:pStyle w:val="berschrift2"/>
       </w:pPr>
       <w:r>
-        <w:t>----</w:t>
-      </w:r>
-      <w:r>
-        <w:t>Ignorieren</w:t>
-      </w:r>
-      <w:r>
-        <w:t>----</w:t>
+        <w:t>----Ignorieren----</w:t>
       </w:r>
     </w:p>
     <w:p>
@@ -1805,16 +1600,7 @@
     </w:p>
     <w:p>
       <w:r>
-        <w:t xml:space="preserve">Protagonist:  </w:t>
-      </w:r>
-      <w:r>
-        <w:t>„</w:t>
-      </w:r>
-      <w:r>
-        <w:t>Was für ein Komischer Mann hate schon angst das er mich angreift.</w:t>
-      </w:r>
-      <w:r>
-        <w:t>“</w:t>
+        <w:t>Protagonist:  „Was für ein Komischer Mann hate schon angst das er mich angreift.“</w:t>
       </w:r>
     </w:p>
     <w:p/>
@@ -1825,10 +1611,7 @@
     </w:p>
     <w:p>
       <w:r>
-        <w:t>Erzähler:</w:t>
-      </w:r>
-      <w:r>
-        <w:t xml:space="preserve"> &lt;</w:t>
+        <w:t>Erzähler: &lt;</w:t>
       </w:r>
       <w:proofErr w:type="spellStart"/>
       <w:r>
@@ -1841,10 +1624,7 @@
     </w:p>
     <w:p>
       <w:r>
-        <w:t>Protagonist:</w:t>
-      </w:r>
-      <w:r>
-        <w:t xml:space="preserve"> „die Sonne ist schon untergegangen. Ich sollte mich ein paar Stunden ausruhen „</w:t>
+        <w:t>Protagonist: „die Sonne ist schon untergegangen. Ich sollte mich ein paar Stunden ausruhen „</w:t>
       </w:r>
     </w:p>
     <w:p>
@@ -1857,10 +1637,7 @@
       </w:r>
       <w:proofErr w:type="spellEnd"/>
       <w:r>
-        <w:t xml:space="preserve">&gt; </w:t>
-      </w:r>
-      <w:r>
-        <w:t>schlagt ein Lager auf und legt sich hin.</w:t>
+        <w:t>&gt; schlagt ein Lager auf und legt sich hin.</w:t>
       </w:r>
     </w:p>
     <w:p/>
@@ -1889,6 +1666,1041 @@
         <w:t xml:space="preserve"> Morgen</w:t>
       </w:r>
     </w:p>
+    <w:p>
+      <w:r>
+        <w:t xml:space="preserve">Erzähler: </w:t>
+      </w:r>
+      <w:r>
+        <w:t>es ist früh am Morgen,  die Sonne ist noch nicht aufgegangen.</w:t>
+      </w:r>
+    </w:p>
+    <w:p>
+      <w:r>
+        <w:t xml:space="preserve">Protagonist: </w:t>
+      </w:r>
+      <w:proofErr w:type="spellStart"/>
+      <w:r>
+        <w:t>ZZzzzz</w:t>
+      </w:r>
+      <w:proofErr w:type="spellEnd"/>
+      <w:r>
+        <w:t>…</w:t>
+      </w:r>
+      <w:commentRangeStart w:id="10"/>
+      <w:proofErr w:type="spellStart"/>
+      <w:r>
+        <w:t>Aaaa</w:t>
+      </w:r>
+      <w:commentRangeEnd w:id="10"/>
+      <w:proofErr w:type="spellEnd"/>
+      <w:r>
+        <w:rPr>
+          <w:rStyle w:val="Kommentarzeichen"/>
+        </w:rPr>
+        <w:commentReference w:id="10"/>
+      </w:r>
+      <w:r>
+        <w:t xml:space="preserve">, „wie lange habe ich geschlafen?“ </w:t>
+      </w:r>
+    </w:p>
+    <w:p>
+      <w:r>
+        <w:t xml:space="preserve">Protagonist: </w:t>
+      </w:r>
+      <w:r>
+        <w:t>„Es ist noch dunkel, egal ich habe genug geschlafen ich muss mich beeilen“</w:t>
+      </w:r>
+    </w:p>
+    <w:p>
+      <w:r>
+        <w:t>Erzähler</w:t>
+      </w:r>
+      <w:r>
+        <w:t>: &lt;</w:t>
+      </w:r>
+      <w:proofErr w:type="spellStart"/>
+      <w:r>
+        <w:t>name</w:t>
+      </w:r>
+      <w:proofErr w:type="spellEnd"/>
+      <w:r>
+        <w:t xml:space="preserve">&gt; steht auf und packt sein Lager zusammen. </w:t>
+      </w:r>
+    </w:p>
+    <w:p>
+      <w:r>
+        <w:t xml:space="preserve">Erzähler: </w:t>
+      </w:r>
+      <w:r>
+        <w:t xml:space="preserve">als er alles aufgeräumt hat, nahm er noch ein schluck aus seinem Wasser Beutel und </w:t>
+      </w:r>
+    </w:p>
+    <w:p>
+      <w:r>
+        <w:t>isst</w:t>
+      </w:r>
+      <w:r>
+        <w:t xml:space="preserve"> ein </w:t>
+      </w:r>
+      <w:r>
+        <w:t>kleines Stück von seinem Brot. Und machte sich auf den Weg in das Gebirge.</w:t>
+      </w:r>
+    </w:p>
+    <w:p/>
+    <w:p>
+      <w:r>
+        <w:t xml:space="preserve">Übergang </w:t>
+      </w:r>
+    </w:p>
+    <w:p>
+      <w:r>
+        <w:t>Protagonist:  „</w:t>
+      </w:r>
+      <w:r>
+        <w:t xml:space="preserve">Der </w:t>
+      </w:r>
+      <w:commentRangeStart w:id="11"/>
+      <w:r>
+        <w:t>Dr</w:t>
+      </w:r>
+      <w:commentRangeEnd w:id="11"/>
+      <w:r>
+        <w:rPr>
+          <w:rStyle w:val="Kommentarzeichen"/>
+        </w:rPr>
+        <w:commentReference w:id="11"/>
+      </w:r>
+      <w:r>
+        <w:t xml:space="preserve">. hat gesagt das hier eine Abzweigung kommen sollte. Ich sollte meine augenaufhalten </w:t>
+      </w:r>
+      <w:r>
+        <w:t>“</w:t>
+      </w:r>
+      <w:r>
+        <w:t>.</w:t>
+      </w:r>
+    </w:p>
+    <w:p>
+      <w:r>
+        <w:t>Protagonist:  „</w:t>
+      </w:r>
+      <w:r>
+        <w:t xml:space="preserve">da vorne ist </w:t>
+      </w:r>
+      <w:r>
+        <w:t>ein enger Pfad das muss er sein</w:t>
+      </w:r>
+      <w:r>
+        <w:t>“</w:t>
+      </w:r>
+      <w:r>
+        <w:t>.</w:t>
+      </w:r>
+    </w:p>
+    <w:p>
+      <w:r>
+        <w:t>Erzähler: &lt;</w:t>
+      </w:r>
+      <w:proofErr w:type="spellStart"/>
+      <w:r>
+        <w:t>name</w:t>
+      </w:r>
+      <w:proofErr w:type="spellEnd"/>
+      <w:r>
+        <w:t xml:space="preserve">&gt; </w:t>
+      </w:r>
+      <w:r>
+        <w:t>Kamm an einer klippe an</w:t>
+      </w:r>
+      <w:r>
+        <w:t xml:space="preserve">. Dort ist ein Enger Pfad hindurch der Wind  pfeif und ein Warn </w:t>
+      </w:r>
+      <w:r>
+        <w:t>Schild befestigt ist</w:t>
+      </w:r>
+      <w:r>
+        <w:t>.</w:t>
+      </w:r>
+      <w:r>
+        <w:t xml:space="preserve"> </w:t>
+      </w:r>
+      <w:r>
+        <w:t>Nebendran</w:t>
+      </w:r>
+      <w:r>
+        <w:t xml:space="preserve"> ist ein gut ausgearbeiteter breiter Pfad der Am auch für Kutschen geeignet aussieht.</w:t>
+      </w:r>
+    </w:p>
+    <w:p>
+      <w:r>
+        <w:t>Protagonist:</w:t>
+      </w:r>
+      <w:r>
+        <w:t xml:space="preserve"> „der </w:t>
+      </w:r>
+      <w:r>
+        <w:t>Pfad</w:t>
+      </w:r>
+      <w:r>
+        <w:t xml:space="preserve"> soll mir einen Ganzen Tagesmarsch ersparen, </w:t>
+      </w:r>
+      <w:r>
+        <w:t xml:space="preserve">aber </w:t>
+      </w:r>
+      <w:r>
+        <w:t>es geht sehr tief runter, wenn. Wenn mich ein Windstoß? Erwischt ist das mein ende. Zudem hat der Dr.</w:t>
+      </w:r>
+      <w:r>
+        <w:t xml:space="preserve">, </w:t>
+      </w:r>
+      <w:r>
+        <w:t xml:space="preserve"> Monster </w:t>
+      </w:r>
+      <w:r>
+        <w:t>erwähnt, die dort sein könnten</w:t>
+      </w:r>
+      <w:r>
+        <w:t>.“</w:t>
+      </w:r>
+    </w:p>
+    <w:p>
+      <w:r>
+        <w:t>Protagonist:</w:t>
+      </w:r>
+      <w:r>
+        <w:t xml:space="preserve"> „Wo soll ich lange gehen</w:t>
+      </w:r>
+      <w:r>
+        <w:t xml:space="preserve">, den  langen Weg der sicher ist oder den kurzen der </w:t>
+      </w:r>
+      <w:r>
+        <w:t>Gefährlich</w:t>
+      </w:r>
+      <w:r>
+        <w:t xml:space="preserve"> scheint?</w:t>
+      </w:r>
+      <w:r>
+        <w:t>“</w:t>
+      </w:r>
+      <w:r>
+        <w:t>.</w:t>
+      </w:r>
+    </w:p>
+    <w:p>
+      <w:r>
+        <w:t>-----Wo lang----</w:t>
+      </w:r>
+    </w:p>
+    <w:p>
+      <w:pPr>
+        <w:pStyle w:val="Listenabsatz"/>
+        <w:numPr>
+          <w:ilvl w:val="0"/>
+          <w:numId w:val="4"/>
+        </w:numPr>
+      </w:pPr>
+      <w:r>
+        <w:t>Der kurze Weg</w:t>
+      </w:r>
+    </w:p>
+    <w:p>
+      <w:pPr>
+        <w:pStyle w:val="Listenabsatz"/>
+        <w:numPr>
+          <w:ilvl w:val="0"/>
+          <w:numId w:val="4"/>
+        </w:numPr>
+      </w:pPr>
+      <w:r>
+        <w:t xml:space="preserve">Der lange Weg </w:t>
+      </w:r>
+    </w:p>
+    <w:p>
+      <w:r>
+        <w:t>--------</w:t>
+      </w:r>
+    </w:p>
+    <w:p>
+      <w:pPr>
+        <w:rPr>
+          <w:b/>
+          <w:bCs/>
+        </w:rPr>
+      </w:pPr>
+    </w:p>
+    <w:p>
+      <w:pPr>
+        <w:rPr>
+          <w:b/>
+          <w:bCs/>
+        </w:rPr>
+      </w:pPr>
+    </w:p>
+    <w:p>
+      <w:pPr>
+        <w:rPr>
+          <w:b/>
+          <w:bCs/>
+        </w:rPr>
+      </w:pPr>
+      <w:r>
+        <w:rPr>
+          <w:b/>
+          <w:bCs/>
+        </w:rPr>
+        <w:br w:type="page"/>
+      </w:r>
+    </w:p>
+    <w:p>
+      <w:pPr>
+        <w:pStyle w:val="berschrift2"/>
+      </w:pPr>
+      <w:r>
+        <w:lastRenderedPageBreak/>
+        <w:t xml:space="preserve">Der gefährliche Pfad </w:t>
+      </w:r>
+    </w:p>
+    <w:p/>
+    <w:p>
+      <w:r>
+        <w:t xml:space="preserve">Protagonist: </w:t>
+      </w:r>
+      <w:r>
+        <w:t xml:space="preserve">„ich nehme den kurzen Weg. </w:t>
+      </w:r>
+      <w:r>
+        <w:t>Ich muss mich beeilen</w:t>
+      </w:r>
+      <w:r>
+        <w:t>“</w:t>
+      </w:r>
+    </w:p>
+    <w:p>
+      <w:r>
+        <w:t>Erzähler</w:t>
+      </w:r>
+      <w:r>
+        <w:t xml:space="preserve">: </w:t>
+      </w:r>
+      <w:r>
+        <w:t xml:space="preserve">&lt;Namen&gt; begibt sich auf den Pfad an der Klippe, er strauchelt ein bisschen mit dem Wind aber bleibt ehrgeizig auf dem Weg. </w:t>
+      </w:r>
+    </w:p>
+    <w:p>
+      <w:r>
+        <w:t>Übergang</w:t>
+      </w:r>
+    </w:p>
+    <w:p>
+      <w:r>
+        <w:t>Erzähler:</w:t>
+      </w:r>
+      <w:r>
+        <w:t xml:space="preserve"> es sind </w:t>
+      </w:r>
+      <w:r>
+        <w:t>Stunden</w:t>
+      </w:r>
+      <w:r>
+        <w:t xml:space="preserve"> vergangen und</w:t>
+      </w:r>
+      <w:r>
+        <w:t xml:space="preserve"> </w:t>
+      </w:r>
+      <w:r>
+        <w:t>der Pfad scheint noch enger zu werden</w:t>
+      </w:r>
+    </w:p>
+    <w:p>
+      <w:r>
+        <w:t>Erzähler: &lt;</w:t>
+      </w:r>
+      <w:proofErr w:type="spellStart"/>
+      <w:r>
+        <w:t>name</w:t>
+      </w:r>
+      <w:proofErr w:type="spellEnd"/>
+      <w:r>
+        <w:t xml:space="preserve">&gt; bleibt stehen, er hat muss ich gegen die Bergwand drücken, um noch an dem Pfad zu passen. </w:t>
+      </w:r>
+    </w:p>
+    <w:p>
+      <w:r>
+        <w:t xml:space="preserve">Erzähler: </w:t>
+      </w:r>
+      <w:r>
+        <w:t xml:space="preserve">Ihm Zittern die </w:t>
+      </w:r>
+      <w:r>
+        <w:t>Beine</w:t>
+      </w:r>
+    </w:p>
+    <w:p>
+      <w:r>
+        <w:t xml:space="preserve">Protagonist: </w:t>
+      </w:r>
+      <w:r>
+        <w:t>„</w:t>
+      </w:r>
+      <w:r>
+        <w:t>ich kann nicht weiter ich fliege noch runter.“</w:t>
+      </w:r>
+    </w:p>
+    <w:p>
+      <w:r>
+        <w:t>Protagonist: „nein ich kann jetzt nicht aufgeben, Meine Mutter hat mich gerettet und ich bin an allem schuld“</w:t>
+      </w:r>
+    </w:p>
+    <w:p>
+      <w:r>
+        <w:t>Protagonist: „Mein Vater hätte es niemals gezögert.“</w:t>
+      </w:r>
+    </w:p>
+    <w:p>
+      <w:r>
+        <w:t>Protagonist: „Ich darf nicht zu viel Zeit verlieren</w:t>
+      </w:r>
+      <w:r>
+        <w:t>“</w:t>
+      </w:r>
+    </w:p>
+    <w:p>
+      <w:r>
+        <w:t>Protagonist: &lt;</w:t>
+      </w:r>
+      <w:proofErr w:type="spellStart"/>
+      <w:r>
+        <w:t>name</w:t>
+      </w:r>
+      <w:proofErr w:type="spellEnd"/>
+      <w:r>
+        <w:t>&gt;</w:t>
+      </w:r>
+      <w:r>
+        <w:t xml:space="preserve"> nimmt seinen ganzen Mut zusammen </w:t>
+      </w:r>
+      <w:r>
+        <w:t>und schreitet mit wackligem schritt langsam voran.</w:t>
+      </w:r>
+    </w:p>
+    <w:p>
+      <w:r>
+        <w:t xml:space="preserve">Übergang </w:t>
+      </w:r>
+    </w:p>
+    <w:p>
+      <w:r>
+        <w:t xml:space="preserve">Erzähler: der Pfad scheint </w:t>
+      </w:r>
+      <w:r>
+        <w:t>wieder breiter zu werden.</w:t>
+      </w:r>
+    </w:p>
+    <w:p>
+      <w:r>
+        <w:t>Protagonist:</w:t>
+      </w:r>
+      <w:r>
+        <w:t xml:space="preserve"> „endlich viel länger hätte ich, das nicht ausgehalten.“</w:t>
+      </w:r>
+    </w:p>
+    <w:p>
+      <w:r>
+        <w:t>Protagonist:</w:t>
+      </w:r>
+      <w:r>
+        <w:t xml:space="preserve"> „zum Glück bin nicht </w:t>
+      </w:r>
+      <w:r>
+        <w:t>auf ein Monster</w:t>
+      </w:r>
+      <w:r>
+        <w:t xml:space="preserve"> gestoßen“</w:t>
+      </w:r>
+    </w:p>
+    <w:p>
+      <w:r>
+        <w:t>Protagonist: „ich muss mich kurz hinsetzen.“</w:t>
+      </w:r>
+    </w:p>
+    <w:p>
+      <w:r>
+        <w:t>Erzähler: &lt;</w:t>
+      </w:r>
+      <w:proofErr w:type="spellStart"/>
+      <w:r>
+        <w:t>name</w:t>
+      </w:r>
+      <w:proofErr w:type="spellEnd"/>
+      <w:r>
+        <w:t xml:space="preserve">&gt; setzt sich an Die Felswand, der Pfad ist breit </w:t>
+      </w:r>
+      <w:r>
+        <w:t>genug,</w:t>
+      </w:r>
+      <w:r>
+        <w:t xml:space="preserve"> dass er sein beine ganz ausstrecken kann</w:t>
+      </w:r>
+      <w:r>
+        <w:t>.</w:t>
+      </w:r>
+      <w:r>
+        <w:t xml:space="preserve"> </w:t>
+      </w:r>
+    </w:p>
+    <w:p>
+      <w:r>
+        <w:t>Erzähler: es ist ein lautes Schreien zu hören.</w:t>
+      </w:r>
+    </w:p>
+    <w:p>
+      <w:r>
+        <w:t>Erzähler: &lt;</w:t>
+      </w:r>
+      <w:proofErr w:type="spellStart"/>
+      <w:r>
+        <w:t>name</w:t>
+      </w:r>
+      <w:proofErr w:type="spellEnd"/>
+      <w:r>
+        <w:t>&gt; schreckt sofort auf und greift an zu seinem Schwert.</w:t>
+      </w:r>
+    </w:p>
+    <w:p>
+      <w:r>
+        <w:t>Protagonist: „ich</w:t>
+      </w:r>
+      <w:r>
+        <w:t xml:space="preserve"> hätte mich nicht zu früh freuen sollen</w:t>
+      </w:r>
+      <w:r>
+        <w:t>“</w:t>
+      </w:r>
+      <w:r>
+        <w:t>.</w:t>
+      </w:r>
+    </w:p>
+    <w:p>
+      <w:r>
+        <w:t>Erzähler: ein kleiner Basilisk landet vor ihm.</w:t>
+      </w:r>
+    </w:p>
+    <w:p>
+      <w:r>
+        <w:t>Protagonist:</w:t>
+      </w:r>
+      <w:r>
+        <w:t xml:space="preserve"> „verdammt den kann ich nicht besiegen, aber ich muss es versuchen“</w:t>
+      </w:r>
+    </w:p>
+    <w:p>
+      <w:r>
+        <w:t>----Kampf---</w:t>
+      </w:r>
+    </w:p>
+    <w:p>
+      <w:r>
+        <w:t>Kampf schwerer machen</w:t>
+      </w:r>
+    </w:p>
+    <w:p>
+      <w:r>
+        <w:t>----Kampf ende---</w:t>
+      </w:r>
+    </w:p>
+    <w:p/>
+    <w:p/>
+    <w:p>
+      <w:pPr>
+        <w:pStyle w:val="berschrift3"/>
+      </w:pPr>
+      <w:r>
+        <w:lastRenderedPageBreak/>
+        <w:t>---Verloren --</w:t>
+      </w:r>
+    </w:p>
+    <w:p>
+      <w:r>
+        <w:t xml:space="preserve">Erzähler: </w:t>
+      </w:r>
+      <w:r>
+        <w:t>der Basilisk hat &lt;</w:t>
+      </w:r>
+      <w:proofErr w:type="spellStart"/>
+      <w:r>
+        <w:t>namen</w:t>
+      </w:r>
+      <w:proofErr w:type="spellEnd"/>
+      <w:r>
+        <w:t>&gt; eine Schwerte Wunde</w:t>
+      </w:r>
+      <w:r>
+        <w:t xml:space="preserve"> am Arm</w:t>
+      </w:r>
+      <w:r>
+        <w:t xml:space="preserve"> verpasst</w:t>
+      </w:r>
+      <w:r>
+        <w:t>. Er Kanna um noch seine Waffe halten.</w:t>
+      </w:r>
+    </w:p>
+    <w:p>
+      <w:r>
+        <w:t>Protagonist</w:t>
+      </w:r>
+      <w:r>
+        <w:t>: „das wars Wohl mit mir!“</w:t>
+      </w:r>
+    </w:p>
+    <w:p>
+      <w:r>
+        <w:t>Erzähler: Der Basilisk macht sich bereit auf &lt;</w:t>
+      </w:r>
+      <w:proofErr w:type="spellStart"/>
+      <w:r>
+        <w:t>namen</w:t>
+      </w:r>
+      <w:proofErr w:type="spellEnd"/>
+      <w:r>
+        <w:t>&gt; den letzten schlag zu verpassen.</w:t>
+      </w:r>
+    </w:p>
+    <w:p>
+      <w:r>
+        <w:t>Protagonist:</w:t>
+      </w:r>
+      <w:r>
+        <w:t xml:space="preserve"> „ich habe keine Kraft mehr</w:t>
+      </w:r>
+      <w:r>
+        <w:t>, ich muss ausweichen</w:t>
+      </w:r>
+      <w:r>
+        <w:t>“</w:t>
+      </w:r>
+      <w:r>
+        <w:t>.</w:t>
+      </w:r>
+    </w:p>
+    <w:p>
+      <w:r>
+        <w:t xml:space="preserve">Erzähler: </w:t>
+      </w:r>
+      <w:r>
+        <w:t>&lt;</w:t>
+      </w:r>
+      <w:proofErr w:type="spellStart"/>
+      <w:r>
+        <w:t>name</w:t>
+      </w:r>
+      <w:proofErr w:type="spellEnd"/>
+      <w:r>
+        <w:t xml:space="preserve">&gt; versucht mit letzter kraft noch aus dem Weg zu springen. </w:t>
+      </w:r>
+    </w:p>
+    <w:p>
+      <w:r>
+        <w:t>Erzähler: &lt;</w:t>
+      </w:r>
+      <w:proofErr w:type="spellStart"/>
+      <w:r>
+        <w:t>name</w:t>
+      </w:r>
+      <w:proofErr w:type="spellEnd"/>
+      <w:r>
+        <w:t xml:space="preserve">&gt; Schaft es dem direkten </w:t>
+      </w:r>
+      <w:r>
+        <w:t>Treffer</w:t>
+      </w:r>
+      <w:r>
+        <w:t xml:space="preserve"> auszuweichen</w:t>
+      </w:r>
+      <w:r>
+        <w:t>, aber kommt Kamm zu nah and die Klippe, der Boden bricht unter ihm zusammen.</w:t>
+      </w:r>
+    </w:p>
+    <w:p>
+      <w:r>
+        <w:t xml:space="preserve">Erzähler: </w:t>
+      </w:r>
+      <w:r>
+        <w:t>&lt;</w:t>
+      </w:r>
+      <w:proofErr w:type="spellStart"/>
+      <w:r>
+        <w:t>name</w:t>
+      </w:r>
+      <w:proofErr w:type="spellEnd"/>
+      <w:r>
+        <w:t>&gt; hat sich mit letzter kraft an einer Wurzel festgehalten.</w:t>
+      </w:r>
+    </w:p>
+    <w:p>
+      <w:r>
+        <w:t>Protagonist: „</w:t>
+      </w:r>
+      <w:r>
+        <w:t>es tut mir leid Mutter ich habe versagt</w:t>
+      </w:r>
+      <w:r>
+        <w:t>“.</w:t>
+      </w:r>
+      <w:r>
+        <w:t xml:space="preserve"> </w:t>
+      </w:r>
+    </w:p>
+    <w:p>
+      <w:r>
+        <w:t xml:space="preserve">Erzähler: </w:t>
+      </w:r>
+      <w:r>
+        <w:t>&lt;</w:t>
+      </w:r>
+      <w:proofErr w:type="spellStart"/>
+      <w:r>
+        <w:t>name</w:t>
+      </w:r>
+      <w:proofErr w:type="spellEnd"/>
+      <w:r>
+        <w:t>&gt;</w:t>
+      </w:r>
+      <w:r>
+        <w:t>´s</w:t>
+      </w:r>
+      <w:r>
+        <w:t xml:space="preserve"> </w:t>
+      </w:r>
+      <w:r>
+        <w:t xml:space="preserve">kraft reicht nicht mehr aus der Wunde an seinem arm ist zu tief. </w:t>
+      </w:r>
+    </w:p>
+    <w:p>
+      <w:r>
+        <w:t>Erzähler: &lt;</w:t>
+      </w:r>
+      <w:proofErr w:type="spellStart"/>
+      <w:r>
+        <w:t>name</w:t>
+      </w:r>
+      <w:proofErr w:type="spellEnd"/>
+      <w:r>
+        <w:t>&gt;</w:t>
+      </w:r>
+      <w:r>
+        <w:t xml:space="preserve"> kann sich nicht mehr halten und stürzt in den Abrunde.</w:t>
+      </w:r>
+    </w:p>
+    <w:p>
+      <w:r>
+        <w:t xml:space="preserve"> Protagonist: „</w:t>
+      </w:r>
+      <w:r>
+        <w:t>...</w:t>
+      </w:r>
+      <w:r>
+        <w:t xml:space="preserve">“. </w:t>
+      </w:r>
+    </w:p>
+    <w:p>
+      <w:r>
+        <w:t>----Ende----</w:t>
+      </w:r>
+    </w:p>
+    <w:p/>
+    <w:p>
+      <w:r>
+        <w:t>--Gewonnen --</w:t>
+      </w:r>
+    </w:p>
+    <w:p>
+      <w:r>
+        <w:t>Erzähler: &lt;</w:t>
+      </w:r>
+      <w:proofErr w:type="spellStart"/>
+      <w:r>
+        <w:t>namen</w:t>
+      </w:r>
+      <w:proofErr w:type="spellEnd"/>
+      <w:r>
+        <w:t xml:space="preserve">&gt; </w:t>
+      </w:r>
+      <w:r>
+        <w:t xml:space="preserve">hat mit einem guten schlag  der Basilisk schwer zu verwunden </w:t>
+      </w:r>
+    </w:p>
+    <w:p>
+      <w:r>
+        <w:t xml:space="preserve">Erzähler: </w:t>
+      </w:r>
+      <w:r>
+        <w:t>der Basilisk hat noch genug Kraft, um zu fliehen.</w:t>
+      </w:r>
+    </w:p>
+    <w:p>
+      <w:r>
+        <w:t>Protagonist: „</w:t>
+      </w:r>
+      <w:r>
+        <w:t xml:space="preserve">der hat mir wirklich zugesetzt </w:t>
+      </w:r>
+      <w:r>
+        <w:t xml:space="preserve">“. </w:t>
+      </w:r>
+    </w:p>
+    <w:p>
+      <w:r>
+        <w:t>Protagonist: „</w:t>
+      </w:r>
+      <w:r>
+        <w:t>ich sollte die Zeit nutzen, um hier weg zu kommen bevor noch einer auftaucht</w:t>
+      </w:r>
+      <w:r>
+        <w:t xml:space="preserve">“. </w:t>
+      </w:r>
+    </w:p>
+    <w:p>
+      <w:r>
+        <w:t xml:space="preserve">Erzähler: </w:t>
+      </w:r>
+      <w:r>
+        <w:t>&lt;</w:t>
+      </w:r>
+      <w:proofErr w:type="spellStart"/>
+      <w:r>
+        <w:t>name</w:t>
+      </w:r>
+      <w:proofErr w:type="spellEnd"/>
+      <w:r>
+        <w:t>&gt; verschwendet seine Zeit  und läuft schnell in den pfade weiter.</w:t>
+      </w:r>
+    </w:p>
+    <w:p>
+      <w:r>
+        <w:t>Übergang</w:t>
+      </w:r>
+    </w:p>
+    <w:p>
+      <w:r>
+        <w:t xml:space="preserve">  </w:t>
+      </w:r>
+    </w:p>
+    <w:p>
+      <w:r>
+        <w:t>Erzähler: &lt;</w:t>
+      </w:r>
+      <w:proofErr w:type="spellStart"/>
+      <w:r>
+        <w:t>namen</w:t>
+      </w:r>
+      <w:proofErr w:type="spellEnd"/>
+      <w:r>
+        <w:t>&gt; kommt am Ende des Gebirges an. Die Sonne ist am schon untergehen</w:t>
+      </w:r>
+    </w:p>
+    <w:p>
+      <w:r>
+        <w:t>Protagonist: „</w:t>
+      </w:r>
+      <w:r>
+        <w:t>endlich dort weck</w:t>
+      </w:r>
+      <w:r>
+        <w:t xml:space="preserve">“. </w:t>
+      </w:r>
+    </w:p>
+    <w:p>
+      <w:r>
+        <w:t>Protagonist: „da vorne  ist ein Wald, das muss er sein</w:t>
+      </w:r>
+      <w:r>
+        <w:t xml:space="preserve">, der </w:t>
+      </w:r>
+      <w:r>
+        <w:t>Ort,</w:t>
+      </w:r>
+      <w:r>
+        <w:t xml:space="preserve"> an dem die Blume wachst</w:t>
+      </w:r>
+      <w:r>
+        <w:t>“</w:t>
+      </w:r>
+    </w:p>
+    <w:p>
+      <w:r>
+        <w:t>Protagonist: „Ich brauche jetzt erst mal eine Pause, bevor ich weitergehe“</w:t>
+      </w:r>
+      <w:r>
+        <w:t>.</w:t>
+      </w:r>
+    </w:p>
+    <w:p>
+      <w:r>
+        <w:t>Protagonist: „es sieht hier sicher aus ich sollte mich, ich denke ich kann hier ein Lager aufschlagen “</w:t>
+      </w:r>
+    </w:p>
+    <w:p>
+      <w:r>
+        <w:t xml:space="preserve">Erzähler: schlägt seien Lager auf und legt sich direkt hin.  </w:t>
+      </w:r>
+    </w:p>
+    <w:p/>
+    <w:p/>
+    <w:p>
+      <w:r>
+        <w:t xml:space="preserve"> </w:t>
+      </w:r>
+    </w:p>
+    <w:p/>
+    <w:p>
+      <w:pPr>
+        <w:pStyle w:val="berschrift2"/>
+      </w:pPr>
+      <w:r>
+        <w:t>Der lange Weg</w:t>
+      </w:r>
+    </w:p>
+    <w:p/>
+    <w:p>
+      <w:r>
+        <w:t>Protagonist: „ich nehme den kurzen Weg.</w:t>
+      </w:r>
+      <w:r>
+        <w:t xml:space="preserve"> Das wichtige </w:t>
+      </w:r>
+      <w:r>
+        <w:t>ist,</w:t>
+      </w:r>
+      <w:r>
+        <w:t xml:space="preserve"> das ich auch ankomme</w:t>
+      </w:r>
+      <w:r>
+        <w:t>“</w:t>
+      </w:r>
+    </w:p>
+    <w:p>
+      <w:r>
+        <w:t>Erzähler: &lt;</w:t>
+      </w:r>
+      <w:proofErr w:type="spellStart"/>
+      <w:r>
+        <w:t>n</w:t>
+      </w:r>
+      <w:r>
+        <w:t>ame</w:t>
+      </w:r>
+      <w:proofErr w:type="spellEnd"/>
+      <w:r>
+        <w:t xml:space="preserve">&gt; </w:t>
+      </w:r>
+      <w:r>
+        <w:t>macht</w:t>
+      </w:r>
+      <w:r>
+        <w:t xml:space="preserve"> ging den langen Weg entlang </w:t>
+      </w:r>
+    </w:p>
+    <w:p>
+      <w:r>
+        <w:t>Übergang</w:t>
+      </w:r>
+    </w:p>
+    <w:p>
+      <w:r>
+        <w:t>2 Tage vergehen</w:t>
+      </w:r>
+    </w:p>
+    <w:p>
+      <w:r>
+        <w:t>Erzähler</w:t>
+      </w:r>
+      <w:r>
+        <w:t xml:space="preserve">: nach 2 Tagen Kamm </w:t>
+      </w:r>
+      <w:r>
+        <w:t xml:space="preserve"> &lt;Namen&gt;  am Ende des Gebirges an. Die Sonne ist am schon untergehen</w:t>
+      </w:r>
+    </w:p>
+    <w:p>
+      <w:r>
+        <w:t>Protagonist: „endlich bin ich dich Gebirge gekommen“</w:t>
+      </w:r>
+    </w:p>
+    <w:p>
+      <w:r>
+        <w:t xml:space="preserve">Protagonist: </w:t>
+      </w:r>
+      <w:r>
+        <w:t>„der Weg war länger als erwartet</w:t>
+      </w:r>
+      <w:r>
+        <w:t>, ich hoffe es war kein Fehler den lagen weg zu nehmen</w:t>
+      </w:r>
+      <w:r>
+        <w:t>“</w:t>
+      </w:r>
+    </w:p>
+    <w:p>
+      <w:r>
+        <w:t>Protagonist: „da vorne  ist ein Wald, das muss er sein, der Ort, an dem die Blume wachst“</w:t>
+      </w:r>
+    </w:p>
+    <w:p>
+      <w:r>
+        <w:t>Protagonist</w:t>
+      </w:r>
+      <w:r>
+        <w:t xml:space="preserve">: </w:t>
+      </w:r>
+      <w:r>
+        <w:t xml:space="preserve">„es bringt jetzt nichts mehr </w:t>
+      </w:r>
+      <w:r>
+        <w:t xml:space="preserve">Weitere zugehen, wenn ich im Dunkeln in den Wald </w:t>
+      </w:r>
+      <w:proofErr w:type="gramStart"/>
+      <w:r>
+        <w:t>gehe</w:t>
+      </w:r>
+      <w:proofErr w:type="gramEnd"/>
+      <w:r>
+        <w:t xml:space="preserve"> verlaufe ich mich erstrecht.</w:t>
+      </w:r>
+      <w:r>
+        <w:t>“</w:t>
+      </w:r>
+    </w:p>
+    <w:p>
+      <w:r>
+        <w:t>Protagonist: „es sieht hier sicher aus ich sollte mich, ich denke ich kann hier ein Lager aufschlagen “</w:t>
+      </w:r>
+    </w:p>
+    <w:p>
+      <w:r>
+        <w:t xml:space="preserve">Erzähler: schlägt seien Lager auf und legt sich direkt hin.  </w:t>
+      </w:r>
+    </w:p>
+    <w:p/>
+    <w:p/>
+    <w:p/>
+    <w:p/>
+    <w:p/>
+    <w:p/>
+    <w:p/>
+    <w:p/>
+    <w:p/>
+    <w:p/>
+    <w:p/>
+    <w:p/>
+    <w:p/>
+    <w:p/>
+    <w:p/>
+    <w:p>
+      <w:r>
+        <w:t xml:space="preserve"> </w:t>
+      </w:r>
+    </w:p>
+    <w:p/>
     <w:p/>
     <w:sectPr>
       <w:pgSz w:w="11906" w:h="16838"/>
@@ -2072,6 +2884,38 @@
       </w:r>
       <w:r>
         <w:t>Anzeige 1 tag rum</w:t>
+      </w:r>
+    </w:p>
+  </w:comment>
+  <w:comment w:id="10" w:author="David Niemann" w:date="2022-06-09T12:38:00Z" w:initials="DN">
+    <w:p>
+      <w:pPr>
+        <w:pStyle w:val="Kommentartext"/>
+      </w:pPr>
+      <w:r>
+        <w:rPr>
+          <w:rStyle w:val="Kommentarzeichen"/>
+        </w:rPr>
+        <w:annotationRef/>
+      </w:r>
+      <w:r>
+        <w:t>Aufwache Geräusche???</w:t>
+      </w:r>
+    </w:p>
+  </w:comment>
+  <w:comment w:id="11" w:author="David Niemann" w:date="2022-06-09T12:55:00Z" w:initials="DN">
+    <w:p>
+      <w:pPr>
+        <w:pStyle w:val="Kommentartext"/>
+      </w:pPr>
+      <w:r>
+        <w:rPr>
+          <w:rStyle w:val="Kommentarzeichen"/>
+        </w:rPr>
+        <w:annotationRef/>
+      </w:r>
+      <w:r>
+        <w:t>Name?</w:t>
       </w:r>
     </w:p>
   </w:comment>
@@ -2090,6 +2934,8 @@
   <w15:commentEx w15:paraId="687D4EBF" w15:done="0"/>
   <w15:commentEx w15:paraId="6ED847E4" w15:done="0"/>
   <w15:commentEx w15:paraId="56751CF5" w15:done="0"/>
+  <w15:commentEx w15:paraId="4515E1E8" w15:done="0"/>
+  <w15:commentEx w15:paraId="64EFA688" w15:done="0"/>
 </w15:commentsEx>
 </file>
 
@@ -2105,6 +2951,8 @@
   <w16cex:commentExtensible w16cex:durableId="264B4443" w16cex:dateUtc="2022-06-08T13:52:00Z"/>
   <w16cex:commentExtensible w16cex:durableId="264B4432" w16cex:dateUtc="2022-06-08T13:52:00Z"/>
   <w16cex:commentExtensible w16cex:durableId="264B4FB5" w16cex:dateUtc="2022-06-08T14:41:00Z"/>
+  <w16cex:commentExtensible w16cex:durableId="264C6853" w16cex:dateUtc="2022-06-09T10:38:00Z"/>
+  <w16cex:commentExtensible w16cex:durableId="264C6C2C" w16cex:dateUtc="2022-06-09T10:55:00Z"/>
 </w16cex:commentsExtensible>
 </file>
 
@@ -2120,6 +2968,8 @@
   <w16cid:commentId w16cid:paraId="687D4EBF" w16cid:durableId="264B4443"/>
   <w16cid:commentId w16cid:paraId="6ED847E4" w16cid:durableId="264B4432"/>
   <w16cid:commentId w16cid:paraId="56751CF5" w16cid:durableId="264B4FB5"/>
+  <w16cid:commentId w16cid:paraId="4515E1E8" w16cid:durableId="264C6853"/>
+  <w16cid:commentId w16cid:paraId="64EFA688" w16cid:durableId="264C6C2C"/>
 </w16cid:commentsIds>
 </file>
 
@@ -2176,9 +3026,122 @@
 <file path=word/numbering.xml><?xml version="1.0" encoding="utf-8"?>
 <w:numbering xmlns:wpc="http://schemas.microsoft.com/office/word/2010/wordprocessingCanvas" xmlns:cx="http://schemas.microsoft.com/office/drawing/2014/chartex" xmlns:cx1="http://schemas.microsoft.com/office/drawing/2015/9/8/chartex" xmlns:cx2="http://schemas.microsoft.com/office/drawing/2015/10/21/chartex" xmlns:cx3="http://schemas.microsoft.com/office/drawing/2016/5/9/chartex" xmlns:cx4="http://schemas.microsoft.com/office/drawing/2016/5/10/chartex" xmlns:cx5="http://schemas.microsoft.com/office/drawing/2016/5/11/chartex" xmlns:cx6="http://schemas.microsoft.com/office/drawing/2016/5/12/chartex" xmlns:cx7="http://schemas.microsoft.com/office/drawing/2016/5/13/chartex" xmlns:cx8="http://schemas.microsoft.com/office/drawing/2016/5/14/chartex" xmlns:mc="http://schemas.openxmlformats.org/markup-compatibility/2006" xmlns:aink="http://schemas.microsoft.com/office/drawing/2016/ink" xmlns:am3d="http://schemas.microsoft.com/office/drawing/2017/model3d" xmlns:o="urn:schemas-microsoft-com:office:office" xmlns:r="http://schemas.openxmlformats.org/officeDocument/2006/relationships" xmlns:m="http://schemas.openxmlformats.org/officeDocument/2006/math" xmlns:v="urn:schemas-microsoft-com:vml" xmlns:wp14="http://schemas.microsoft.com/office/word/2010/wordprocessingDrawing" xmlns:wp="http://schemas.openxmlformats.org/drawingml/2006/wordprocessingDrawing" xmlns:w10="urn:schemas-microsoft-com:office:word" xmlns:w="http://schemas.openxmlformats.org/wordprocessingml/2006/main" xmlns:w14="http://schemas.microsoft.com/office/word/2010/wordml" xmlns:w15="http://schemas.microsoft.com/office/word/2012/wordml" xmlns:w16cex="http://schemas.microsoft.com/office/word/2018/wordml/cex" xmlns:w16cid="http://schemas.microsoft.com/office/word/2016/wordml/cid" xmlns:w16="http://schemas.microsoft.com/office/word/2018/wordml" xmlns:w16sdtdh="http://schemas.microsoft.com/office/word/2020/wordml/sdtdatahash" xmlns:w16se="http://schemas.microsoft.com/office/word/2015/wordml/symex" xmlns:wpg="http://schemas.microsoft.com/office/word/2010/wordprocessingGroup" xmlns:wpi="http://schemas.microsoft.com/office/word/2010/wordprocessingInk" xmlns:wne="http://schemas.microsoft.com/office/word/2006/wordml" xmlns:wps="http://schemas.microsoft.com/office/word/2010/wordprocessingShape" mc:Ignorable="w14 w15 w16se w16cid w16 w16cex w16sdtdh wp14">
   <w:abstractNum w:abstractNumId="0" w15:restartNumberingAfterBreak="0">
-    <w:nsid w:val="40BB797B"/>
+    <w:nsid w:val="3C1C41EC"/>
     <w:multiLevelType w:val="hybridMultilevel"/>
-    <w:tmpl w:val="4FF26460"/>
+    <w:tmpl w:val="C7FCA4D4"/>
+    <w:lvl w:ilvl="0" w:tplc="C9B48744">
+      <w:start w:val="1"/>
+      <w:numFmt w:val="bullet"/>
+      <w:lvlText w:val=""/>
+      <w:lvlJc w:val="left"/>
+      <w:pPr>
+        <w:ind w:left="720" w:hanging="360"/>
+      </w:pPr>
+      <w:rPr>
+        <w:rFonts w:ascii="Wingdings" w:eastAsiaTheme="majorEastAsia" w:hAnsi="Wingdings" w:cstheme="majorBidi" w:hint="default"/>
+      </w:rPr>
+    </w:lvl>
+    <w:lvl w:ilvl="1" w:tplc="04070003" w:tentative="1">
+      <w:start w:val="1"/>
+      <w:numFmt w:val="bullet"/>
+      <w:lvlText w:val="o"/>
+      <w:lvlJc w:val="left"/>
+      <w:pPr>
+        <w:ind w:left="1440" w:hanging="360"/>
+      </w:pPr>
+      <w:rPr>
+        <w:rFonts w:ascii="Courier New" w:hAnsi="Courier New" w:cs="Courier New" w:hint="default"/>
+      </w:rPr>
+    </w:lvl>
+    <w:lvl w:ilvl="2" w:tplc="04070005" w:tentative="1">
+      <w:start w:val="1"/>
+      <w:numFmt w:val="bullet"/>
+      <w:lvlText w:val=""/>
+      <w:lvlJc w:val="left"/>
+      <w:pPr>
+        <w:ind w:left="2160" w:hanging="360"/>
+      </w:pPr>
+      <w:rPr>
+        <w:rFonts w:ascii="Wingdings" w:hAnsi="Wingdings" w:hint="default"/>
+      </w:rPr>
+    </w:lvl>
+    <w:lvl w:ilvl="3" w:tplc="04070001" w:tentative="1">
+      <w:start w:val="1"/>
+      <w:numFmt w:val="bullet"/>
+      <w:lvlText w:val=""/>
+      <w:lvlJc w:val="left"/>
+      <w:pPr>
+        <w:ind w:left="2880" w:hanging="360"/>
+      </w:pPr>
+      <w:rPr>
+        <w:rFonts w:ascii="Symbol" w:hAnsi="Symbol" w:hint="default"/>
+      </w:rPr>
+    </w:lvl>
+    <w:lvl w:ilvl="4" w:tplc="04070003" w:tentative="1">
+      <w:start w:val="1"/>
+      <w:numFmt w:val="bullet"/>
+      <w:lvlText w:val="o"/>
+      <w:lvlJc w:val="left"/>
+      <w:pPr>
+        <w:ind w:left="3600" w:hanging="360"/>
+      </w:pPr>
+      <w:rPr>
+        <w:rFonts w:ascii="Courier New" w:hAnsi="Courier New" w:cs="Courier New" w:hint="default"/>
+      </w:rPr>
+    </w:lvl>
+    <w:lvl w:ilvl="5" w:tplc="04070005" w:tentative="1">
+      <w:start w:val="1"/>
+      <w:numFmt w:val="bullet"/>
+      <w:lvlText w:val=""/>
+      <w:lvlJc w:val="left"/>
+      <w:pPr>
+        <w:ind w:left="4320" w:hanging="360"/>
+      </w:pPr>
+      <w:rPr>
+        <w:rFonts w:ascii="Wingdings" w:hAnsi="Wingdings" w:hint="default"/>
+      </w:rPr>
+    </w:lvl>
+    <w:lvl w:ilvl="6" w:tplc="04070001" w:tentative="1">
+      <w:start w:val="1"/>
+      <w:numFmt w:val="bullet"/>
+      <w:lvlText w:val=""/>
+      <w:lvlJc w:val="left"/>
+      <w:pPr>
+        <w:ind w:left="5040" w:hanging="360"/>
+      </w:pPr>
+      <w:rPr>
+        <w:rFonts w:ascii="Symbol" w:hAnsi="Symbol" w:hint="default"/>
+      </w:rPr>
+    </w:lvl>
+    <w:lvl w:ilvl="7" w:tplc="04070003" w:tentative="1">
+      <w:start w:val="1"/>
+      <w:numFmt w:val="bullet"/>
+      <w:lvlText w:val="o"/>
+      <w:lvlJc w:val="left"/>
+      <w:pPr>
+        <w:ind w:left="5760" w:hanging="360"/>
+      </w:pPr>
+      <w:rPr>
+        <w:rFonts w:ascii="Courier New" w:hAnsi="Courier New" w:cs="Courier New" w:hint="default"/>
+      </w:rPr>
+    </w:lvl>
+    <w:lvl w:ilvl="8" w:tplc="04070005" w:tentative="1">
+      <w:start w:val="1"/>
+      <w:numFmt w:val="bullet"/>
+      <w:lvlText w:val=""/>
+      <w:lvlJc w:val="left"/>
+      <w:pPr>
+        <w:ind w:left="6480" w:hanging="360"/>
+      </w:pPr>
+      <w:rPr>
+        <w:rFonts w:ascii="Wingdings" w:hAnsi="Wingdings" w:hint="default"/>
+      </w:rPr>
+    </w:lvl>
+  </w:abstractNum>
+  <w:abstractNum w:abstractNumId="1" w15:restartNumberingAfterBreak="0">
+    <w:nsid w:val="40385745"/>
+    <w:multiLevelType w:val="hybridMultilevel"/>
+    <w:tmpl w:val="1B70DE8A"/>
     <w:lvl w:ilvl="0" w:tplc="0407000F">
       <w:start w:val="1"/>
       <w:numFmt w:val="decimal"/>
@@ -2264,8 +3227,8 @@
       </w:pPr>
     </w:lvl>
   </w:abstractNum>
-  <w:abstractNum w:abstractNumId="1" w15:restartNumberingAfterBreak="0">
-    <w:nsid w:val="58601A91"/>
+  <w:abstractNum w:abstractNumId="2" w15:restartNumberingAfterBreak="0">
+    <w:nsid w:val="40BB797B"/>
     <w:multiLevelType w:val="hybridMultilevel"/>
     <w:tmpl w:val="4FF26460"/>
     <w:lvl w:ilvl="0" w:tplc="0407000F">
@@ -2353,8 +3316,8 @@
       </w:pPr>
     </w:lvl>
   </w:abstractNum>
-  <w:abstractNum w:abstractNumId="2" w15:restartNumberingAfterBreak="0">
-    <w:nsid w:val="7A99032B"/>
+  <w:abstractNum w:abstractNumId="3" w15:restartNumberingAfterBreak="0">
+    <w:nsid w:val="58601A91"/>
     <w:multiLevelType w:val="hybridMultilevel"/>
     <w:tmpl w:val="4FF26460"/>
     <w:lvl w:ilvl="0" w:tplc="0407000F">
@@ -2442,14 +3405,109 @@
       </w:pPr>
     </w:lvl>
   </w:abstractNum>
+  <w:abstractNum w:abstractNumId="4" w15:restartNumberingAfterBreak="0">
+    <w:nsid w:val="7A99032B"/>
+    <w:multiLevelType w:val="hybridMultilevel"/>
+    <w:tmpl w:val="4FF26460"/>
+    <w:lvl w:ilvl="0" w:tplc="0407000F">
+      <w:start w:val="1"/>
+      <w:numFmt w:val="decimal"/>
+      <w:lvlText w:val="%1."/>
+      <w:lvlJc w:val="left"/>
+      <w:pPr>
+        <w:ind w:left="720" w:hanging="360"/>
+      </w:pPr>
+      <w:rPr>
+        <w:rFonts w:hint="default"/>
+      </w:rPr>
+    </w:lvl>
+    <w:lvl w:ilvl="1" w:tplc="04070019" w:tentative="1">
+      <w:start w:val="1"/>
+      <w:numFmt w:val="lowerLetter"/>
+      <w:lvlText w:val="%2."/>
+      <w:lvlJc w:val="left"/>
+      <w:pPr>
+        <w:ind w:left="1440" w:hanging="360"/>
+      </w:pPr>
+    </w:lvl>
+    <w:lvl w:ilvl="2" w:tplc="0407001B" w:tentative="1">
+      <w:start w:val="1"/>
+      <w:numFmt w:val="lowerRoman"/>
+      <w:lvlText w:val="%3."/>
+      <w:lvlJc w:val="right"/>
+      <w:pPr>
+        <w:ind w:left="2160" w:hanging="180"/>
+      </w:pPr>
+    </w:lvl>
+    <w:lvl w:ilvl="3" w:tplc="0407000F" w:tentative="1">
+      <w:start w:val="1"/>
+      <w:numFmt w:val="decimal"/>
+      <w:lvlText w:val="%4."/>
+      <w:lvlJc w:val="left"/>
+      <w:pPr>
+        <w:ind w:left="2880" w:hanging="360"/>
+      </w:pPr>
+    </w:lvl>
+    <w:lvl w:ilvl="4" w:tplc="04070019" w:tentative="1">
+      <w:start w:val="1"/>
+      <w:numFmt w:val="lowerLetter"/>
+      <w:lvlText w:val="%5."/>
+      <w:lvlJc w:val="left"/>
+      <w:pPr>
+        <w:ind w:left="3600" w:hanging="360"/>
+      </w:pPr>
+    </w:lvl>
+    <w:lvl w:ilvl="5" w:tplc="0407001B" w:tentative="1">
+      <w:start w:val="1"/>
+      <w:numFmt w:val="lowerRoman"/>
+      <w:lvlText w:val="%6."/>
+      <w:lvlJc w:val="right"/>
+      <w:pPr>
+        <w:ind w:left="4320" w:hanging="180"/>
+      </w:pPr>
+    </w:lvl>
+    <w:lvl w:ilvl="6" w:tplc="0407000F" w:tentative="1">
+      <w:start w:val="1"/>
+      <w:numFmt w:val="decimal"/>
+      <w:lvlText w:val="%7."/>
+      <w:lvlJc w:val="left"/>
+      <w:pPr>
+        <w:ind w:left="5040" w:hanging="360"/>
+      </w:pPr>
+    </w:lvl>
+    <w:lvl w:ilvl="7" w:tplc="04070019" w:tentative="1">
+      <w:start w:val="1"/>
+      <w:numFmt w:val="lowerLetter"/>
+      <w:lvlText w:val="%8."/>
+      <w:lvlJc w:val="left"/>
+      <w:pPr>
+        <w:ind w:left="5760" w:hanging="360"/>
+      </w:pPr>
+    </w:lvl>
+    <w:lvl w:ilvl="8" w:tplc="0407001B" w:tentative="1">
+      <w:start w:val="1"/>
+      <w:numFmt w:val="lowerRoman"/>
+      <w:lvlText w:val="%9."/>
+      <w:lvlJc w:val="right"/>
+      <w:pPr>
+        <w:ind w:left="6480" w:hanging="180"/>
+      </w:pPr>
+    </w:lvl>
+  </w:abstractNum>
   <w:num w:numId="1">
-    <w:abstractNumId w:val="0"/>
+    <w:abstractNumId w:val="2"/>
   </w:num>
   <w:num w:numId="2">
+    <w:abstractNumId w:val="3"/>
+  </w:num>
+  <w:num w:numId="3">
+    <w:abstractNumId w:val="4"/>
+  </w:num>
+  <w:num w:numId="4">
     <w:abstractNumId w:val="1"/>
   </w:num>
-  <w:num w:numId="3">
-    <w:abstractNumId w:val="2"/>
+  <w:num w:numId="5">
+    <w:abstractNumId w:val="0"/>
   </w:num>
 </w:numbering>
 </file>
@@ -2585,6 +3643,7 @@
     <w:lsdException w:name="HTML Sample" w:semiHidden="1" w:unhideWhenUsed="1"/>
     <w:lsdException w:name="HTML Typewriter" w:semiHidden="1" w:unhideWhenUsed="1"/>
     <w:lsdException w:name="HTML Variable" w:semiHidden="1" w:unhideWhenUsed="1"/>
+    <w:lsdException w:name="Normal Table" w:semiHidden="1" w:unhideWhenUsed="1"/>
     <w:lsdException w:name="annotation subject" w:semiHidden="1" w:unhideWhenUsed="1"/>
     <w:lsdException w:name="No List" w:semiHidden="1" w:unhideWhenUsed="1"/>
     <w:lsdException w:name="Outline List 1" w:semiHidden="1" w:unhideWhenUsed="1"/>
@@ -2631,8 +3690,10 @@
     <w:lsdException w:name="Table Subtle 2" w:semiHidden="1" w:unhideWhenUsed="1"/>
     <w:lsdException w:name="Table Web 1" w:semiHidden="1" w:unhideWhenUsed="1"/>
     <w:lsdException w:name="Table Web 2" w:semiHidden="1" w:unhideWhenUsed="1"/>
+    <w:lsdException w:name="Table Web 3" w:semiHidden="1" w:unhideWhenUsed="1"/>
     <w:lsdException w:name="Balloon Text" w:semiHidden="1" w:unhideWhenUsed="1"/>
     <w:lsdException w:name="Table Grid" w:uiPriority="39"/>
+    <w:lsdException w:name="Table Theme" w:semiHidden="1" w:unhideWhenUsed="1"/>
     <w:lsdException w:name="Placeholder Text" w:semiHidden="1"/>
     <w:lsdException w:name="No Spacing" w:uiPriority="1" w:qFormat="1"/>
     <w:lsdException w:name="Light Shading" w:uiPriority="60"/>
@@ -2901,6 +3962,28 @@
       <w:szCs w:val="26"/>
     </w:rPr>
   </w:style>
+  <w:style w:type="paragraph" w:styleId="berschrift3">
+    <w:name w:val="heading 3"/>
+    <w:basedOn w:val="Standard"/>
+    <w:next w:val="Standard"/>
+    <w:link w:val="berschrift3Zchn"/>
+    <w:uiPriority w:val="9"/>
+    <w:unhideWhenUsed/>
+    <w:qFormat/>
+    <w:rsid w:val="00B44976"/>
+    <w:pPr>
+      <w:keepNext/>
+      <w:keepLines/>
+      <w:spacing w:before="40" w:after="0"/>
+      <w:outlineLvl w:val="2"/>
+    </w:pPr>
+    <w:rPr>
+      <w:rFonts w:asciiTheme="majorHAnsi" w:eastAsiaTheme="majorEastAsia" w:hAnsiTheme="majorHAnsi" w:cstheme="majorBidi"/>
+      <w:color w:val="1F3763" w:themeColor="accent1" w:themeShade="7F"/>
+      <w:sz w:val="24"/>
+      <w:szCs w:val="24"/>
+    </w:rPr>
+  </w:style>
   <w:style w:type="character" w:default="1" w:styleId="Absatz-Standardschriftart">
     <w:name w:val="Default Paragraph Font"/>
     <w:uiPriority w:val="1"/>
@@ -3109,6 +4192,19 @@
       <w:color w:val="2F5496" w:themeColor="accent1" w:themeShade="BF"/>
       <w:sz w:val="26"/>
       <w:szCs w:val="26"/>
+    </w:rPr>
+  </w:style>
+  <w:style w:type="character" w:customStyle="1" w:styleId="berschrift3Zchn">
+    <w:name w:val="Überschrift 3 Zchn"/>
+    <w:basedOn w:val="Absatz-Standardschriftart"/>
+    <w:link w:val="berschrift3"/>
+    <w:uiPriority w:val="9"/>
+    <w:rsid w:val="00B44976"/>
+    <w:rPr>
+      <w:rFonts w:asciiTheme="majorHAnsi" w:eastAsiaTheme="majorEastAsia" w:hAnsiTheme="majorHAnsi" w:cstheme="majorBidi"/>
+      <w:color w:val="1F3763" w:themeColor="accent1" w:themeShade="7F"/>
+      <w:sz w:val="24"/>
+      <w:szCs w:val="24"/>
     </w:rPr>
   </w:style>
 </w:styles>

</xml_diff>

<commit_message>
Added text to first 3 scenes
</commit_message>
<xml_diff>
--- a/Kozeption/Story/Visual_Novel_Geschichte.docx
+++ b/Kozeption/Story/Visual_Novel_Geschichte.docx
@@ -11,15 +11,7 @@
         <w:tab/>
       </w:r>
       <w:r>
-        <w:t xml:space="preserve">Visual </w:t>
-      </w:r>
-      <w:proofErr w:type="spellStart"/>
-      <w:r>
-        <w:t>Novel</w:t>
-      </w:r>
-      <w:proofErr w:type="spellEnd"/>
-      <w:r>
-        <w:t xml:space="preserve"> Die Zeit </w:t>
+        <w:t xml:space="preserve">Visual Novel Die Zeit </w:t>
       </w:r>
       <w:r>
         <w:t xml:space="preserve">schwindet </w:t>
@@ -29,231 +21,234 @@
       <w:pPr>
         <w:pStyle w:val="berschrift1"/>
       </w:pPr>
-      <w:proofErr w:type="spellStart"/>
-      <w:r>
-        <w:t>Proliog</w:t>
-      </w:r>
-      <w:proofErr w:type="spellEnd"/>
+      <w:r>
+        <w:t>Proliog:</w:t>
+      </w:r>
+      <w:r>
+        <w:t xml:space="preserve"> </w:t>
+      </w:r>
+      <w:r>
+        <w:t xml:space="preserve"> </w:t>
+      </w:r>
+    </w:p>
+    <w:p>
+      <w:r>
+        <w:t xml:space="preserve">Erzähler: </w:t>
+      </w:r>
+    </w:p>
+    <w:p>
+      <w:r>
+        <w:t>in einer fantastischen Welt</w:t>
+      </w:r>
+      <w:r>
+        <w:t>, in der zu überall Magie finden war, egal ob im tiefsten Wald oder in den Städten. Über all konnte man ein Hauch von Magie vernehmen.</w:t>
+      </w:r>
+      <w:r>
+        <w:t xml:space="preserve"> </w:t>
+      </w:r>
+      <w:r>
+        <w:t xml:space="preserve">Es gab magische Kreaturen, manche den Menschen gut gesinnt , aber viele auch waren grauenhafte Monster. Der Mensch studierte diese Kraft und lernte sie für sich zu nutzen. </w:t>
+      </w:r>
+      <w:r>
+        <w:t>Zwar es</w:t>
+      </w:r>
+      <w:r>
+        <w:t xml:space="preserve"> konnten nur Wenige Menschen d</w:t>
+      </w:r>
+      <w:r>
+        <w:t xml:space="preserve">ie Magie mit eigener Kraft beherrschen und jene die dies Konnten waren </w:t>
+      </w:r>
+      <w:r>
+        <w:t>mächtig</w:t>
+      </w:r>
+      <w:r>
+        <w:t xml:space="preserve"> und </w:t>
+      </w:r>
+      <w:r>
+        <w:t>hoch</w:t>
+      </w:r>
+      <w:r>
+        <w:t xml:space="preserve"> angesehen. Dennoch </w:t>
+      </w:r>
+      <w:r>
+        <w:t>stellten</w:t>
+      </w:r>
+      <w:r>
+        <w:t xml:space="preserve"> die Menschen Werkzeuge </w:t>
+      </w:r>
+      <w:r>
+        <w:t xml:space="preserve">her </w:t>
+      </w:r>
+      <w:r>
+        <w:t xml:space="preserve">mit den Jeder </w:t>
+      </w:r>
+      <w:r>
+        <w:t>teile der diese</w:t>
+      </w:r>
+      <w:r>
+        <w:t xml:space="preserve"> leicht</w:t>
+      </w:r>
+      <w:r>
+        <w:t xml:space="preserve"> beeinflussen Konten</w:t>
+      </w:r>
+      <w:r>
+        <w:t xml:space="preserve">. Mit diesen konnte man schnell Verletzungen heilen, </w:t>
+      </w:r>
+      <w:r>
+        <w:t>schwere</w:t>
+      </w:r>
+      <w:r>
+        <w:t xml:space="preserve"> </w:t>
+      </w:r>
+      <w:r>
+        <w:t>Lasten</w:t>
+      </w:r>
+      <w:r>
+        <w:t xml:space="preserve"> tragen, </w:t>
+      </w:r>
+      <w:r>
+        <w:t>das Dunkle erleuchten</w:t>
+      </w:r>
+      <w:r>
+        <w:t xml:space="preserve"> und vieles mehr</w:t>
+      </w:r>
+      <w:r>
+        <w:t xml:space="preserve">. Die Magie </w:t>
+      </w:r>
+      <w:r>
+        <w:t xml:space="preserve">war das Schönste was man sich vorstellen hat den Menschen ein einfaches Leben ermöglicht, aber so gut sie auch sein mag so </w:t>
+      </w:r>
+      <w:r>
+        <w:t>viele gefahren</w:t>
+      </w:r>
+      <w:r>
+        <w:t xml:space="preserve"> war </w:t>
+      </w:r>
+      <w:r>
+        <w:t>mit Ihr verbunden</w:t>
+      </w:r>
+      <w:r>
+        <w:t xml:space="preserve"> und war der Schlimmste Gabe.</w:t>
+      </w:r>
+    </w:p>
+    <w:p>
+      <w:r>
+        <w:t>In dieser Welt</w:t>
+      </w:r>
+      <w:r>
+        <w:t xml:space="preserve"> am Rande eines Dorfes</w:t>
+      </w:r>
+      <w:r>
+        <w:t xml:space="preserve"> in der Man die Magie wenig verwendete,</w:t>
+      </w:r>
+      <w:r>
+        <w:t xml:space="preserve"> lebt </w:t>
+      </w:r>
+      <w:r>
+        <w:t>&lt;</w:t>
+      </w:r>
+      <w:commentRangeStart w:id="0"/>
+      <w:r>
+        <w:t>Junge</w:t>
+      </w:r>
+      <w:commentRangeEnd w:id="0"/>
+      <w:r>
+        <w:rPr>
+          <w:rStyle w:val="Kommentarzeichen"/>
+        </w:rPr>
+        <w:commentReference w:id="0"/>
+      </w:r>
+      <w:r>
+        <w:t xml:space="preserve">&gt; , </w:t>
+      </w:r>
+      <w:r>
+        <w:t>mit Seinem Vater und Mutter. An einem Tag ging der Vater auf Reise</w:t>
+      </w:r>
+      <w:r>
+        <w:t xml:space="preserve"> in die Nächste Stadt, um seiner Arbeit nachzugehen</w:t>
+      </w:r>
+      <w:r>
+        <w:t>.</w:t>
+      </w:r>
+    </w:p>
+    <w:p>
+      <w:r>
+        <w:t>Tage vergingen.</w:t>
+      </w:r>
+    </w:p>
+    <w:p>
+      <w:commentRangeStart w:id="1"/>
+      <w:r>
+        <w:t>Protagonist</w:t>
+      </w:r>
+      <w:commentRangeEnd w:id="1"/>
+      <w:r>
+        <w:rPr>
+          <w:rStyle w:val="Kommentarzeichen"/>
+        </w:rPr>
+        <w:commentReference w:id="1"/>
+      </w:r>
       <w:r>
         <w:t>:</w:t>
       </w:r>
       <w:r>
-        <w:t xml:space="preserve"> </w:t>
-      </w:r>
-      <w:r>
-        <w:t xml:space="preserve"> </w:t>
-      </w:r>
-    </w:p>
-    <w:p>
-      <w:r>
-        <w:t xml:space="preserve">Erzähler: </w:t>
-      </w:r>
-    </w:p>
-    <w:p>
-      <w:r>
-        <w:t>in einer fantastischen Welt</w:t>
-      </w:r>
-      <w:r>
-        <w:t>, in der zu überall Magie finden war, egal ob im tiefsten Wald oder in den Städten. Über all konnte man ein Hauch von Magie vernehmen.</w:t>
-      </w:r>
-      <w:r>
-        <w:t xml:space="preserve"> </w:t>
-      </w:r>
-      <w:r>
-        <w:t xml:space="preserve">Es gab magische Kreaturen, manche den Menschen gut gesinnt , aber viele auch waren grauenhafte Monster. Der Mensch studierte diese Kraft und lernte sie für sich zu nutzen. </w:t>
-      </w:r>
-      <w:r>
-        <w:t>Zwar es</w:t>
-      </w:r>
-      <w:r>
-        <w:t xml:space="preserve"> konnten nur Wenige Menschen d</w:t>
-      </w:r>
-      <w:r>
-        <w:t xml:space="preserve">ie Magie mit eigener Kraft beherrschen und jene die dies Konnten waren Mächtig und </w:t>
-      </w:r>
-      <w:proofErr w:type="spellStart"/>
-      <w:r>
-        <w:t>Hoch</w:t>
-      </w:r>
-      <w:proofErr w:type="spellEnd"/>
-      <w:r>
-        <w:t xml:space="preserve"> angesehen. Dennoch </w:t>
-      </w:r>
-      <w:r>
-        <w:t>stellten</w:t>
-      </w:r>
-      <w:r>
-        <w:t xml:space="preserve"> die Menschen Werkzeuge </w:t>
-      </w:r>
-      <w:r>
-        <w:t xml:space="preserve">her </w:t>
-      </w:r>
-      <w:r>
-        <w:t xml:space="preserve">mit den Jeder </w:t>
-      </w:r>
-      <w:r>
-        <w:t>teile der diese</w:t>
-      </w:r>
-      <w:r>
-        <w:t xml:space="preserve"> leicht</w:t>
-      </w:r>
-      <w:r>
-        <w:t xml:space="preserve"> beeinflussen Konten</w:t>
-      </w:r>
-      <w:r>
-        <w:t xml:space="preserve">. Mit diesen konnte man schnell Verletzungen heilen, Schwere </w:t>
-      </w:r>
-      <w:proofErr w:type="spellStart"/>
-      <w:r>
-        <w:t>lasten</w:t>
-      </w:r>
-      <w:proofErr w:type="spellEnd"/>
-      <w:r>
-        <w:t xml:space="preserve"> tragen, </w:t>
-      </w:r>
-      <w:r>
-        <w:t>das Dunkle erleuchten</w:t>
-      </w:r>
-      <w:r>
-        <w:t xml:space="preserve"> und vieles mehr</w:t>
-      </w:r>
-      <w:r>
-        <w:t xml:space="preserve">. Die Magie </w:t>
-      </w:r>
-      <w:r>
-        <w:t xml:space="preserve">war das Schönste was man sich vorstellen hat den Menschen ein einfaches Leben ermöglicht, aber so gut sie auch sein mag so </w:t>
-      </w:r>
-      <w:r>
-        <w:t>viele gefahren</w:t>
-      </w:r>
-      <w:r>
-        <w:t xml:space="preserve"> war </w:t>
-      </w:r>
-      <w:r>
-        <w:t>mit Ihr verbunden</w:t>
-      </w:r>
-      <w:r>
-        <w:t xml:space="preserve"> und war der Schlimmste Gabe.</w:t>
-      </w:r>
-    </w:p>
-    <w:p>
-      <w:r>
-        <w:t>In dieser Welt</w:t>
-      </w:r>
-      <w:r>
-        <w:t xml:space="preserve"> am Rande eines Dorfes</w:t>
-      </w:r>
-      <w:r>
-        <w:t xml:space="preserve"> in der Man die Magie wenig verwendete,</w:t>
-      </w:r>
-      <w:r>
-        <w:t xml:space="preserve"> lebt </w:t>
+        <w:t xml:space="preserve"> Mama wann kommt Papa endlich nach Hause.</w:t>
+      </w:r>
+    </w:p>
+    <w:p>
+      <w:r>
+        <w:t xml:space="preserve">Mutter: Er Kommt wird schon bald wieder Kommen. </w:t>
+      </w:r>
+    </w:p>
+    <w:p>
+      <w:r>
+        <w:t>Mutter: du bist doch gewohnt, dass Er länger nicht zuhause ist. Wenn er arbeiten ist.</w:t>
+      </w:r>
+    </w:p>
+    <w:p>
+      <w:r>
+        <w:t xml:space="preserve">Protagonist: Ich weiß Mama, aber ist schon ungewöhnlich lange weg, dafür das er nur in die Stadt gehen wollte und einen leichten Auftrag erfüllen. </w:t>
+      </w:r>
+    </w:p>
+    <w:p>
+      <w:r>
+        <w:t>Tage vergingen.</w:t>
+      </w:r>
+    </w:p>
+    <w:p>
+      <w:r>
+        <w:t xml:space="preserve">Erzähler: ein Bote Kamm vorbei und brachte der Familie einen </w:t>
+      </w:r>
+      <w:r>
+        <w:t>Brief in dem Stand</w:t>
+      </w:r>
+      <w:r>
+        <w:t xml:space="preserve">, </w:t>
+      </w:r>
+      <w:r>
+        <w:t>dass</w:t>
+      </w:r>
+      <w:r>
+        <w:t xml:space="preserve"> Der Vater bei einem Auftrag einen Händler zu </w:t>
+      </w:r>
+      <w:r>
+        <w:t>begleiten</w:t>
+      </w:r>
+      <w:r>
+        <w:t xml:space="preserve"> von </w:t>
       </w:r>
       <w:r>
         <w:t>&lt;</w:t>
       </w:r>
-      <w:commentRangeStart w:id="0"/>
-      <w:r>
-        <w:t>Junge</w:t>
-      </w:r>
-      <w:commentRangeEnd w:id="0"/>
+      <w:commentRangeStart w:id="2"/>
+      <w:r>
+        <w:t>Monster</w:t>
+      </w:r>
+      <w:commentRangeEnd w:id="2"/>
       <w:r>
         <w:rPr>
           <w:rStyle w:val="Kommentarzeichen"/>
         </w:rPr>
-        <w:commentReference w:id="0"/>
-      </w:r>
-      <w:r>
-        <w:t xml:space="preserve">&gt; , </w:t>
-      </w:r>
-      <w:r>
-        <w:t>mit Seinem Vater und Mutter. An einem Tag ging der Vater auf Reise</w:t>
-      </w:r>
-      <w:r>
-        <w:t xml:space="preserve"> in die Nächste Stadt, um seiner Arbeit nachzugehen</w:t>
-      </w:r>
-      <w:r>
-        <w:t>.</w:t>
-      </w:r>
-    </w:p>
-    <w:p>
-      <w:r>
-        <w:t>Tage vergingen.</w:t>
-      </w:r>
-    </w:p>
-    <w:p>
-      <w:commentRangeStart w:id="1"/>
-      <w:r>
-        <w:t>Protagonist</w:t>
-      </w:r>
-      <w:commentRangeEnd w:id="1"/>
-      <w:r>
-        <w:rPr>
-          <w:rStyle w:val="Kommentarzeichen"/>
-        </w:rPr>
-        <w:commentReference w:id="1"/>
-      </w:r>
-      <w:r>
-        <w:t>:</w:t>
-      </w:r>
-      <w:r>
-        <w:t xml:space="preserve"> Mama wann kommt Papa endlich nach Hause.</w:t>
-      </w:r>
-    </w:p>
-    <w:p>
-      <w:r>
-        <w:t xml:space="preserve">Mutter: Er Kommt wird schon bald wieder Kommen. </w:t>
-      </w:r>
-    </w:p>
-    <w:p>
-      <w:r>
-        <w:t>Mutter: du bist doch gewohnt, dass Er länger nicht zuhause ist. Wenn er arbeiten ist.</w:t>
-      </w:r>
-    </w:p>
-    <w:p>
-      <w:r>
-        <w:t xml:space="preserve">Protagonist: Ich weiß Mama, aber ist schon ungewöhnlich lange weg, dafür das er nur in die Stadt gehen wollte und einen leichten Auftrag erfüllen. </w:t>
-      </w:r>
-    </w:p>
-    <w:p>
-      <w:r>
-        <w:t>Tage vergingen.</w:t>
-      </w:r>
-    </w:p>
-    <w:p>
-      <w:r>
-        <w:t xml:space="preserve">Erzähler: ein Bote Kamm vorbei und brachte der Familie einen </w:t>
-      </w:r>
-      <w:r>
-        <w:t>Brief in dem Stand</w:t>
-      </w:r>
-      <w:r>
-        <w:t xml:space="preserve">, </w:t>
-      </w:r>
-      <w:r>
-        <w:t>dass</w:t>
-      </w:r>
-      <w:r>
-        <w:t xml:space="preserve"> Der Vater bei einem Auftrag einen Händler zu </w:t>
-      </w:r>
-      <w:r>
-        <w:t>begleiten</w:t>
-      </w:r>
-      <w:r>
-        <w:t xml:space="preserve"> von </w:t>
-      </w:r>
-      <w:r>
-        <w:t>&lt;</w:t>
-      </w:r>
-      <w:commentRangeStart w:id="2"/>
-      <w:r>
-        <w:t>Monster</w:t>
-      </w:r>
-      <w:commentRangeEnd w:id="2"/>
-      <w:r>
-        <w:rPr>
-          <w:rStyle w:val="Kommentarzeichen"/>
-        </w:rPr>
         <w:commentReference w:id="2"/>
       </w:r>
       <w:r>
@@ -281,11 +276,9 @@
       <w:r>
         <w:t xml:space="preserve">Seitdem </w:t>
       </w:r>
-      <w:proofErr w:type="spellStart"/>
-      <w:r>
-        <w:t>tot</w:t>
-      </w:r>
-      <w:proofErr w:type="spellEnd"/>
+      <w:r>
+        <w:t>Tod</w:t>
+      </w:r>
       <w:r>
         <w:t xml:space="preserve"> des Vaters, hatte die Familie es nicht  immer leicht, da sie nicht viel Geld hatten. Die verdienten sich genug, indem </w:t>
       </w:r>
@@ -295,26 +288,16 @@
       <w:r>
         <w:t xml:space="preserve">, selbst der Junge hat direkt nach dem </w:t>
       </w:r>
-      <w:proofErr w:type="spellStart"/>
-      <w:r>
-        <w:t>tot</w:t>
-      </w:r>
-      <w:proofErr w:type="spellEnd"/>
+      <w:r>
+        <w:t>Tod</w:t>
+      </w:r>
       <w:r>
         <w:t xml:space="preserve"> seiner Mutter auf dem Felt geholfen. </w:t>
       </w:r>
     </w:p>
     <w:p>
       <w:r>
-        <w:t>Mutter: steh auf &lt;</w:t>
-      </w:r>
-      <w:proofErr w:type="spellStart"/>
-      <w:r>
-        <w:t>namen</w:t>
-      </w:r>
-      <w:proofErr w:type="spellEnd"/>
-      <w:r>
-        <w:t xml:space="preserve">&gt; wir müssen die </w:t>
+        <w:t xml:space="preserve">Mutter: steh auf &lt;namen&gt; wir müssen die </w:t>
       </w:r>
       <w:r>
         <w:t>Karotten</w:t>
@@ -335,15 +318,7 @@
     </w:p>
     <w:p>
       <w:r>
-        <w:t xml:space="preserve">Erzähler: nach dem &lt; </w:t>
-      </w:r>
-      <w:proofErr w:type="spellStart"/>
-      <w:r>
-        <w:t>name</w:t>
-      </w:r>
-      <w:proofErr w:type="spellEnd"/>
-      <w:r>
-        <w:t>&gt;</w:t>
+        <w:t>Erzähler: nach dem &lt; name&gt;</w:t>
       </w:r>
       <w:r>
         <w:t xml:space="preserve"> </w:t>
@@ -368,13 +343,8 @@
         <w:lastRenderedPageBreak/>
         <w:t xml:space="preserve">Protagonist: </w:t>
       </w:r>
-      <w:proofErr w:type="spellStart"/>
-      <w:r>
-        <w:t>mutter</w:t>
-      </w:r>
-      <w:proofErr w:type="spellEnd"/>
-      <w:r>
-        <w:t xml:space="preserve"> schau mal das </w:t>
+      <w:r>
+        <w:t xml:space="preserve">mutter schau mal das </w:t>
       </w:r>
       <w:r>
         <w:t xml:space="preserve">ist aber eine </w:t>
@@ -467,65 +437,67 @@
     </w:p>
     <w:p>
       <w:r>
+        <w:t>Protagonist: mutter, mutter…MAMAAAAAAA.</w:t>
+      </w:r>
+    </w:p>
+    <w:p>
+      <w:r>
+        <w:t xml:space="preserve">Protagonist: sag was. Ich muss Hilfe holen ich muss mich beeilen. </w:t>
+      </w:r>
+    </w:p>
+    <w:p>
+      <w:r>
+        <w:t xml:space="preserve">Erzähler: Er legt die Muttervorsichtig zu Boden und fing an zu dem Dorfe zu rennen um den Arzt zu Holen. </w:t>
+      </w:r>
+    </w:p>
+    <w:p>
+      <w:r>
+        <w:t>Erzähler</w:t>
+      </w:r>
+      <w:r>
+        <w:t xml:space="preserve">: </w:t>
+      </w:r>
+      <w:r>
+        <w:t>&lt;name&gt;</w:t>
+      </w:r>
+      <w:r>
+        <w:t xml:space="preserve"> geht sich zu dem Dorf Arztl, und schildert ihm die Situation</w:t>
+      </w:r>
+    </w:p>
+    <w:p>
+      <w:r>
+        <w:t xml:space="preserve">Erzähler: Der Arzt ging </w:t>
+      </w:r>
+      <w:r>
+        <w:t xml:space="preserve">mit </w:t>
+      </w:r>
+      <w:r>
+        <w:t>&lt;name&gt; die gingen schnellstmöglich zum Feld zurück.</w:t>
+      </w:r>
+    </w:p>
+    <w:p>
+      <w:r>
+        <w:t xml:space="preserve">Protagonist: Helfen sie bitte meiner Mutter. </w:t>
+      </w:r>
+    </w:p>
+    <w:p>
+      <w:r>
+        <w:t xml:space="preserve">Arzt: ich </w:t>
+      </w:r>
+      <w:r>
+        <w:t>verstehe jetzt</w:t>
+      </w:r>
+      <w:r>
+        <w:t xml:space="preserve"> was, passiert ist. Sie hat den schrei einer Alraune gehört und wurde dadurch zu stein verwandelt. Ich kann ihr leider nicht helfen</w:t>
+      </w:r>
+      <w:r>
+        <w:t xml:space="preserve">, keiner meiner Gegenstände kann gegen so ein mächtiger Zauber wie diesen etwas ausrichten. </w:t>
+      </w:r>
+    </w:p>
+    <w:p>
+      <w:r>
         <w:t xml:space="preserve">Protagonist: </w:t>
       </w:r>
-      <w:proofErr w:type="spellStart"/>
-      <w:r>
-        <w:t>mutter</w:t>
-      </w:r>
-      <w:proofErr w:type="spellEnd"/>
-      <w:r>
-        <w:t xml:space="preserve">, </w:t>
-      </w:r>
-      <w:proofErr w:type="spellStart"/>
-      <w:r>
-        <w:t>mutter</w:t>
-      </w:r>
-      <w:proofErr w:type="spellEnd"/>
-      <w:r>
-        <w:t>…MAMAAAAAAA.</w:t>
-      </w:r>
-    </w:p>
-    <w:p>
-      <w:r>
-        <w:t xml:space="preserve">Protagonist: sag was. Ich muss Hilfe holen ich muss mich beeilen. </w:t>
-      </w:r>
-    </w:p>
-    <w:p>
-      <w:r>
-        <w:t xml:space="preserve">Erzähler: Er legt die Muttervorsichtig zu Boden und fing an zu dem Dorfe zu rennen um den Arzt zu Holen. </w:t>
-      </w:r>
-    </w:p>
-    <w:p>
-      <w:r>
-        <w:t>Erzähler: Der Arzt ging &lt;</w:t>
-      </w:r>
-      <w:proofErr w:type="spellStart"/>
-      <w:r>
-        <w:t>name</w:t>
-      </w:r>
-      <w:proofErr w:type="spellEnd"/>
-      <w:r>
-        <w:t>&gt; die gingen schnellstmöglich zum Feld zurück.</w:t>
-      </w:r>
-    </w:p>
-    <w:p>
-      <w:r>
-        <w:t xml:space="preserve">Protagonist: Helfen sie bitte meiner Mutter. </w:t>
-      </w:r>
-    </w:p>
-    <w:p>
-      <w:r>
-        <w:t>Arzt: ich sehe was, passiert ist. Sie hat den schrei einer Alraune gehört und wurde dadurch zu stein verwandelt. Ich kann ihr leider nicht helfen</w:t>
-      </w:r>
-      <w:r>
-        <w:t xml:space="preserve">, keiner meiner Gegenstände kann gegen so ein mächtiger Zauber wie diesen etwas ausrichten. </w:t>
-      </w:r>
-    </w:p>
-    <w:p>
-      <w:r>
-        <w:t xml:space="preserve">Protagonist: </w:t>
-      </w:r>
       <w:r>
         <w:t>Es muss doch irgendetwas geben was wir tun können, sie ist das Einzige was ich habe.</w:t>
       </w:r>
@@ -537,15 +509,7 @@
     </w:p>
     <w:p>
       <w:r>
-        <w:t>Erzähler: der Arzt und &lt;</w:t>
-      </w:r>
-      <w:proofErr w:type="spellStart"/>
-      <w:r>
-        <w:t>name</w:t>
-      </w:r>
-      <w:proofErr w:type="spellEnd"/>
-      <w:r>
-        <w:t xml:space="preserve">&gt; bringen die Mutter vorsichtig zurück ins Dorf. </w:t>
+        <w:t xml:space="preserve">Erzähler: der Arzt und &lt;name&gt; bringen die Mutter vorsichtig zurück ins Dorf. </w:t>
       </w:r>
     </w:p>
     <w:p>
@@ -557,14 +521,12 @@
       <w:r>
         <w:t xml:space="preserve">Protagonist: Bitte Dr. </w:t>
       </w:r>
-      <w:proofErr w:type="spellStart"/>
       <w:r>
         <w:rPr>
           <w:rFonts w:ascii="Helvetica" w:hAnsi="Helvetica" w:cs="Helvetica"/>
         </w:rPr>
-        <w:t>Hiluluk</w:t>
-      </w:r>
-      <w:proofErr w:type="spellEnd"/>
+        <w:t>Bader</w:t>
+      </w:r>
       <w:r>
         <w:rPr>
           <w:rFonts w:ascii="Helvetica" w:hAnsi="Helvetica" w:cs="Helvetica"/>
@@ -581,14 +543,12 @@
       <w:r>
         <w:t xml:space="preserve">Dr. </w:t>
       </w:r>
-      <w:proofErr w:type="spellStart"/>
       <w:r>
         <w:rPr>
           <w:rFonts w:ascii="Helvetica" w:hAnsi="Helvetica" w:cs="Helvetica"/>
         </w:rPr>
-        <w:t>Hiluluk</w:t>
-      </w:r>
-      <w:proofErr w:type="spellEnd"/>
+        <w:t>Bader</w:t>
+      </w:r>
       <w:r>
         <w:rPr>
           <w:rFonts w:ascii="Helvetica" w:hAnsi="Helvetica" w:cs="Helvetica"/>
@@ -611,46 +571,42 @@
       <w:r>
         <w:t xml:space="preserve">Dr. </w:t>
       </w:r>
-      <w:proofErr w:type="spellStart"/>
       <w:r>
         <w:rPr>
           <w:rFonts w:ascii="Helvetica" w:hAnsi="Helvetica" w:cs="Helvetica"/>
         </w:rPr>
-        <w:t>Hiluluk</w:t>
-      </w:r>
-      <w:proofErr w:type="spellEnd"/>
+        <w:t>Bader</w:t>
+      </w:r>
       <w:r>
         <w:rPr>
           <w:rFonts w:ascii="Helvetica" w:hAnsi="Helvetica" w:cs="Helvetica"/>
         </w:rPr>
-        <w:t xml:space="preserve">: das einzige, das Mir bekannt wehre, ist ein Magische pflanze, die Im </w:t>
-      </w:r>
-    </w:p>
-    <w:p>
-      <w:pPr>
+        <w:t xml:space="preserve">: das einzige, das Mir bekannt wehre, ist ein Magische pflanze, die </w:t>
+      </w:r>
+      <w:r>
         <w:rPr>
           <w:rFonts w:ascii="Helvetica" w:hAnsi="Helvetica" w:cs="Helvetica"/>
         </w:rPr>
-      </w:pPr>
+        <w:t>i</w:t>
+      </w:r>
       <w:r>
         <w:rPr>
           <w:rFonts w:ascii="Helvetica" w:hAnsi="Helvetica" w:cs="Helvetica"/>
         </w:rPr>
-        <w:t xml:space="preserve">&lt;Wald </w:t>
-      </w:r>
-      <w:proofErr w:type="spellStart"/>
-      <w:r>
+        <w:t xml:space="preserve">m </w:t>
+      </w:r>
+    </w:p>
+    <w:p>
+      <w:pPr>
         <w:rPr>
           <w:rFonts w:ascii="Helvetica" w:hAnsi="Helvetica" w:cs="Helvetica"/>
         </w:rPr>
-        <w:t>name</w:t>
-      </w:r>
-      <w:proofErr w:type="spellEnd"/>
+      </w:pPr>
       <w:r>
         <w:rPr>
           <w:rFonts w:ascii="Helvetica" w:hAnsi="Helvetica" w:cs="Helvetica"/>
         </w:rPr>
-        <w:t xml:space="preserve">&gt; Zu finden ist. </w:t>
+        <w:t xml:space="preserve">&lt;Wald name&gt; Zu finden ist. </w:t>
       </w:r>
     </w:p>
     <w:p>
@@ -662,31 +618,65 @@
       <w:r>
         <w:t xml:space="preserve">Dr. </w:t>
       </w:r>
-      <w:proofErr w:type="spellStart"/>
       <w:r>
         <w:rPr>
           <w:rFonts w:ascii="Helvetica" w:hAnsi="Helvetica" w:cs="Helvetica"/>
         </w:rPr>
-        <w:t>Hiluluk</w:t>
-      </w:r>
-      <w:proofErr w:type="spellEnd"/>
+        <w:t>Bader</w:t>
+      </w:r>
       <w:r>
         <w:rPr>
           <w:rFonts w:ascii="Helvetica" w:hAnsi="Helvetica" w:cs="Helvetica"/>
         </w:rPr>
+        <w:t>: Es wir erzählt</w:t>
+      </w:r>
+      <w:r>
+        <w:rPr>
+          <w:rFonts w:ascii="Helvetica" w:hAnsi="Helvetica" w:cs="Helvetica"/>
+        </w:rPr>
+        <w:t>, dass sie inmitten dieses Waldes eine kleine Wiese  ist, auf die Die Sonne durchs Dickicht leichtet. Auf dieser Wiese soll die Blume wachsen und magisch von der Sonne angeleuchtet werden</w:t>
+      </w:r>
+    </w:p>
+    <w:p>
+      <w:pPr>
+        <w:rPr>
+          <w:rFonts w:ascii="Helvetica" w:hAnsi="Helvetica" w:cs="Helvetica"/>
+        </w:rPr>
+      </w:pPr>
+      <w:r>
+        <w:t xml:space="preserve">Dr. </w:t>
+      </w:r>
+      <w:r>
+        <w:rPr>
+          <w:rFonts w:ascii="Helvetica" w:hAnsi="Helvetica" w:cs="Helvetica"/>
+        </w:rPr>
+        <w:t>Bader</w:t>
+      </w:r>
+      <w:r>
+        <w:rPr>
+          <w:rFonts w:ascii="Helvetica" w:hAnsi="Helvetica" w:cs="Helvetica"/>
+        </w:rPr>
         <w:t xml:space="preserve">: </w:t>
       </w:r>
+      <w:commentRangeStart w:id="5"/>
       <w:r>
         <w:rPr>
           <w:rFonts w:ascii="Helvetica" w:hAnsi="Helvetica" w:cs="Helvetica"/>
         </w:rPr>
-        <w:t>Es wir erzählt</w:t>
+        <w:t xml:space="preserve">Dieser ist aber ein 3 Tages marsch entfernt  und </w:t>
+      </w:r>
+      <w:commentRangeEnd w:id="5"/>
+      <w:r>
+        <w:rPr>
+          <w:rStyle w:val="Kommentarzeichen"/>
+        </w:rPr>
+        <w:commentReference w:id="5"/>
       </w:r>
       <w:r>
         <w:rPr>
           <w:rFonts w:ascii="Helvetica" w:hAnsi="Helvetica" w:cs="Helvetica"/>
         </w:rPr>
-        <w:t>, dass sie inmitten dieses Waldes eine kleine Wiese  ist, auf die Die Sonne durchs Dickicht leichtet. Auf dieser Wiese soll die Blume wachsen und magisch von der Sonne angeleuchtet werden</w:t>
+        <w:t>der Weg ist sehr gefährlich.</w:t>
       </w:r>
     </w:p>
     <w:p>
@@ -696,351 +686,285 @@
         </w:rPr>
       </w:pPr>
       <w:r>
-        <w:t xml:space="preserve">Dr. </w:t>
-      </w:r>
-      <w:proofErr w:type="spellStart"/>
-      <w:r>
         <w:rPr>
           <w:rFonts w:ascii="Helvetica" w:hAnsi="Helvetica" w:cs="Helvetica"/>
         </w:rPr>
-        <w:t>Hiluluk</w:t>
-      </w:r>
-      <w:proofErr w:type="spellEnd"/>
-      <w:r>
-        <w:rPr>
-          <w:rFonts w:ascii="Helvetica" w:hAnsi="Helvetica" w:cs="Helvetica"/>
-        </w:rPr>
-        <w:t xml:space="preserve">: </w:t>
-      </w:r>
-      <w:commentRangeStart w:id="5"/>
-      <w:r>
-        <w:rPr>
-          <w:rFonts w:ascii="Helvetica" w:hAnsi="Helvetica" w:cs="Helvetica"/>
-        </w:rPr>
-        <w:t xml:space="preserve">Dieser ist aber ein 3 Tages marsch entfernt  und </w:t>
-      </w:r>
-      <w:commentRangeEnd w:id="5"/>
-      <w:r>
-        <w:rPr>
-          <w:rStyle w:val="Kommentarzeichen"/>
-        </w:rPr>
-        <w:commentReference w:id="5"/>
-      </w:r>
-      <w:r>
-        <w:rPr>
-          <w:rFonts w:ascii="Helvetica" w:hAnsi="Helvetica" w:cs="Helvetica"/>
-        </w:rPr>
-        <w:t>der Weg ist sehr gefährlich.</w:t>
-      </w:r>
-    </w:p>
-    <w:p>
-      <w:pPr>
-        <w:rPr>
-          <w:rFonts w:ascii="Helvetica" w:hAnsi="Helvetica" w:cs="Helvetica"/>
-        </w:rPr>
-      </w:pPr>
-      <w:r>
-        <w:rPr>
-          <w:rFonts w:ascii="Helvetica" w:hAnsi="Helvetica" w:cs="Helvetica"/>
-        </w:rPr>
         <w:t xml:space="preserve">Protagonist: ist mir egal ich muss es versuchen, wie komme ich zu dem Wald. </w:t>
       </w:r>
     </w:p>
     <w:p>
-      <w:pPr>
-        <w:rPr>
-          <w:rFonts w:ascii="Helvetica" w:hAnsi="Helvetica" w:cs="Helvetica"/>
-        </w:rPr>
-      </w:pPr>
       <w:r>
         <w:lastRenderedPageBreak/>
         <w:t xml:space="preserve">Dr. </w:t>
       </w:r>
-      <w:proofErr w:type="spellStart"/>
-      <w:r>
+      <w:r>
+        <w:t>Bader</w:t>
+      </w:r>
+      <w:r>
+        <w:t xml:space="preserve">: nach Norden zu den weiten Felder, aber pass auf dort wimmelt es von </w:t>
+      </w:r>
+      <w:commentRangeStart w:id="6"/>
+      <w:r>
+        <w:t>&lt;</w:t>
+      </w:r>
+      <w:r>
+        <w:t>Schleimen</w:t>
+      </w:r>
+      <w:r>
+        <w:t>&gt;</w:t>
+      </w:r>
+      <w:r>
+        <w:t xml:space="preserve"> </w:t>
+      </w:r>
+      <w:commentRangeEnd w:id="6"/>
+      <w:r>
+        <w:rPr>
+          <w:rStyle w:val="Kommentarzeichen"/>
+        </w:rPr>
+        <w:commentReference w:id="6"/>
+      </w:r>
+      <w:r>
+        <w:t xml:space="preserve">sie sind nicht </w:t>
+      </w:r>
+      <w:r>
+        <w:t xml:space="preserve">zwar nicht stark, aber man sollte sich trotzdem von ihnen in Acht  nehme. </w:t>
+      </w:r>
+    </w:p>
+    <w:p>
+      <w:r>
+        <w:t xml:space="preserve">Dr. </w:t>
+      </w:r>
+      <w:r>
+        <w:t>Bader</w:t>
+      </w:r>
+      <w:r>
+        <w:t xml:space="preserve">: </w:t>
+      </w:r>
+      <w:r>
+        <w:t xml:space="preserve">Du musst </w:t>
+      </w:r>
+      <w:r>
+        <w:t>nach den Felder kommst du zu dem &lt;Gebirge name&gt;, wenn du dich beeilst, kommst du noch bis heute Abend dort an.</w:t>
+      </w:r>
+    </w:p>
+    <w:p>
+      <w:pPr>
+        <w:rPr>
+          <w:rFonts w:ascii="Consolas" w:eastAsia="Times New Roman" w:hAnsi="Consolas" w:cs="Times New Roman"/>
+          <w:sz w:val="21"/>
+          <w:szCs w:val="21"/>
+          <w:lang w:eastAsia="de-DE"/>
+        </w:rPr>
+      </w:pPr>
+      <w:r>
+        <w:t xml:space="preserve">Dr. </w:t>
+      </w:r>
+      <w:r>
+        <w:t>Bader</w:t>
+      </w:r>
+      <w:r>
+        <w:t xml:space="preserve">: </w:t>
+      </w:r>
+      <w:r>
+        <w:rPr>
+          <w:rFonts w:ascii="Consolas" w:eastAsia="Times New Roman" w:hAnsi="Consolas" w:cs="Times New Roman"/>
+          <w:sz w:val="21"/>
+          <w:szCs w:val="21"/>
+          <w:lang w:eastAsia="de-DE"/>
+        </w:rPr>
+        <w:t>ein Pfad führt du</w:t>
+      </w:r>
+      <w:r>
+        <w:rPr>
+          <w:rFonts w:ascii="Consolas" w:eastAsia="Times New Roman" w:hAnsi="Consolas" w:cs="Times New Roman"/>
+          <w:sz w:val="21"/>
+          <w:szCs w:val="21"/>
+          <w:lang w:eastAsia="de-DE"/>
+        </w:rPr>
+        <w:t>r</w:t>
+      </w:r>
+      <w:r>
+        <w:rPr>
+          <w:rFonts w:ascii="Consolas" w:eastAsia="Times New Roman" w:hAnsi="Consolas" w:cs="Times New Roman"/>
+          <w:sz w:val="21"/>
+          <w:szCs w:val="21"/>
+          <w:lang w:eastAsia="de-DE"/>
+        </w:rPr>
+        <w:t xml:space="preserve">ch das Gebirge, über diesen Weg ist es ein 2 Tages </w:t>
+      </w:r>
+      <w:r>
+        <w:rPr>
+          <w:rFonts w:ascii="Consolas" w:eastAsia="Times New Roman" w:hAnsi="Consolas" w:cs="Times New Roman"/>
+          <w:sz w:val="21"/>
+          <w:szCs w:val="21"/>
+          <w:lang w:eastAsia="de-DE"/>
+        </w:rPr>
+        <w:t>Marsch.</w:t>
+      </w:r>
+      <w:r>
+        <w:t xml:space="preserve"> Man kann auch eine Klippe durch den Berg gehen, aber dort ist es steil und manchem </w:t>
+      </w:r>
+      <w:r>
+        <w:t xml:space="preserve">tauchen dort Monster auf. </w:t>
+      </w:r>
+    </w:p>
+    <w:p>
+      <w:pPr>
         <w:rPr>
           <w:rFonts w:ascii="Helvetica" w:hAnsi="Helvetica" w:cs="Helvetica"/>
         </w:rPr>
-        <w:t>Hiluluk</w:t>
-      </w:r>
-      <w:proofErr w:type="spellEnd"/>
+      </w:pPr>
+      <w:r>
+        <w:t xml:space="preserve">Dr. </w:t>
+      </w:r>
       <w:r>
         <w:rPr>
           <w:rFonts w:ascii="Helvetica" w:hAnsi="Helvetica" w:cs="Helvetica"/>
         </w:rPr>
-        <w:t xml:space="preserve">: nach Norden zu den weiten Felder, aber pass auf dort wimmelt es von </w:t>
-      </w:r>
-      <w:commentRangeStart w:id="6"/>
+        <w:t>Bader</w:t>
+      </w:r>
       <w:r>
         <w:rPr>
           <w:rFonts w:ascii="Helvetica" w:hAnsi="Helvetica" w:cs="Helvetica"/>
         </w:rPr>
-        <w:t>&lt;</w:t>
+        <w:t xml:space="preserve">: dahinter ist schon der &lt;Waldname&gt;. Die Blume scheint tief im Wald  zu wachsen. </w:t>
+      </w:r>
+      <w:r>
+        <w:t xml:space="preserve">Dr. </w:t>
       </w:r>
       <w:r>
         <w:rPr>
           <w:rFonts w:ascii="Helvetica" w:hAnsi="Helvetica" w:cs="Helvetica"/>
         </w:rPr>
-        <w:t>Schleimen</w:t>
-      </w:r>
-      <w:r>
+        <w:t xml:space="preserve">Bader: </w:t>
+      </w:r>
+      <w:r>
+        <w:rPr>
+          <w:rFonts w:ascii="Consolas" w:eastAsia="Times New Roman" w:hAnsi="Consolas" w:cs="Times New Roman"/>
+          <w:sz w:val="21"/>
+          <w:szCs w:val="21"/>
+          <w:lang w:eastAsia="de-DE"/>
+        </w:rPr>
+        <w:t xml:space="preserve">Man sagt das in dem Wald ein </w:t>
+      </w:r>
+      <w:r>
+        <w:rPr>
+          <w:rFonts w:ascii="Consolas" w:eastAsia="Times New Roman" w:hAnsi="Consolas" w:cs="Times New Roman"/>
+          <w:sz w:val="21"/>
+          <w:szCs w:val="21"/>
+          <w:lang w:eastAsia="de-DE"/>
+        </w:rPr>
+        <w:t>endloses</w:t>
+      </w:r>
+      <w:r>
+        <w:rPr>
+          <w:rFonts w:ascii="Consolas" w:eastAsia="Times New Roman" w:hAnsi="Consolas" w:cs="Times New Roman"/>
+          <w:sz w:val="21"/>
+          <w:szCs w:val="21"/>
+          <w:lang w:eastAsia="de-DE"/>
+        </w:rPr>
+        <w:t xml:space="preserve"> </w:t>
+      </w:r>
+      <w:r>
+        <w:rPr>
+          <w:rFonts w:ascii="Consolas" w:eastAsia="Times New Roman" w:hAnsi="Consolas" w:cs="Times New Roman"/>
+          <w:sz w:val="21"/>
+          <w:szCs w:val="21"/>
+          <w:lang w:eastAsia="de-DE"/>
+        </w:rPr>
+        <w:t>Labyrinth</w:t>
+      </w:r>
+      <w:r>
+        <w:rPr>
+          <w:rFonts w:ascii="Consolas" w:eastAsia="Times New Roman" w:hAnsi="Consolas" w:cs="Times New Roman"/>
+          <w:sz w:val="21"/>
+          <w:szCs w:val="21"/>
+          <w:lang w:eastAsia="de-DE"/>
+        </w:rPr>
+        <w:t xml:space="preserve"> ist und schon Ewigkeiten Kamm keiner mehr aus dem Wald der Versucht hat die Blume zu pflücken.</w:t>
+      </w:r>
+    </w:p>
+    <w:p>
+      <w:r>
+        <w:t>Protagonist: „mein Vater hätte es sicher geschafft, ich wollte immer so sein, aber nach seinem Tod war mir bewusst was führ gefahren da daraus sind, und hatte nur noch Angst“.</w:t>
+      </w:r>
+    </w:p>
+    <w:p>
+      <w:r>
+        <w:t xml:space="preserve">Protagonist:“ ich muss es </w:t>
+      </w:r>
+      <w:r>
+        <w:t>versuchen,  Sie ich bin daran Schuld die Alraune aus dem Boden zu gezogen zu haben.“</w:t>
+      </w:r>
+    </w:p>
+    <w:p>
+      <w:r>
+        <w:t>Protagonist: „alles ist meine Schuld“</w:t>
+      </w:r>
+    </w:p>
+    <w:p>
+      <w:r>
+        <w:t>Protagonist: ich werde die Blume Holen, ich bin daran schuld an allem.</w:t>
+      </w:r>
+    </w:p>
+    <w:p>
+      <w:r>
+        <w:t xml:space="preserve">Erzähler: &lt;name&gt; rennt in sein Zimmer hol seinen Rucksack . In die Küche packt etwas zu </w:t>
+      </w:r>
+      <w:commentRangeStart w:id="7"/>
+      <w:r>
+        <w:t xml:space="preserve">essen </w:t>
+      </w:r>
+      <w:commentRangeEnd w:id="7"/>
+      <w:r>
+        <w:rPr>
+          <w:rStyle w:val="Kommentarzeichen"/>
+        </w:rPr>
+        <w:commentReference w:id="7"/>
+      </w:r>
+      <w:r>
+        <w:t xml:space="preserve">und trinken eine. Schnappt sich das Schwert was er von seinem Vater, was jetzt eher einem Doch nach der grösser ist und eilt zur Tür. </w:t>
+      </w:r>
+    </w:p>
+    <w:p>
+      <w:pPr>
         <w:rPr>
           <w:rFonts w:ascii="Helvetica" w:hAnsi="Helvetica" w:cs="Helvetica"/>
         </w:rPr>
-        <w:t>&gt;</w:t>
+      </w:pPr>
+      <w:r>
+        <w:t xml:space="preserve">Dr. </w:t>
       </w:r>
       <w:r>
         <w:rPr>
           <w:rFonts w:ascii="Helvetica" w:hAnsi="Helvetica" w:cs="Helvetica"/>
         </w:rPr>
-        <w:t xml:space="preserve"> </w:t>
-      </w:r>
-      <w:commentRangeEnd w:id="6"/>
+        <w:t>Bader</w:t>
+      </w:r>
+      <w:r>
+        <w:rPr>
+          <w:rFonts w:ascii="Helvetica" w:hAnsi="Helvetica" w:cs="Helvetica"/>
+        </w:rPr>
+        <w:t xml:space="preserve">: Warte. Nimm da hier, ein </w:t>
+      </w:r>
+      <w:commentRangeStart w:id="8"/>
+      <w:r>
+        <w:rPr>
+          <w:rFonts w:ascii="Helvetica" w:hAnsi="Helvetica" w:cs="Helvetica"/>
+        </w:rPr>
+        <w:t>Heiltrank</w:t>
+      </w:r>
+      <w:commentRangeEnd w:id="8"/>
       <w:r>
         <w:rPr>
           <w:rStyle w:val="Kommentarzeichen"/>
         </w:rPr>
-        <w:commentReference w:id="6"/>
+        <w:commentReference w:id="8"/>
       </w:r>
       <w:r>
         <w:rPr>
           <w:rFonts w:ascii="Helvetica" w:hAnsi="Helvetica" w:cs="Helvetica"/>
         </w:rPr>
-        <w:t xml:space="preserve">sie sind nicht </w:t>
-      </w:r>
-      <w:r>
-        <w:rPr>
-          <w:rFonts w:ascii="Helvetica" w:hAnsi="Helvetica" w:cs="Helvetica"/>
-        </w:rPr>
-        <w:t xml:space="preserve">zwar nicht stark, aber man sollte sich trotzdem von ihnen in Acht  nehme. </w:t>
-      </w:r>
-    </w:p>
-    <w:p>
-      <w:pPr>
-        <w:rPr>
-          <w:rFonts w:ascii="Helvetica" w:hAnsi="Helvetica" w:cs="Helvetica"/>
-        </w:rPr>
-      </w:pPr>
-      <w:r>
-        <w:t xml:space="preserve">Dr. </w:t>
-      </w:r>
-      <w:proofErr w:type="spellStart"/>
-      <w:r>
-        <w:rPr>
-          <w:rFonts w:ascii="Helvetica" w:hAnsi="Helvetica" w:cs="Helvetica"/>
-        </w:rPr>
-        <w:t>Hiluluk</w:t>
-      </w:r>
-      <w:proofErr w:type="spellEnd"/>
-      <w:r>
-        <w:rPr>
-          <w:rFonts w:ascii="Helvetica" w:hAnsi="Helvetica" w:cs="Helvetica"/>
-        </w:rPr>
-        <w:t xml:space="preserve">: nach den Felder kommst du zu dem &lt;Gebirge </w:t>
-      </w:r>
-      <w:proofErr w:type="spellStart"/>
-      <w:r>
-        <w:rPr>
-          <w:rFonts w:ascii="Helvetica" w:hAnsi="Helvetica" w:cs="Helvetica"/>
-        </w:rPr>
-        <w:t>name</w:t>
-      </w:r>
-      <w:proofErr w:type="spellEnd"/>
-      <w:r>
-        <w:rPr>
-          <w:rFonts w:ascii="Helvetica" w:hAnsi="Helvetica" w:cs="Helvetica"/>
-        </w:rPr>
-        <w:t>&gt;, wenn du dich beeilst, kommst du noch bis heute Abend dort an.</w:t>
-      </w:r>
-    </w:p>
-    <w:p>
-      <w:pPr>
-        <w:rPr>
-          <w:rFonts w:ascii="Helvetica" w:hAnsi="Helvetica" w:cs="Helvetica"/>
-        </w:rPr>
-      </w:pPr>
-      <w:r>
-        <w:t xml:space="preserve">Dr. </w:t>
-      </w:r>
-      <w:proofErr w:type="spellStart"/>
-      <w:r>
-        <w:rPr>
-          <w:rFonts w:ascii="Helvetica" w:hAnsi="Helvetica" w:cs="Helvetica"/>
-        </w:rPr>
-        <w:t>Hiluluk</w:t>
-      </w:r>
-      <w:proofErr w:type="spellEnd"/>
-      <w:r>
-        <w:rPr>
-          <w:rFonts w:ascii="Helvetica" w:hAnsi="Helvetica" w:cs="Helvetica"/>
-        </w:rPr>
-        <w:t xml:space="preserve">: Der Pfad  </w:t>
-      </w:r>
-      <w:r>
-        <w:rPr>
-          <w:rFonts w:ascii="Helvetica" w:hAnsi="Helvetica" w:cs="Helvetica"/>
-        </w:rPr>
-        <w:t xml:space="preserve">dauert etwa 2 </w:t>
-      </w:r>
-      <w:proofErr w:type="spellStart"/>
-      <w:r>
-        <w:rPr>
-          <w:rFonts w:ascii="Helvetica" w:hAnsi="Helvetica" w:cs="Helvetica"/>
-        </w:rPr>
-        <w:t>tage</w:t>
-      </w:r>
-      <w:proofErr w:type="spellEnd"/>
-      <w:r>
-        <w:rPr>
-          <w:rFonts w:ascii="Helvetica" w:hAnsi="Helvetica" w:cs="Helvetica"/>
-        </w:rPr>
-        <w:t xml:space="preserve"> er ist ziemlich sicher aber ist lange. Man kann auch eine Klippe durch den Berg gehen, aber dort ist es steil und manchem tauchen dort Monster auf. </w:t>
-      </w:r>
-    </w:p>
-    <w:p>
-      <w:pPr>
-        <w:rPr>
-          <w:rFonts w:ascii="Helvetica" w:hAnsi="Helvetica" w:cs="Helvetica"/>
-        </w:rPr>
-      </w:pPr>
-      <w:r>
-        <w:t xml:space="preserve">Dr. </w:t>
-      </w:r>
-      <w:proofErr w:type="spellStart"/>
-      <w:r>
-        <w:rPr>
-          <w:rFonts w:ascii="Helvetica" w:hAnsi="Helvetica" w:cs="Helvetica"/>
-        </w:rPr>
-        <w:t>Hiluluk</w:t>
-      </w:r>
-      <w:proofErr w:type="spellEnd"/>
-      <w:r>
-        <w:rPr>
-          <w:rFonts w:ascii="Helvetica" w:hAnsi="Helvetica" w:cs="Helvetica"/>
-        </w:rPr>
-        <w:t>: dahinter ist schon der &lt;</w:t>
-      </w:r>
-      <w:proofErr w:type="spellStart"/>
-      <w:r>
-        <w:rPr>
-          <w:rFonts w:ascii="Helvetica" w:hAnsi="Helvetica" w:cs="Helvetica"/>
-        </w:rPr>
-        <w:t>Waldname</w:t>
-      </w:r>
-      <w:proofErr w:type="spellEnd"/>
-      <w:r>
-        <w:rPr>
-          <w:rFonts w:ascii="Helvetica" w:hAnsi="Helvetica" w:cs="Helvetica"/>
-        </w:rPr>
-        <w:t xml:space="preserve">&gt;. Die Blume scheint tief im Wald  zu wachsen. </w:t>
-      </w:r>
-    </w:p>
-    <w:p>
-      <w:pPr>
-        <w:rPr>
-          <w:rFonts w:ascii="Helvetica" w:hAnsi="Helvetica" w:cs="Helvetica"/>
-        </w:rPr>
-      </w:pPr>
-      <w:r>
-        <w:rPr>
-          <w:rFonts w:ascii="Helvetica" w:hAnsi="Helvetica" w:cs="Helvetica"/>
-        </w:rPr>
-        <w:t xml:space="preserve">Man sagt das in dem Wald ein Wesen lebt die welches dich nicht mehr aus dem Wald rauslässt, schon Ewigkeiten Kamm keiner mehr aus dem Wald der Versucht hat die Blume zu pflücken. </w:t>
-      </w:r>
-    </w:p>
-    <w:p>
-      <w:r>
-        <w:t>Protagonist: „mein Vater hätte es sicher geschafft, ich wollte immer so sein, aber nach seinem Tod war mir bewusst was führ gefahren da daraus sind, und hatte nur noch Angst“.</w:t>
-      </w:r>
-    </w:p>
-    <w:p>
-      <w:r>
-        <w:t>Protagonist:“ ich muss es versuchen,  Sie ich bin daran Schuld die Alraune aus dem Boden zu gezogen zu haben. Ich bin so dumm“</w:t>
-      </w:r>
-    </w:p>
-    <w:p>
-      <w:r>
-        <w:t xml:space="preserve">Protagonist: “Ich bin so dumm“ </w:t>
-      </w:r>
-    </w:p>
-    <w:p>
-      <w:r>
-        <w:t xml:space="preserve">Protagonist: „alles ist meine Schuld“x3 </w:t>
-      </w:r>
-    </w:p>
-    <w:p>
-      <w:r>
-        <w:t>Protagonist: ich werde die Blume Holen, ich bin daran schuld an allem.</w:t>
-      </w:r>
-    </w:p>
-    <w:p>
-      <w:r>
-        <w:t>Erzähler: &lt;</w:t>
-      </w:r>
-      <w:proofErr w:type="spellStart"/>
-      <w:r>
-        <w:t>name</w:t>
-      </w:r>
-      <w:proofErr w:type="spellEnd"/>
-      <w:r>
-        <w:t xml:space="preserve">&gt; rennt in sein Zimmer hol seinen Rucksack . In die Küche packt etwas zu </w:t>
-      </w:r>
-      <w:commentRangeStart w:id="7"/>
-      <w:r>
-        <w:t xml:space="preserve">essen </w:t>
-      </w:r>
-      <w:commentRangeEnd w:id="7"/>
-      <w:r>
-        <w:rPr>
-          <w:rStyle w:val="Kommentarzeichen"/>
-        </w:rPr>
-        <w:commentReference w:id="7"/>
-      </w:r>
-      <w:r>
-        <w:t xml:space="preserve">und trinken eine. Schnappt sich das Schwert was er von seinem Vater, was jetzt eher einem Doch nach der grösser ist und eilt zur Tür. </w:t>
-      </w:r>
-    </w:p>
-    <w:p>
-      <w:pPr>
-        <w:rPr>
-          <w:rFonts w:ascii="Helvetica" w:hAnsi="Helvetica" w:cs="Helvetica"/>
-        </w:rPr>
-      </w:pPr>
-      <w:r>
-        <w:t xml:space="preserve">Dr. </w:t>
-      </w:r>
-      <w:proofErr w:type="spellStart"/>
-      <w:r>
-        <w:rPr>
-          <w:rFonts w:ascii="Helvetica" w:hAnsi="Helvetica" w:cs="Helvetica"/>
-        </w:rPr>
-        <w:t>Hiluluk</w:t>
-      </w:r>
-      <w:proofErr w:type="spellEnd"/>
-      <w:r>
-        <w:rPr>
-          <w:rFonts w:ascii="Helvetica" w:hAnsi="Helvetica" w:cs="Helvetica"/>
-        </w:rPr>
-        <w:t xml:space="preserve">: Warte. Nimm da hier, ein </w:t>
-      </w:r>
-      <w:commentRangeStart w:id="8"/>
-      <w:r>
-        <w:rPr>
-          <w:rFonts w:ascii="Helvetica" w:hAnsi="Helvetica" w:cs="Helvetica"/>
-        </w:rPr>
-        <w:t>Heiltrank</w:t>
-      </w:r>
-      <w:commentRangeEnd w:id="8"/>
-      <w:r>
-        <w:rPr>
-          <w:rStyle w:val="Kommentarzeichen"/>
-        </w:rPr>
-        <w:commentReference w:id="8"/>
-      </w:r>
-      <w:r>
-        <w:rPr>
-          <w:rFonts w:ascii="Helvetica" w:hAnsi="Helvetica" w:cs="Helvetica"/>
-        </w:rPr>
         <w:t xml:space="preserve">. Er ist zwar nur schwach, aber besser als gar nicht. ich hoffe du wirst ich nicht brauchen. </w:t>
       </w:r>
     </w:p>
@@ -1053,21 +977,11 @@
       <w:r>
         <w:t xml:space="preserve">Erzähler: und </w:t>
       </w:r>
-      <w:proofErr w:type="spellStart"/>
-      <w:r>
-        <w:t>So</w:t>
-      </w:r>
-      <w:proofErr w:type="spellEnd"/>
-      <w:r>
-        <w:t xml:space="preserve"> machte sich &lt;</w:t>
-      </w:r>
-      <w:proofErr w:type="spellStart"/>
-      <w:r>
-        <w:t>name</w:t>
-      </w:r>
-      <w:proofErr w:type="spellEnd"/>
-      <w:r>
-        <w:t xml:space="preserve">&gt; auf ein Abenteuer. </w:t>
+      <w:r>
+        <w:t>so</w:t>
+      </w:r>
+      <w:r>
+        <w:t xml:space="preserve"> machte sich &lt;name&gt; auf ein Abenteuer. </w:t>
       </w:r>
     </w:p>
     <w:p/>
@@ -1104,15 +1018,7 @@
         <w:t>&gt; schon mitten auf de</w:t>
       </w:r>
       <w:r>
-        <w:t>n &lt;Name der Wiese&gt; unterwegs, es ist ruhig. &lt;</w:t>
-      </w:r>
-      <w:proofErr w:type="spellStart"/>
-      <w:r>
-        <w:t>name</w:t>
-      </w:r>
-      <w:proofErr w:type="spellEnd"/>
-      <w:r>
-        <w:t xml:space="preserve">&gt; ist seit der das Dorf verlassen hat auf niemanden mehr gestoßen. </w:t>
+        <w:t xml:space="preserve">n &lt;Name der Wiese&gt; unterwegs, es ist ruhig. &lt;name&gt; ist seit der das Dorf verlassen hat auf niemanden mehr gestoßen. </w:t>
       </w:r>
     </w:p>
     <w:p>
@@ -1124,14 +1030,12 @@
       <w:r>
         <w:t xml:space="preserve">Protagonist:  „Dr. </w:t>
       </w:r>
-      <w:proofErr w:type="spellStart"/>
       <w:r>
         <w:rPr>
           <w:rFonts w:ascii="Helvetica" w:hAnsi="Helvetica" w:cs="Helvetica"/>
         </w:rPr>
-        <w:t>Hiluluk</w:t>
-      </w:r>
-      <w:proofErr w:type="spellEnd"/>
+        <w:t>Bader</w:t>
+      </w:r>
       <w:r>
         <w:rPr>
           <w:rFonts w:ascii="Helvetica" w:hAnsi="Helvetica" w:cs="Helvetica"/>
@@ -1154,15 +1058,7 @@
     </w:p>
     <w:p>
       <w:r>
-        <w:t>Protagonist: „</w:t>
-      </w:r>
-      <w:proofErr w:type="spellStart"/>
-      <w:r>
-        <w:t>mist</w:t>
-      </w:r>
-      <w:proofErr w:type="spellEnd"/>
-      <w:r>
-        <w:t xml:space="preserve"> ich muss mich beeilen.“</w:t>
+        <w:t>Protagonist: „mist ich muss mich beeilen.“</w:t>
       </w:r>
     </w:p>
     <w:p>
@@ -1172,15 +1068,7 @@
     </w:p>
     <w:p>
       <w:r>
-        <w:t>Erzähler: &lt;</w:t>
-      </w:r>
-      <w:proofErr w:type="spellStart"/>
-      <w:r>
-        <w:t>name</w:t>
-      </w:r>
-      <w:proofErr w:type="spellEnd"/>
-      <w:r>
-        <w:t>&gt; keift zu seinem Schwert.</w:t>
+        <w:t>Erzähler: &lt;name&gt; keift zu seinem Schwert.</w:t>
       </w:r>
     </w:p>
     <w:p/>
@@ -1229,15 +1117,7 @@
     </w:p>
     <w:p>
       <w:r>
-        <w:t>Erzähler:  &lt;</w:t>
-      </w:r>
-      <w:proofErr w:type="spellStart"/>
-      <w:r>
-        <w:t>name</w:t>
-      </w:r>
-      <w:proofErr w:type="spellEnd"/>
-      <w:r>
-        <w:t xml:space="preserve">&gt; </w:t>
+        <w:t xml:space="preserve">Erzähler:  &lt;name&gt; </w:t>
       </w:r>
       <w:r>
         <w:t>läuft</w:t>
@@ -1267,23 +1147,7 @@
         <w:t>Erzähler:</w:t>
       </w:r>
       <w:r>
-        <w:t xml:space="preserve"> &lt;</w:t>
-      </w:r>
-      <w:proofErr w:type="spellStart"/>
-      <w:r>
-        <w:t>name</w:t>
-      </w:r>
-      <w:proofErr w:type="spellEnd"/>
-      <w:r>
-        <w:t xml:space="preserve">&gt; ist fast bei den &lt;Berg </w:t>
-      </w:r>
-      <w:proofErr w:type="spellStart"/>
-      <w:r>
-        <w:t>name</w:t>
-      </w:r>
-      <w:proofErr w:type="spellEnd"/>
-      <w:r>
-        <w:t xml:space="preserve">&gt; angekommen, es wurde schon spät. </w:t>
+        <w:t xml:space="preserve"> &lt;name&gt; ist fast bei den &lt;Berg name&gt; angekommen, es wurde schon spät. </w:t>
       </w:r>
     </w:p>
     <w:p>
@@ -1293,15 +1157,7 @@
     </w:p>
     <w:p>
       <w:r>
-        <w:t>Erzähler: &lt;</w:t>
-      </w:r>
-      <w:proofErr w:type="spellStart"/>
-      <w:r>
-        <w:t>name</w:t>
-      </w:r>
-      <w:proofErr w:type="spellEnd"/>
-      <w:r>
-        <w:t>&gt; sieht eine Gestalt.</w:t>
+        <w:t>Erzähler: &lt;name&gt; sieht eine Gestalt.</w:t>
       </w:r>
     </w:p>
     <w:p>
@@ -1331,42 +1187,18 @@
     </w:p>
     <w:p>
       <w:r>
-        <w:t xml:space="preserve">Fremder </w:t>
-      </w:r>
-      <w:proofErr w:type="spellStart"/>
-      <w:r>
-        <w:t>mann</w:t>
-      </w:r>
-      <w:proofErr w:type="spellEnd"/>
-      <w:r>
-        <w:t xml:space="preserve">: Junger Mann, ich habe nicht viel und will auch nicht um viel bitten. Aber ich sammle </w:t>
-      </w:r>
-    </w:p>
-    <w:p>
-      <w:r>
-        <w:t xml:space="preserve">Verschiedene </w:t>
-      </w:r>
-      <w:proofErr w:type="spellStart"/>
-      <w:r>
-        <w:t>lehre</w:t>
-      </w:r>
-      <w:proofErr w:type="spellEnd"/>
-      <w:r>
-        <w:t xml:space="preserve"> Flaschen, haben sie eine die sie mir überlassen könnten . </w:t>
+        <w:t xml:space="preserve">Fremder mann: Junger Mann, ich habe nicht viel und will auch nicht um viel bitten. Aber ich sammle </w:t>
+      </w:r>
+    </w:p>
+    <w:p>
+      <w:r>
+        <w:t xml:space="preserve">Verschiedene lehre Flaschen, haben sie eine die sie mir überlassen könnten . </w:t>
       </w:r>
     </w:p>
     <w:p/>
     <w:p>
       <w:r>
-        <w:t>----------------</w:t>
-      </w:r>
-      <w:proofErr w:type="spellStart"/>
-      <w:r>
-        <w:t>Antowerten</w:t>
-      </w:r>
-      <w:proofErr w:type="spellEnd"/>
-      <w:r>
-        <w:t>---------------</w:t>
+        <w:t>----------------Antowerten---------------</w:t>
       </w:r>
     </w:p>
     <w:p>
@@ -1438,28 +1270,12 @@
     </w:p>
     <w:p>
       <w:r>
-        <w:t xml:space="preserve">Fremder </w:t>
-      </w:r>
-      <w:proofErr w:type="spellStart"/>
-      <w:r>
-        <w:t>mann</w:t>
-      </w:r>
-      <w:proofErr w:type="spellEnd"/>
-      <w:r>
-        <w:t xml:space="preserve">: was für eine Wunderschönes Exemplar. Vielen Dank </w:t>
-      </w:r>
-    </w:p>
-    <w:p>
-      <w:r>
-        <w:t xml:space="preserve">Fremder </w:t>
-      </w:r>
-      <w:proofErr w:type="spellStart"/>
-      <w:r>
-        <w:t>mann</w:t>
-      </w:r>
-      <w:proofErr w:type="spellEnd"/>
-      <w:r>
-        <w:t>: wohin sind sie unterwegs?</w:t>
+        <w:t xml:space="preserve">Fremder mann: was für eine Wunderschönes Exemplar. Vielen Dank </w:t>
+      </w:r>
+    </w:p>
+    <w:p>
+      <w:r>
+        <w:t>Fremder mann: wohin sind sie unterwegs?</w:t>
       </w:r>
     </w:p>
     <w:p>
@@ -1467,23 +1283,7 @@
         <w:t>Protagonist</w:t>
       </w:r>
       <w:r>
-        <w:t xml:space="preserve">: ich bin auf dem Weg zum &lt;Wald </w:t>
-      </w:r>
-      <w:proofErr w:type="spellStart"/>
-      <w:r>
-        <w:t>name</w:t>
-      </w:r>
-      <w:proofErr w:type="spellEnd"/>
-      <w:r>
-        <w:t xml:space="preserve">&gt;, ich muss eine &lt;Blumen </w:t>
-      </w:r>
-      <w:proofErr w:type="spellStart"/>
-      <w:r>
-        <w:t>name</w:t>
-      </w:r>
-      <w:proofErr w:type="spellEnd"/>
-      <w:r>
-        <w:t xml:space="preserve">&gt; </w:t>
+        <w:t xml:space="preserve">: ich bin auf dem Weg zum &lt;Wald name&gt;, ich muss eine &lt;Blumen name&gt; </w:t>
       </w:r>
       <w:r>
         <w:t>holen,</w:t>
@@ -1503,15 +1303,7 @@
     </w:p>
     <w:p>
       <w:r>
-        <w:t xml:space="preserve">Fremder </w:t>
-      </w:r>
-      <w:proofErr w:type="spellStart"/>
-      <w:r>
-        <w:t>mann</w:t>
-      </w:r>
-      <w:proofErr w:type="spellEnd"/>
-      <w:r>
-        <w:t>: oh, ich habe gehört das ist eine Schwere aufgaben viel Erfolg.  Und nochmal Danke für die Flasche.</w:t>
+        <w:t>Fremder mann: oh, ich habe gehört das ist eine Schwere aufgaben viel Erfolg.  Und nochmal Danke für die Flasche.</w:t>
       </w:r>
     </w:p>
     <w:p>
@@ -1549,64 +1341,24 @@
     </w:p>
     <w:p>
       <w:r>
-        <w:t xml:space="preserve">Fremder </w:t>
-      </w:r>
-      <w:proofErr w:type="spellStart"/>
-      <w:r>
-        <w:t>mann</w:t>
-      </w:r>
-      <w:proofErr w:type="spellEnd"/>
-      <w:r>
-        <w:t xml:space="preserve">: sehr schade. </w:t>
+        <w:t xml:space="preserve">Fremder mann: sehr schade. </w:t>
       </w:r>
     </w:p>
     <w:p/>
     <w:p>
       <w:r>
         <w:lastRenderedPageBreak/>
-        <w:t xml:space="preserve">Fremder </w:t>
-      </w:r>
-      <w:proofErr w:type="spellStart"/>
-      <w:r>
-        <w:t>mann</w:t>
-      </w:r>
-      <w:proofErr w:type="spellEnd"/>
-      <w:r>
-        <w:t>: wohin sind sie unterwegs?</w:t>
-      </w:r>
-    </w:p>
-    <w:p>
-      <w:r>
-        <w:t xml:space="preserve">Protagonist: ich bin auf dem Weg zum &lt;Wald </w:t>
-      </w:r>
-      <w:proofErr w:type="spellStart"/>
-      <w:r>
-        <w:t>name</w:t>
-      </w:r>
-      <w:proofErr w:type="spellEnd"/>
-      <w:r>
-        <w:t xml:space="preserve">&gt;, ich muss eine &lt;Blumen </w:t>
-      </w:r>
-      <w:proofErr w:type="spellStart"/>
-      <w:r>
-        <w:t>name</w:t>
-      </w:r>
-      <w:proofErr w:type="spellEnd"/>
-      <w:r>
-        <w:t xml:space="preserve">&gt; holen, um meine Mutter von Zauber zu befreien. </w:t>
-      </w:r>
-    </w:p>
-    <w:p>
-      <w:r>
-        <w:t xml:space="preserve">Fremder </w:t>
-      </w:r>
-      <w:proofErr w:type="spellStart"/>
-      <w:r>
-        <w:t>mann</w:t>
-      </w:r>
-      <w:proofErr w:type="spellEnd"/>
-      <w:r>
-        <w:t>: oh, ich habe gehört das ist eine Schwere aufgaben viel Erfolg.</w:t>
+        <w:t>Fremder mann: wohin sind sie unterwegs?</w:t>
+      </w:r>
+    </w:p>
+    <w:p>
+      <w:r>
+        <w:t xml:space="preserve">Protagonist: ich bin auf dem Weg zum &lt;Wald name&gt;, ich muss eine &lt;Blumen name&gt; holen, um meine Mutter von Zauber zu befreien. </w:t>
+      </w:r>
+    </w:p>
+    <w:p>
+      <w:r>
+        <w:t>Fremder mann: oh, ich habe gehört das ist eine Schwere aufgaben viel Erfolg.</w:t>
       </w:r>
     </w:p>
     <w:p/>
@@ -1650,15 +1402,7 @@
     <w:p/>
     <w:p>
       <w:r>
-        <w:t>Erzähler: &lt;</w:t>
-      </w:r>
-      <w:proofErr w:type="spellStart"/>
-      <w:r>
-        <w:t>name</w:t>
-      </w:r>
-      <w:proofErr w:type="spellEnd"/>
-      <w:r>
-        <w:t xml:space="preserve">&gt; läuft in einem schnellen Schritt weiter. </w:t>
+        <w:t xml:space="preserve">Erzähler: &lt;name&gt; läuft in einem schnellen Schritt weiter. </w:t>
       </w:r>
     </w:p>
     <w:p>
@@ -1674,15 +1418,7 @@
     </w:p>
     <w:p>
       <w:r>
-        <w:t>Erzähler: &lt;</w:t>
-      </w:r>
-      <w:proofErr w:type="spellStart"/>
-      <w:r>
-        <w:t>name</w:t>
-      </w:r>
-      <w:proofErr w:type="spellEnd"/>
-      <w:r>
-        <w:t xml:space="preserve">&gt; ist am Fuße der &lt;berge angekommen&gt; Berge angekommen. </w:t>
+        <w:t xml:space="preserve">Erzähler: &lt;name&gt; ist am Fuße der &lt;berge angekommen&gt; Berge angekommen. </w:t>
       </w:r>
     </w:p>
     <w:p>
@@ -1692,15 +1428,7 @@
     </w:p>
     <w:p>
       <w:r>
-        <w:t>Erzähler: &lt;</w:t>
-      </w:r>
-      <w:proofErr w:type="spellStart"/>
-      <w:r>
-        <w:t>name</w:t>
-      </w:r>
-      <w:proofErr w:type="spellEnd"/>
-      <w:r>
-        <w:t>&gt; schlagt ein Lager auf und legt sich hin.</w:t>
+        <w:t>Erzähler: &lt;name&gt; schlagt ein Lager auf und legt sich hin.</w:t>
       </w:r>
     </w:p>
     <w:p/>
@@ -1747,23 +1475,13 @@
     </w:p>
     <w:p>
       <w:r>
-        <w:t xml:space="preserve">Protagonist: </w:t>
-      </w:r>
-      <w:proofErr w:type="spellStart"/>
-      <w:r>
-        <w:t>ZZzzzz</w:t>
-      </w:r>
-      <w:proofErr w:type="spellEnd"/>
-      <w:r>
-        <w:t>…</w:t>
+        <w:t>Protagonist: ZZzzzz…</w:t>
       </w:r>
       <w:commentRangeStart w:id="10"/>
-      <w:proofErr w:type="spellStart"/>
       <w:r>
         <w:t>Aaaa</w:t>
       </w:r>
       <w:commentRangeEnd w:id="10"/>
-      <w:proofErr w:type="spellEnd"/>
       <w:r>
         <w:rPr>
           <w:rStyle w:val="Kommentarzeichen"/>
@@ -1784,15 +1502,7 @@
         <w:t>Erzähler</w:t>
       </w:r>
       <w:r>
-        <w:t>: &lt;</w:t>
-      </w:r>
-      <w:proofErr w:type="spellStart"/>
-      <w:r>
-        <w:t>name</w:t>
-      </w:r>
-      <w:proofErr w:type="spellEnd"/>
-      <w:r>
-        <w:t xml:space="preserve">&gt; steht auf und packt sein Lager zusammen. </w:t>
+        <w:t xml:space="preserve">: &lt;name&gt; steht auf und packt sein Lager zusammen. </w:t>
       </w:r>
     </w:p>
     <w:p>
@@ -1800,15 +1510,7 @@
         <w:t xml:space="preserve">Erzähler: </w:t>
       </w:r>
       <w:r>
-        <w:t xml:space="preserve">als er alles aufgeräumt hat, nahm er noch ein </w:t>
-      </w:r>
-      <w:proofErr w:type="spellStart"/>
-      <w:r>
-        <w:t>schluck</w:t>
-      </w:r>
-      <w:proofErr w:type="spellEnd"/>
-      <w:r>
-        <w:t xml:space="preserve"> aus seinem Wasser Beutel und </w:t>
+        <w:t xml:space="preserve">als er alles aufgeräumt hat, nahm er noch ein schluck aus seinem Wasser Beutel und </w:t>
       </w:r>
     </w:p>
     <w:p>
@@ -1866,26 +1568,10 @@
     </w:p>
     <w:p>
       <w:r>
-        <w:t>Erzähler: &lt;</w:t>
-      </w:r>
-      <w:proofErr w:type="spellStart"/>
-      <w:r>
-        <w:t>name</w:t>
-      </w:r>
-      <w:proofErr w:type="spellEnd"/>
-      <w:r>
-        <w:t xml:space="preserve">&gt; </w:t>
-      </w:r>
-      <w:r>
-        <w:t xml:space="preserve">Kamm an einer </w:t>
-      </w:r>
-      <w:proofErr w:type="spellStart"/>
-      <w:r>
-        <w:t>klippe</w:t>
-      </w:r>
-      <w:proofErr w:type="spellEnd"/>
-      <w:r>
-        <w:t xml:space="preserve"> an</w:t>
+        <w:t xml:space="preserve">Erzähler: &lt;name&gt; </w:t>
+      </w:r>
+      <w:r>
+        <w:t>Kamm an einer klippe an</w:t>
       </w:r>
       <w:r>
         <w:t xml:space="preserve">. Dort ist ein Enger Pfad hindurch der Wind  pfeif und ein Warn </w:t>
@@ -2079,15 +1765,7 @@
     </w:p>
     <w:p>
       <w:r>
-        <w:t>Erzähler: &lt;</w:t>
-      </w:r>
-      <w:proofErr w:type="spellStart"/>
-      <w:r>
-        <w:t>name</w:t>
-      </w:r>
-      <w:proofErr w:type="spellEnd"/>
-      <w:r>
-        <w:t xml:space="preserve">&gt; bleibt stehen, er hat muss ich gegen die Bergwand drücken, um noch an dem Pfad zu passen. </w:t>
+        <w:t xml:space="preserve">Erzähler: &lt;name&gt; bleibt stehen, er hat muss ich gegen die Bergwand drücken, um noch an dem Pfad zu passen. </w:t>
       </w:r>
     </w:p>
     <w:p>
@@ -2120,15 +1798,7 @@
     </w:p>
     <w:p>
       <w:r>
-        <w:t>Protagonist: &lt;</w:t>
-      </w:r>
-      <w:proofErr w:type="spellStart"/>
-      <w:r>
-        <w:t>name</w:t>
-      </w:r>
-      <w:proofErr w:type="spellEnd"/>
-      <w:r>
-        <w:t xml:space="preserve">&gt; nimmt seinen ganzen Mut zusammen </w:t>
+        <w:t xml:space="preserve">Protagonist: &lt;name&gt; nimmt seinen ganzen Mut zusammen </w:t>
       </w:r>
       <w:r>
         <w:t>und schreitet mit wackligem schritt langsam voran.</w:t>
@@ -2170,15 +1840,7 @@
     </w:p>
     <w:p>
       <w:r>
-        <w:t>Erzähler: &lt;</w:t>
-      </w:r>
-      <w:proofErr w:type="spellStart"/>
-      <w:r>
-        <w:t>name</w:t>
-      </w:r>
-      <w:proofErr w:type="spellEnd"/>
-      <w:r>
-        <w:t xml:space="preserve">&gt; setzt sich an Die Felswand, der Pfad ist breit </w:t>
+        <w:t xml:space="preserve">Erzähler: &lt;name&gt; setzt sich an Die Felswand, der Pfad ist breit </w:t>
       </w:r>
       <w:r>
         <w:t>genug,</w:t>
@@ -2200,15 +1862,7 @@
     </w:p>
     <w:p>
       <w:r>
-        <w:t>Erzähler: &lt;</w:t>
-      </w:r>
-      <w:proofErr w:type="spellStart"/>
-      <w:r>
-        <w:t>name</w:t>
-      </w:r>
-      <w:proofErr w:type="spellEnd"/>
-      <w:r>
-        <w:t>&gt; schreckt sofort auf und greift an zu seinem Schwert.</w:t>
+        <w:t>Erzähler: &lt;name&gt; schreckt sofort auf und greift an zu seinem Schwert.</w:t>
       </w:r>
     </w:p>
     <w:p>
@@ -2254,15 +1908,7 @@
     </w:p>
     <w:p>
       <w:r>
-        <w:t>Erzähler: der Basilisk hat &lt;</w:t>
-      </w:r>
-      <w:proofErr w:type="spellStart"/>
-      <w:r>
-        <w:t>namen</w:t>
-      </w:r>
-      <w:proofErr w:type="spellEnd"/>
-      <w:r>
-        <w:t>&gt; eine Schwerte Wunde</w:t>
+        <w:t>Erzähler: der Basilisk hat &lt;namen&gt; eine Schwerte Wunde</w:t>
       </w:r>
       <w:r>
         <w:t xml:space="preserve"> am Arm</w:t>
@@ -2281,15 +1927,7 @@
     </w:p>
     <w:p>
       <w:r>
-        <w:t>Erzähler: Der Basilisk macht sich bereit auf &lt;</w:t>
-      </w:r>
-      <w:proofErr w:type="spellStart"/>
-      <w:r>
-        <w:t>namen</w:t>
-      </w:r>
-      <w:proofErr w:type="spellEnd"/>
-      <w:r>
-        <w:t>&gt; den letzten schlag zu verpassen.</w:t>
+        <w:t>Erzähler: Der Basilisk macht sich bereit auf &lt;namen&gt; den letzten schlag zu verpassen.</w:t>
       </w:r>
     </w:p>
     <w:p>
@@ -2308,36 +1946,12 @@
     </w:p>
     <w:p>
       <w:r>
-        <w:t>Erzähler: &lt;</w:t>
-      </w:r>
-      <w:proofErr w:type="spellStart"/>
-      <w:r>
-        <w:t>name</w:t>
-      </w:r>
-      <w:proofErr w:type="spellEnd"/>
-      <w:r>
-        <w:t xml:space="preserve">&gt; versucht mit letzter </w:t>
-      </w:r>
-      <w:proofErr w:type="spellStart"/>
-      <w:r>
-        <w:t>kraft</w:t>
-      </w:r>
-      <w:proofErr w:type="spellEnd"/>
-      <w:r>
-        <w:t xml:space="preserve"> noch aus dem Weg zu springen. </w:t>
-      </w:r>
-    </w:p>
-    <w:p>
-      <w:r>
-        <w:t>Erzähler: &lt;</w:t>
-      </w:r>
-      <w:proofErr w:type="spellStart"/>
-      <w:r>
-        <w:t>name</w:t>
-      </w:r>
-      <w:proofErr w:type="spellEnd"/>
-      <w:r>
-        <w:t xml:space="preserve">&gt; Schaft es dem direkten </w:t>
+        <w:t xml:space="preserve">Erzähler: &lt;name&gt; versucht mit letzter kraft noch aus dem Weg zu springen. </w:t>
+      </w:r>
+    </w:p>
+    <w:p>
+      <w:r>
+        <w:t xml:space="preserve">Erzähler: &lt;name&gt; Schaft es dem direkten </w:t>
       </w:r>
       <w:r>
         <w:t>Treffer</w:t>
@@ -2354,23 +1968,7 @@
         <w:t xml:space="preserve">Erzähler: </w:t>
       </w:r>
       <w:r>
-        <w:t>&lt;</w:t>
-      </w:r>
-      <w:proofErr w:type="spellStart"/>
-      <w:r>
-        <w:t>name</w:t>
-      </w:r>
-      <w:proofErr w:type="spellEnd"/>
-      <w:r>
-        <w:t xml:space="preserve">&gt; hat sich mit letzter </w:t>
-      </w:r>
-      <w:proofErr w:type="spellStart"/>
-      <w:r>
-        <w:t>kraft</w:t>
-      </w:r>
-      <w:proofErr w:type="spellEnd"/>
-      <w:r>
-        <w:t xml:space="preserve"> an einer Wurzel festgehalten.</w:t>
+        <w:t>&lt;name&gt; hat sich mit letzter kraft an einer Wurzel festgehalten.</w:t>
       </w:r>
     </w:p>
     <w:p>
@@ -2380,28 +1978,12 @@
     </w:p>
     <w:p>
       <w:r>
-        <w:t>Erzähler: &lt;</w:t>
-      </w:r>
-      <w:proofErr w:type="spellStart"/>
-      <w:r>
-        <w:t>name</w:t>
-      </w:r>
-      <w:proofErr w:type="spellEnd"/>
-      <w:r>
-        <w:t xml:space="preserve">&gt;´s kraft reicht nicht mehr aus der Wunde an seinem arm ist zu tief. </w:t>
-      </w:r>
-    </w:p>
-    <w:p>
-      <w:r>
-        <w:t>Erzähler: &lt;</w:t>
-      </w:r>
-      <w:proofErr w:type="spellStart"/>
-      <w:r>
-        <w:t>name</w:t>
-      </w:r>
-      <w:proofErr w:type="spellEnd"/>
-      <w:r>
-        <w:t>&gt; kann sich nicht mehr halten und stürzt in den Abrunde.</w:t>
+        <w:t xml:space="preserve">Erzähler: &lt;name&gt;´s kraft reicht nicht mehr aus der Wunde an seinem arm ist zu tief. </w:t>
+      </w:r>
+    </w:p>
+    <w:p>
+      <w:r>
+        <w:t>Erzähler: &lt;name&gt; kann sich nicht mehr halten und stürzt in den Abrunde.</w:t>
       </w:r>
     </w:p>
     <w:p>
@@ -2422,15 +2004,7 @@
     </w:p>
     <w:p>
       <w:r>
-        <w:t>Erzähler: &lt;</w:t>
-      </w:r>
-      <w:proofErr w:type="spellStart"/>
-      <w:r>
-        <w:t>namen</w:t>
-      </w:r>
-      <w:proofErr w:type="spellEnd"/>
-      <w:r>
-        <w:t xml:space="preserve">&gt; hat mit einem guten schlag  der Basilisk schwer zu verwunden </w:t>
+        <w:t xml:space="preserve">Erzähler: &lt;namen&gt; hat mit einem guten schlag  der Basilisk schwer zu verwunden </w:t>
       </w:r>
     </w:p>
     <w:p>
@@ -2450,15 +2024,7 @@
     </w:p>
     <w:p>
       <w:r>
-        <w:t>Erzähler: &lt;</w:t>
-      </w:r>
-      <w:proofErr w:type="spellStart"/>
-      <w:r>
-        <w:t>name</w:t>
-      </w:r>
-      <w:proofErr w:type="spellEnd"/>
-      <w:r>
-        <w:t>&gt; verschwendet seine Zeit  und läuft schnell in den pfade weiter.</w:t>
+        <w:t>Erzähler: &lt;name&gt; verschwendet seine Zeit  und läuft schnell in den pfade weiter.</w:t>
       </w:r>
     </w:p>
     <w:p>
@@ -2473,15 +2039,7 @@
     </w:p>
     <w:p>
       <w:r>
-        <w:t>Erzähler: &lt;</w:t>
-      </w:r>
-      <w:proofErr w:type="spellStart"/>
-      <w:r>
-        <w:t>namen</w:t>
-      </w:r>
-      <w:proofErr w:type="spellEnd"/>
-      <w:r>
-        <w:t>&gt; kommt am Ende des Gebirges an. Die Sonne ist am schon untergehen</w:t>
+        <w:t>Erzähler: &lt;namen&gt; kommt am Ende des Gebirges an. Die Sonne ist am schon untergehen</w:t>
       </w:r>
     </w:p>
     <w:p>
@@ -2556,16 +2114,11 @@
       <w:r>
         <w:t>Erzähler: &lt;</w:t>
       </w:r>
-      <w:proofErr w:type="spellStart"/>
       <w:r>
         <w:t>n</w:t>
       </w:r>
       <w:r>
-        <w:t>ame</w:t>
-      </w:r>
-      <w:proofErr w:type="spellEnd"/>
-      <w:r>
-        <w:t>&gt; macht</w:t>
+        <w:t>ame&gt; macht</w:t>
       </w:r>
       <w:r>
         <w:t xml:space="preserve"> ging den langen Weg entlang </w:t>
@@ -2664,15 +2217,7 @@
     </w:p>
     <w:p>
       <w:r>
-        <w:t>Erzähler: &lt;</w:t>
-      </w:r>
-      <w:proofErr w:type="spellStart"/>
-      <w:r>
-        <w:t>name</w:t>
-      </w:r>
-      <w:proofErr w:type="spellEnd"/>
-      <w:r>
-        <w:t>&gt; ist wach und wartet bis die Hellgenug ist, um in den Wald zu gehen</w:t>
+        <w:t>Erzähler: &lt;name&gt; ist wach und wartet bis die Hellgenug ist, um in den Wald zu gehen</w:t>
       </w:r>
     </w:p>
     <w:p>
@@ -2688,15 +2233,7 @@
     </w:p>
     <w:p>
       <w:r>
-        <w:t>Erzähler: &lt;</w:t>
-      </w:r>
-      <w:proofErr w:type="spellStart"/>
-      <w:r>
-        <w:t>name</w:t>
-      </w:r>
-      <w:proofErr w:type="spellEnd"/>
-      <w:r>
-        <w:t xml:space="preserve">&gt;  betritt den Wald </w:t>
+        <w:t xml:space="preserve">Erzähler: &lt;name&gt;  betritt den Wald </w:t>
       </w:r>
     </w:p>
     <w:p>
@@ -2706,15 +2243,7 @@
     </w:p>
     <w:p>
       <w:r>
-        <w:t xml:space="preserve">Protagonist: </w:t>
-      </w:r>
-      <w:proofErr w:type="gramStart"/>
-      <w:r>
-        <w:t>„</w:t>
-      </w:r>
-      <w:proofErr w:type="gramEnd"/>
-      <w:r>
-        <w:t>wenn ich war los im Wald rumlaufe finde ich nicht mehr zurück“</w:t>
+        <w:t>Protagonist: „wenn ich war los im Wald rumlaufe finde ich nicht mehr zurück“</w:t>
       </w:r>
     </w:p>
     <w:p>
@@ -2722,15 +2251,7 @@
         <w:t xml:space="preserve">Erzähler: nach einer </w:t>
       </w:r>
       <w:r>
-        <w:t xml:space="preserve">Weile teilte der weg sich in drei </w:t>
-      </w:r>
-      <w:proofErr w:type="spellStart"/>
-      <w:r>
-        <w:t>Weitere</w:t>
-      </w:r>
-      <w:proofErr w:type="spellEnd"/>
-      <w:r>
-        <w:t xml:space="preserve"> Wege auf </w:t>
+        <w:t xml:space="preserve">Weile teilte der weg sich in drei Weitere Wege auf </w:t>
       </w:r>
     </w:p>
     <w:p>
@@ -3063,20 +2584,10 @@
     </w:p>
     <w:p>
       <w:r>
-        <w:t>Erzähler: &lt;</w:t>
-      </w:r>
-      <w:proofErr w:type="spellStart"/>
-      <w:r>
-        <w:t>name</w:t>
-      </w:r>
-      <w:proofErr w:type="spellEnd"/>
-      <w:r>
-        <w:t>&gt; hat das Ende des Waldes erreicht</w:t>
+        <w:t>Erzähler: &lt;name&gt; hat das Ende des Waldes erreicht</w:t>
       </w:r>
       <w:r>
         <w:br/>
-      </w:r>
-      <w:r>
         <w:t>Erzähler: als er Das Sonnen licht betritt öffnet sich vor ihm eine kleine Wise voller weisen Kleinen Blumen</w:t>
       </w:r>
     </w:p>
@@ -3087,25 +2598,19 @@
     </w:p>
     <w:p>
       <w:r>
+        <w:t>Protagonist: „es ist wunder Schön“</w:t>
+      </w:r>
+    </w:p>
+    <w:p>
+      <w:r>
+        <w:t xml:space="preserve">Protagonist: „ ich habe es Geschäft„ </w:t>
+      </w:r>
+    </w:p>
+    <w:p>
+      <w:r>
         <w:t>Protagonist: „</w:t>
       </w:r>
       <w:r>
-        <w:t>es ist wunder Schön</w:t>
-      </w:r>
-      <w:r>
-        <w:t>“</w:t>
-      </w:r>
-    </w:p>
-    <w:p>
-      <w:r>
-        <w:t xml:space="preserve">Protagonist: „ ich habe es Geschäft„ </w:t>
-      </w:r>
-    </w:p>
-    <w:p>
-      <w:r>
-        <w:t>Protagonist: „</w:t>
-      </w:r>
-      <w:r>
         <w:t>ich nehme mir einen Straus mit, und mache mich so schnell wie möglich wieder auf den Weg zurück.</w:t>
       </w:r>
     </w:p>
@@ -3114,15 +2619,7 @@
         <w:t xml:space="preserve">Erzähler: </w:t>
       </w:r>
       <w:r>
-        <w:t>&lt;</w:t>
-      </w:r>
-      <w:proofErr w:type="spellStart"/>
-      <w:r>
-        <w:t>name</w:t>
-      </w:r>
-      <w:proofErr w:type="spellEnd"/>
-      <w:r>
-        <w:t xml:space="preserve">&gt; nimmt sich einen Straus der Blume mit uns steckt sie in das Restwasser in seinem Beutel, dass sie nicht </w:t>
+        <w:t xml:space="preserve">&lt;name&gt; nimmt sich einen Straus der Blume mit uns steckt sie in das Restwasser in seinem Beutel, dass sie nicht </w:t>
       </w:r>
       <w:r>
         <w:t>verrocken,</w:t>
@@ -3136,31 +2633,12 @@
         <w:t xml:space="preserve"> </w:t>
       </w:r>
       <w:r>
-        <w:t>Protagonist:</w:t>
-      </w:r>
-      <w:r>
-        <w:t xml:space="preserve"> „zum Glück habe ich mir den Weg gemerkt, “</w:t>
-      </w:r>
-    </w:p>
-    <w:p>
-      <w:r>
-        <w:t xml:space="preserve">Erzähler: passend zum sonnen Untergang, </w:t>
-      </w:r>
-      <w:proofErr w:type="spellStart"/>
-      <w:r>
-        <w:t>schaft</w:t>
-      </w:r>
-      <w:proofErr w:type="spellEnd"/>
-      <w:r>
-        <w:t xml:space="preserve"> es &lt;</w:t>
-      </w:r>
-      <w:proofErr w:type="spellStart"/>
-      <w:r>
-        <w:t>name</w:t>
-      </w:r>
-      <w:proofErr w:type="spellEnd"/>
-      <w:r>
-        <w:t xml:space="preserve"> &gt; aus dem Wald heraus.</w:t>
+        <w:t>Protagonist: „zum Glück habe ich mir den Weg gemerkt, “</w:t>
+      </w:r>
+    </w:p>
+    <w:p>
+      <w:r>
+        <w:t>Erzähler: passend zum sonnen Untergang, schaft es &lt;name &gt; aus dem Wald heraus.</w:t>
       </w:r>
     </w:p>
     <w:p>
@@ -3224,15 +2702,7 @@
     </w:p>
     <w:p>
       <w:r>
-        <w:t>Erzähler: &lt;</w:t>
-      </w:r>
-      <w:proofErr w:type="spellStart"/>
-      <w:r>
-        <w:t>name</w:t>
-      </w:r>
-      <w:proofErr w:type="spellEnd"/>
-      <w:r>
-        <w:t>&gt; hat das Ende des Waldes erreicht, aber es schein nicht als wäre er auf dem gewünschten Ort angekommen.</w:t>
+        <w:t>Erzähler: &lt;name&gt; hat das Ende des Waldes erreicht, aber es schein nicht als wäre er auf dem gewünschten Ort angekommen.</w:t>
       </w:r>
       <w:r>
         <w:br/>
@@ -3275,13 +2745,7 @@
     </w:p>
     <w:p>
       <w:r>
-        <w:t>Protagonist: „</w:t>
-      </w:r>
-      <w:r>
-        <w:t xml:space="preserve">ich muss die Blume morgen finden sonst komme ich nicht mehr rechtzeitig zurück ins Dorf </w:t>
-      </w:r>
-      <w:r>
-        <w:t>“</w:t>
+        <w:t>Protagonist: „ich muss die Blume morgen finden sonst komme ich nicht mehr rechtzeitig zurück ins Dorf “</w:t>
       </w:r>
     </w:p>
     <w:p>
@@ -3324,23 +2788,12 @@
     </w:p>
     <w:p>
       <w:r>
-        <w:t>Erzähler: &lt;</w:t>
-      </w:r>
-      <w:proofErr w:type="spellStart"/>
-      <w:r>
-        <w:t>name</w:t>
-      </w:r>
-      <w:proofErr w:type="spellEnd"/>
-      <w:r>
-        <w:t xml:space="preserve">&gt; macht sich auf in den Wald </w:t>
-      </w:r>
-    </w:p>
-    <w:p>
-      <w:r>
-        <w:t xml:space="preserve">Wieder zu </w:t>
-      </w:r>
-      <w:r>
-        <w:t>Der Wald</w:t>
+        <w:t xml:space="preserve">Erzähler: &lt;name&gt; macht sich auf in den Wald </w:t>
+      </w:r>
+    </w:p>
+    <w:p>
+      <w:r>
+        <w:t>Wieder zu Der Wald</w:t>
       </w:r>
     </w:p>
     <w:p>
@@ -3353,15 +2806,7 @@
     </w:p>
     <w:p>
       <w:r>
-        <w:t>Erzähler: &lt;</w:t>
-      </w:r>
-      <w:proofErr w:type="spellStart"/>
-      <w:r>
-        <w:t>name</w:t>
-      </w:r>
-      <w:proofErr w:type="spellEnd"/>
-      <w:r>
-        <w:t>&gt; ist mitten im Wald gelandet und keine Blumen oder Ausgang in Sicht in Sicht.</w:t>
+        <w:t>Erzähler: &lt;name&gt; ist mitten im Wald gelandet und keine Blumen oder Ausgang in Sicht in Sicht.</w:t>
       </w:r>
     </w:p>
     <w:p>
@@ -3395,15 +2840,7 @@
     </w:p>
     <w:p>
       <w:r>
-        <w:t>Erzähler: &lt;</w:t>
-      </w:r>
-      <w:proofErr w:type="spellStart"/>
-      <w:r>
-        <w:t>name</w:t>
-      </w:r>
-      <w:proofErr w:type="spellEnd"/>
-      <w:r>
-        <w:t>&gt; wurde nicht mehr in seinem Heimat Dorf gesehen.</w:t>
+        <w:t>Erzähler: &lt;name&gt; wurde nicht mehr in seinem Heimat Dorf gesehen.</w:t>
       </w:r>
     </w:p>
     <w:p>
@@ -3437,15 +2874,7 @@
     </w:p>
     <w:p>
       <w:r>
-        <w:t>Erzähler: &lt;</w:t>
-      </w:r>
-      <w:proofErr w:type="spellStart"/>
-      <w:r>
-        <w:t>name</w:t>
-      </w:r>
-      <w:proofErr w:type="spellEnd"/>
-      <w:r>
-        <w:t xml:space="preserve">&gt; quälte sich durch enges getrübt bis vor einer Höhle vor ihm erscheint.  </w:t>
+        <w:t xml:space="preserve">Erzähler: &lt;name&gt; quälte sich durch enges getrübt bis vor einer Höhle vor ihm erscheint.  </w:t>
       </w:r>
     </w:p>
     <w:p>
@@ -3495,15 +2924,7 @@
     </w:p>
     <w:p>
       <w:r>
-        <w:t>Erzähler: als &lt;</w:t>
-      </w:r>
-      <w:proofErr w:type="spellStart"/>
-      <w:r>
-        <w:t>name</w:t>
-      </w:r>
-      <w:proofErr w:type="spellEnd"/>
-      <w:r>
-        <w:t xml:space="preserve">&gt; die Höhle  </w:t>
+        <w:t xml:space="preserve">Erzähler: als &lt;name&gt; die Höhle  </w:t>
       </w:r>
       <w:r>
         <w:t>betritt hört er ein leises Singen</w:t>
@@ -3524,21 +2945,7 @@
         <w:t>Erzähler:</w:t>
       </w:r>
       <w:r>
-        <w:t xml:space="preserve"> </w:t>
-      </w:r>
-      <w:r>
-        <w:t>&lt;</w:t>
-      </w:r>
-      <w:proofErr w:type="spellStart"/>
-      <w:r>
-        <w:t>name</w:t>
-      </w:r>
-      <w:proofErr w:type="spellEnd"/>
-      <w:r>
-        <w:t xml:space="preserve">&gt; </w:t>
-      </w:r>
-      <w:r>
-        <w:t xml:space="preserve"> geht tiefer in die Höhle.</w:t>
+        <w:t xml:space="preserve"> &lt;name&gt;  geht tiefer in die Höhle.</w:t>
       </w:r>
     </w:p>
     <w:p>
@@ -3558,15 +2965,7 @@
     </w:p>
     <w:p>
       <w:r>
-        <w:t>Erzähler: &lt;</w:t>
-      </w:r>
-      <w:proofErr w:type="spellStart"/>
-      <w:r>
-        <w:t>name</w:t>
-      </w:r>
-      <w:proofErr w:type="spellEnd"/>
-      <w:r>
-        <w:t xml:space="preserve">&gt; schreitet and die Quelle Heran </w:t>
+        <w:t xml:space="preserve">Erzähler: &lt;name&gt; schreitet and die Quelle Heran </w:t>
       </w:r>
     </w:p>
     <w:p>
@@ -3590,15 +2989,7 @@
     </w:p>
     <w:p>
       <w:r>
-        <w:t xml:space="preserve">Große Fee: </w:t>
-      </w:r>
-      <w:proofErr w:type="spellStart"/>
-      <w:r>
-        <w:t>hehehe</w:t>
-      </w:r>
-      <w:proofErr w:type="spellEnd"/>
-      <w:r>
-        <w:t xml:space="preserve"> ich bin die Große Fee diese Quelle</w:t>
+        <w:t>Große Fee: hehehe ich bin die Große Fee diese Quelle</w:t>
       </w:r>
     </w:p>
     <w:p>
@@ -3618,95 +3009,54 @@
     </w:p>
     <w:p>
       <w:r>
-        <w:t>Protagonist: ich war auf der such nach den &lt;</w:t>
-      </w:r>
-      <w:proofErr w:type="spellStart"/>
-      <w:r>
-        <w:t>Blumenbamen</w:t>
-      </w:r>
-      <w:proofErr w:type="spellEnd"/>
-      <w:r>
-        <w:t>&gt;?</w:t>
-      </w:r>
-    </w:p>
-    <w:p>
-      <w:r>
-        <w:t xml:space="preserve">Große Fee: </w:t>
-      </w:r>
-      <w:proofErr w:type="spellStart"/>
-      <w:r>
-        <w:t>hehehe</w:t>
-      </w:r>
-      <w:proofErr w:type="spellEnd"/>
-      <w:r>
-        <w:t xml:space="preserve"> so ist, dass, warum bist du suchst du diese, du musst, ein langer Weg hinter dir haben, </w:t>
-      </w:r>
-    </w:p>
-    <w:p>
-      <w:r>
-        <w:t>Übergang mit Schrift: „</w:t>
-      </w:r>
-      <w:r>
-        <w:t xml:space="preserve">Erzählt </w:t>
-      </w:r>
-      <w:r>
-        <w:t>seine</w:t>
-      </w:r>
-      <w:r>
-        <w:t xml:space="preserve"> </w:t>
-      </w:r>
-      <w:r>
-        <w:t xml:space="preserve">Geschichte“ </w:t>
-      </w:r>
-    </w:p>
-    <w:p>
-      <w:r>
-        <w:t xml:space="preserve">Große Fee: ich sehen du versuchst deine Mutter zu retten, wie Helden Haft  </w:t>
-      </w:r>
-      <w:proofErr w:type="spellStart"/>
-      <w:r>
-        <w:t>hehehe</w:t>
-      </w:r>
-      <w:proofErr w:type="spellEnd"/>
+        <w:t>Protagonist: ich war auf der such nach den &lt;Blumenbamen&gt;?</w:t>
+      </w:r>
+    </w:p>
+    <w:p>
+      <w:r>
+        <w:t xml:space="preserve">Große Fee: hehehe so ist, dass, warum bist du suchst du diese, du musst, ein langer Weg hinter dir haben, </w:t>
+      </w:r>
+    </w:p>
+    <w:p>
+      <w:r>
+        <w:t xml:space="preserve">Übergang mit Schrift: „Erzählt seine Geschichte“ </w:t>
+      </w:r>
+    </w:p>
+    <w:p>
+      <w:r>
+        <w:t>Große Fee: ich sehen du versuchst deine Mutter zu retten, wie Helden Haft  hehehe.</w:t>
+      </w:r>
+    </w:p>
+    <w:p>
+      <w:r>
+        <w:t xml:space="preserve">Protagonist: ich bin kein Held, durch meine Unwissenheit, Kamm es erst zu dieser Situation. </w:t>
+      </w:r>
+    </w:p>
+    <w:p>
+      <w:r>
+        <w:t xml:space="preserve">Protagonist: </w:t>
+      </w:r>
+      <w:r>
+        <w:t xml:space="preserve">und die Blumen habe ich auch noch nicht gefunden. </w:t>
+      </w:r>
+    </w:p>
+    <w:p>
+      <w:r>
+        <w:t>Große Fee: du bist doch schon so nah an denen Ziel, du wirst doch nicht aufgeben</w:t>
+      </w:r>
       <w:r>
         <w:t>.</w:t>
       </w:r>
     </w:p>
     <w:p>
       <w:r>
-        <w:t xml:space="preserve">Protagonist: ich bin kein Held, durch meine Unwissenheit, Kamm es erst zu dieser Situation. </w:t>
-      </w:r>
-    </w:p>
-    <w:p>
-      <w:r>
-        <w:t xml:space="preserve">Protagonist: </w:t>
-      </w:r>
-      <w:r>
-        <w:t xml:space="preserve">und die Blumen habe ich auch noch nicht gefunden. </w:t>
-      </w:r>
-    </w:p>
-    <w:p>
-      <w:r>
-        <w:t>Große Fee: du bist doch schon so nah an denen Ziel, du wirst doch nicht aufgeben</w:t>
-      </w:r>
-      <w:r>
-        <w:t>.</w:t>
-      </w:r>
-    </w:p>
-    <w:p>
-      <w:r>
         <w:t xml:space="preserve">Protagonist: ich werde nicht auf Geben, aber ich habe keine Zeit, ich muss die Blumen finden und sie in mein Dorf bringen, bevor es zu spät ist. </w:t>
       </w:r>
     </w:p>
     <w:p>
       <w:r>
-        <w:t xml:space="preserve">Große Fee: </w:t>
-      </w:r>
-      <w:proofErr w:type="spellStart"/>
-      <w:r>
-        <w:t>hehehe</w:t>
-      </w:r>
-      <w:proofErr w:type="spellEnd"/>
+        <w:t>Große Fee: hehehe</w:t>
+      </w:r>
     </w:p>
     <w:p>
       <w:r>
@@ -3715,15 +3065,7 @@
     </w:p>
     <w:p>
       <w:r>
-        <w:t xml:space="preserve">Große Fee: das könnte ich, aber tue ich nicht </w:t>
-      </w:r>
-      <w:proofErr w:type="spellStart"/>
-      <w:r>
-        <w:t>hehehe</w:t>
-      </w:r>
-      <w:proofErr w:type="spellEnd"/>
-      <w:r>
-        <w:t>.</w:t>
+        <w:t>Große Fee: das könnte ich, aber tue ich nicht hehehe.</w:t>
       </w:r>
     </w:p>
     <w:p>
@@ -3739,13 +3081,8 @@
     </w:p>
     <w:p>
       <w:r>
-        <w:t xml:space="preserve">Große Fee: </w:t>
-      </w:r>
-      <w:proofErr w:type="spellStart"/>
-      <w:r>
-        <w:t>hehehe</w:t>
-      </w:r>
-      <w:proofErr w:type="spellEnd"/>
+        <w:t>Große Fee: hehehe</w:t>
+      </w:r>
     </w:p>
     <w:p>
       <w:r>
@@ -3755,15 +3092,7 @@
         <w:t>hat,</w:t>
       </w:r>
       <w:r>
-        <w:t xml:space="preserve">  </w:t>
-      </w:r>
-      <w:proofErr w:type="spellStart"/>
-      <w:r>
-        <w:t>hehehe</w:t>
-      </w:r>
-      <w:proofErr w:type="spellEnd"/>
-      <w:r>
-        <w:t xml:space="preserve">. </w:t>
+        <w:t xml:space="preserve">  hehehe. </w:t>
       </w:r>
     </w:p>
     <w:p>
@@ -3776,116 +3105,95 @@
         <w:t>Große Fee: es war schön mit dir zu reden</w:t>
       </w:r>
       <w:r>
+        <w:t xml:space="preserve"> hehehe</w:t>
+      </w:r>
+      <w:r>
+        <w:t>.</w:t>
+      </w:r>
+    </w:p>
+    <w:p>
+      <w:r>
+        <w:t xml:space="preserve">Erzähler: Füllte einen Wasser Tasche voll mit dem Quellwasser. </w:t>
+      </w:r>
+    </w:p>
+    <w:p>
+      <w:r>
+        <w:t>Protagonist: „Warum wird mir wird schwindelig “</w:t>
+      </w:r>
+    </w:p>
+    <w:p>
+      <w:r>
+        <w:t>Erzähler: &lt;name&gt; wird schwarz vor Augen</w:t>
+      </w:r>
+    </w:p>
+    <w:p>
+      <w:r>
+        <w:t xml:space="preserve">Übergang </w:t>
+      </w:r>
+    </w:p>
+    <w:p/>
+    <w:p>
+      <w:r>
+        <w:t>Nächster morgen</w:t>
+      </w:r>
+    </w:p>
+    <w:p>
+      <w:r>
+        <w:t xml:space="preserve">Erzähler: &lt;name&gt; wacht am nächsten morgen am Eingang des Waldes wieder auf  </w:t>
+      </w:r>
+    </w:p>
+    <w:p>
+      <w:r>
+        <w:t xml:space="preserve">Protagonist:  „was ist </w:t>
+      </w:r>
+      <w:r>
+        <w:t>da passiert ich war doch gerade noch in einer Höhler mit einer Fee</w:t>
+      </w:r>
+      <w:r>
+        <w:t>“</w:t>
+      </w:r>
+    </w:p>
+    <w:p>
+      <w:r>
+        <w:t>Erzähler: er schaut in seine Tasche</w:t>
+      </w:r>
+    </w:p>
+    <w:p>
+      <w:r>
+        <w:t>Protagonist</w:t>
+      </w:r>
+      <w:r>
+        <w:t>: „zum Glück ich habe noch das Wasser ich hoffe die Fee hat mich nicht angelogen “</w:t>
+      </w:r>
+    </w:p>
+    <w:p>
+      <w:r>
         <w:t xml:space="preserve"> </w:t>
       </w:r>
-      <w:proofErr w:type="spellStart"/>
-      <w:r>
-        <w:t>hehehe</w:t>
-      </w:r>
-      <w:proofErr w:type="spellEnd"/>
-      <w:r>
-        <w:t>.</w:t>
-      </w:r>
-    </w:p>
-    <w:p>
-      <w:r>
-        <w:t xml:space="preserve">Erzähler: Füllte einen Wasser Tasche voll mit dem Quellwasser. </w:t>
-      </w:r>
-    </w:p>
-    <w:p>
-      <w:r>
-        <w:t>Protagonist: „Warum wird mir wird schwindelig “</w:t>
-      </w:r>
-    </w:p>
-    <w:p>
-      <w:r>
-        <w:t>Erzähler: &lt;</w:t>
-      </w:r>
-      <w:proofErr w:type="spellStart"/>
-      <w:r>
-        <w:t>name</w:t>
-      </w:r>
-      <w:proofErr w:type="spellEnd"/>
-      <w:r>
-        <w:t>&gt; wird schwarz vor Augen</w:t>
+      <w:r>
+        <w:t>Protagonist dann mache ich mich wohl auf den Heimweg:</w:t>
       </w:r>
     </w:p>
     <w:p>
       <w:r>
         <w:t xml:space="preserve">Übergang </w:t>
       </w:r>
+      <w:r>
+        <w:t xml:space="preserve">zu Zeitung ins Dorf </w:t>
+      </w:r>
     </w:p>
     <w:p/>
     <w:p>
-      <w:r>
-        <w:t>Nächster morgen</w:t>
-      </w:r>
-    </w:p>
-    <w:p>
-      <w:r>
-        <w:t>Erzähler: &lt;</w:t>
-      </w:r>
-      <w:proofErr w:type="spellStart"/>
-      <w:r>
-        <w:t>name</w:t>
-      </w:r>
-      <w:proofErr w:type="spellEnd"/>
-      <w:r>
-        <w:t xml:space="preserve">&gt; wacht am nächsten morgen am Eingang des Waldes wieder auf  </w:t>
-      </w:r>
-    </w:p>
-    <w:p>
-      <w:r>
-        <w:t xml:space="preserve">Protagonist:  „was ist </w:t>
-      </w:r>
-      <w:r>
-        <w:t>da passiert ich war doch gerade noch in einer Höhler mit einer Fee</w:t>
-      </w:r>
-      <w:r>
-        <w:t>“</w:t>
-      </w:r>
-    </w:p>
-    <w:p>
-      <w:r>
-        <w:t>Erzähler: er schaut in seine Tasche</w:t>
-      </w:r>
-    </w:p>
-    <w:p>
-      <w:r>
-        <w:t>Protagonist</w:t>
-      </w:r>
-      <w:r>
-        <w:t>: „zum Glück ich habe noch das Wasser ich hoffe die Fee hat mich nicht angelogen “</w:t>
-      </w:r>
-    </w:p>
-    <w:p>
-      <w:r>
-        <w:t xml:space="preserve"> </w:t>
-      </w:r>
-      <w:r>
-        <w:t>Protagonist dann mache ich mich wohl auf den Heimweg:</w:t>
-      </w:r>
-    </w:p>
-    <w:p>
-      <w:r>
-        <w:t xml:space="preserve">Übergang </w:t>
-      </w:r>
-      <w:r>
-        <w:t xml:space="preserve">zu Zeitung ins Dorf </w:t>
+      <w:pPr>
+        <w:pStyle w:val="berschrift1"/>
+      </w:pPr>
+      <w:r>
+        <w:t xml:space="preserve">Die Heimreise </w:t>
       </w:r>
     </w:p>
     <w:p/>
     <w:p>
       <w:pPr>
-        <w:pStyle w:val="berschrift1"/>
-      </w:pPr>
-      <w:r>
-        <w:t xml:space="preserve">Die Heimreise </w:t>
-      </w:r>
-    </w:p>
-    <w:p/>
-    <w:p>
-      <w:pPr>
         <w:pStyle w:val="berschrift2"/>
       </w:pPr>
       <w:r>
@@ -3894,15 +3202,7 @@
     </w:p>
     <w:p>
       <w:r>
-        <w:t>Erzähler: bevor &lt;</w:t>
-      </w:r>
-      <w:proofErr w:type="spellStart"/>
-      <w:r>
-        <w:t>name</w:t>
-      </w:r>
-      <w:proofErr w:type="spellEnd"/>
-      <w:r>
-        <w:t xml:space="preserve">&gt; wieder ins Gebirge </w:t>
+        <w:t xml:space="preserve">Erzähler: bevor &lt;name&gt; wieder ins Gebirge </w:t>
       </w:r>
       <w:r>
         <w:t>ging</w:t>
@@ -3915,62 +3215,27 @@
     </w:p>
     <w:p>
       <w:r>
-        <w:t xml:space="preserve">Fremder </w:t>
-      </w:r>
-      <w:proofErr w:type="spellStart"/>
-      <w:r>
-        <w:t>mann</w:t>
-      </w:r>
-      <w:proofErr w:type="spellEnd"/>
-      <w:r>
-        <w:t>: auf dich habe ich gewartet</w:t>
-      </w:r>
-    </w:p>
-    <w:p>
-      <w:r>
-        <w:t xml:space="preserve">Protagonist: </w:t>
-      </w:r>
-      <w:r>
-        <w:t>kennen wir uns, warum?</w:t>
-      </w:r>
-    </w:p>
-    <w:p>
-      <w:r>
-        <w:t xml:space="preserve">Fremder </w:t>
-      </w:r>
-      <w:proofErr w:type="spellStart"/>
-      <w:r>
-        <w:t>mann</w:t>
-      </w:r>
-      <w:proofErr w:type="spellEnd"/>
-      <w:r>
-        <w:t xml:space="preserve">: ich bin der dem du deine Flasche überlassen hast </w:t>
-      </w:r>
-    </w:p>
-    <w:p>
-      <w:r>
-        <w:t xml:space="preserve">Fremder </w:t>
-      </w:r>
-      <w:proofErr w:type="spellStart"/>
-      <w:r>
-        <w:t>mann</w:t>
-      </w:r>
-      <w:proofErr w:type="spellEnd"/>
-      <w:r>
-        <w:t xml:space="preserve">: ich wollte mich bedanken und habe meine Kutsche mitgebracht </w:t>
-      </w:r>
-    </w:p>
-    <w:p>
-      <w:r>
-        <w:t xml:space="preserve">Fremder </w:t>
-      </w:r>
-      <w:proofErr w:type="spellStart"/>
-      <w:r>
-        <w:t>mann</w:t>
-      </w:r>
-      <w:proofErr w:type="spellEnd"/>
-      <w:r>
-        <w:t xml:space="preserve">: mit der Kusche schaffen wir es bis heute Abend </w:t>
+        <w:t>Fremder mann: auf dich habe ich gewartet</w:t>
+      </w:r>
+    </w:p>
+    <w:p>
+      <w:r>
+        <w:t>Protagonist: kennen wir uns, warum?</w:t>
+      </w:r>
+    </w:p>
+    <w:p>
+      <w:r>
+        <w:t xml:space="preserve">Fremder mann: ich bin der dem du deine Flasche überlassen hast </w:t>
+      </w:r>
+    </w:p>
+    <w:p>
+      <w:r>
+        <w:t xml:space="preserve">Fremder mann: ich wollte mich bedanken und habe meine Kutsche mitgebracht </w:t>
+      </w:r>
+    </w:p>
+    <w:p>
+      <w:r>
+        <w:t xml:space="preserve">Fremder mann: mit der Kusche schaffen wir es bis heute Abend </w:t>
       </w:r>
       <w:r>
         <w:rPr>
@@ -3989,209 +3254,129 @@
       </w:r>
     </w:p>
     <w:p>
-      <w:proofErr w:type="spellStart"/>
       <w:r>
         <w:lastRenderedPageBreak/>
-        <w:t>Femder</w:t>
-      </w:r>
-      <w:proofErr w:type="spellEnd"/>
+        <w:t xml:space="preserve">Femder mann: nichts zu danken Sie haben mir dieses Wunder schöne Exemplar eine Flasche übergeben. </w:t>
+      </w:r>
+    </w:p>
+    <w:p>
+      <w:r>
+        <w:t>Fremder mann: spring auf, wir fahren direkt los,</w:t>
+      </w:r>
+    </w:p>
+    <w:p>
       <w:r>
         <w:t xml:space="preserve"> </w:t>
       </w:r>
-      <w:proofErr w:type="spellStart"/>
-      <w:r>
-        <w:t>mann</w:t>
-      </w:r>
-      <w:proofErr w:type="spellEnd"/>
-      <w:r>
-        <w:t xml:space="preserve">: nichts zu danken Sie haben mir dieses Wunder schöne Exemplar eine Flasche übergeben. </w:t>
-      </w:r>
-    </w:p>
-    <w:p>
-      <w:r>
-        <w:t xml:space="preserve">Fremder </w:t>
-      </w:r>
-      <w:proofErr w:type="spellStart"/>
-      <w:r>
-        <w:t>mann</w:t>
-      </w:r>
-      <w:proofErr w:type="spellEnd"/>
-      <w:r>
-        <w:t>: spring auf, wir fahren direkt los,</w:t>
-      </w:r>
-    </w:p>
-    <w:p>
+      <w:r>
+        <w:t xml:space="preserve">Erzähler: der mann und &lt;name&gt; machten sich auf den Weg in dorf. </w:t>
+      </w:r>
+    </w:p>
+    <w:p>
+      <w:r>
+        <w:t xml:space="preserve">Erzähler: Es wurde Abend und Die Kutsche Kamm im Dorf an. </w:t>
+      </w:r>
+    </w:p>
+    <w:p>
+      <w:r>
+        <w:t>Protagonist: vielen Dank, ohne ihre Hilfe, hätte ich es vielleicht rechtzeitig Geschäft</w:t>
+      </w:r>
+    </w:p>
+    <w:p>
+      <w:r>
+        <w:t>Fremder mann: nichts zu danken, geh nun deine Mutter retten</w:t>
+      </w:r>
+    </w:p>
+    <w:p>
+      <w:r>
+        <w:t xml:space="preserve">Erzähler: &lt;name&gt; ging </w:t>
+      </w:r>
+      <w:r>
+        <w:t>zu seinem Haus,</w:t>
+      </w:r>
+      <w:r>
+        <w:t xml:space="preserve"> wo der Dr</w:t>
+      </w:r>
+      <w:r>
+        <w:t>.</w:t>
+      </w:r>
+      <w:r>
+        <w:t xml:space="preserve"> schon auf ihn wartete</w:t>
+      </w:r>
+      <w:r>
+        <w:t>.</w:t>
+      </w:r>
+    </w:p>
+    <w:p>
+      <w:r>
+        <w:t>Übergang.</w:t>
+      </w:r>
+    </w:p>
+    <w:p>
+      <w:r>
+        <w:t xml:space="preserve">   </w:t>
+      </w:r>
+    </w:p>
+    <w:p/>
+    <w:p>
+      <w:pPr>
+        <w:pStyle w:val="berschrift2"/>
+      </w:pPr>
+      <w:r>
+        <w:t>Der Fußweg</w:t>
+      </w:r>
+    </w:p>
+    <w:p>
+      <w:r>
+        <w:br/>
+        <w:t>Erzähler: &lt;name&gt;</w:t>
+      </w:r>
       <w:r>
         <w:t xml:space="preserve"> </w:t>
       </w:r>
       <w:r>
-        <w:t xml:space="preserve">Erzähler: der </w:t>
-      </w:r>
-      <w:proofErr w:type="spellStart"/>
-      <w:r>
-        <w:t>mann</w:t>
-      </w:r>
-      <w:proofErr w:type="spellEnd"/>
-      <w:r>
-        <w:t xml:space="preserve"> und &lt;</w:t>
-      </w:r>
-      <w:proofErr w:type="spellStart"/>
-      <w:r>
-        <w:t>name</w:t>
-      </w:r>
-      <w:proofErr w:type="spellEnd"/>
-      <w:r>
-        <w:t xml:space="preserve">&gt; machten sich auf den Weg in </w:t>
-      </w:r>
-      <w:proofErr w:type="spellStart"/>
-      <w:r>
-        <w:t>dorf</w:t>
-      </w:r>
-      <w:proofErr w:type="spellEnd"/>
-      <w:r>
-        <w:t xml:space="preserve">. </w:t>
-      </w:r>
-    </w:p>
-    <w:p>
-      <w:r>
-        <w:t xml:space="preserve">Erzähler: Es wurde Abend und Die Kutsche Kamm im Dorf an. </w:t>
-      </w:r>
-    </w:p>
-    <w:p>
-      <w:r>
-        <w:t>Protagonist: vielen Dank, ohne ihre Hilfe, hätte ich es vielleicht rechtzeitig Geschäft</w:t>
-      </w:r>
-    </w:p>
-    <w:p>
-      <w:r>
-        <w:t xml:space="preserve">Fremder </w:t>
-      </w:r>
-      <w:proofErr w:type="spellStart"/>
-      <w:r>
-        <w:t>mann</w:t>
-      </w:r>
-      <w:proofErr w:type="spellEnd"/>
-      <w:r>
-        <w:t>: nichts zu danken, geh nun deine Mutter retten</w:t>
-      </w:r>
-    </w:p>
-    <w:p>
-      <w:r>
-        <w:t>Erzähler: &lt;</w:t>
-      </w:r>
-      <w:proofErr w:type="spellStart"/>
-      <w:r>
-        <w:t>name</w:t>
-      </w:r>
-      <w:proofErr w:type="spellEnd"/>
-      <w:r>
-        <w:t xml:space="preserve">&gt; ging </w:t>
-      </w:r>
-      <w:r>
-        <w:t>zu seinem Haus,</w:t>
-      </w:r>
-      <w:r>
-        <w:t xml:space="preserve"> wo der Dr</w:t>
-      </w:r>
-      <w:r>
-        <w:t>.</w:t>
-      </w:r>
-      <w:r>
-        <w:t xml:space="preserve"> schon auf ihn wartete</w:t>
-      </w:r>
-      <w:r>
-        <w:t>.</w:t>
-      </w:r>
-    </w:p>
-    <w:p>
-      <w:r>
-        <w:t>Übergang.</w:t>
-      </w:r>
-    </w:p>
-    <w:p>
-      <w:r>
-        <w:t xml:space="preserve">   </w:t>
+        <w:t>machte sich auf den auf den Gipfel</w:t>
       </w:r>
     </w:p>
     <w:p/>
     <w:p>
-      <w:pPr>
-        <w:pStyle w:val="berschrift2"/>
-      </w:pPr>
-      <w:r>
-        <w:t>Der Fußweg</w:t>
-      </w:r>
-    </w:p>
-    <w:p>
-      <w:r>
-        <w:br/>
-        <w:t>Erzähler: &lt;</w:t>
-      </w:r>
-      <w:proofErr w:type="spellStart"/>
-      <w:r>
-        <w:t>name</w:t>
-      </w:r>
-      <w:proofErr w:type="spellEnd"/>
-      <w:r>
-        <w:t>&gt;</w:t>
-      </w:r>
-      <w:r>
-        <w:t xml:space="preserve"> </w:t>
-      </w:r>
-      <w:r>
-        <w:t>machte sich auf den</w:t>
-      </w:r>
-      <w:r>
-        <w:t xml:space="preserve"> auf den Gipfel</w:t>
+      <w:r>
+        <w:t xml:space="preserve">Wenn beim ersten Mal  langer weg: </w:t>
+      </w:r>
+    </w:p>
+    <w:p>
+      <w:pPr>
+        <w:ind w:left="705"/>
+      </w:pPr>
+      <w:r>
+        <w:t xml:space="preserve">Protagonist: ich kann jetzt nicht noch was passieren lassen ich nehmen lieber wieder den sicheren Weg </w:t>
+      </w:r>
+    </w:p>
+    <w:p>
+      <w:r>
+        <w:t>Wenn beim Ersten Mal den kurzen Weg gegangen ist</w:t>
+      </w:r>
+    </w:p>
+    <w:p>
+      <w:pPr>
+        <w:ind w:left="705"/>
+      </w:pPr>
+      <w:r>
+        <w:t xml:space="preserve">Protagonist: ich würde das nicht nochmal überleben an dieser Klippe entlangzugehen, geschweige wenn der Basilisk zurückkommt. </w:t>
+      </w:r>
+    </w:p>
+    <w:p>
+      <w:pPr>
+        <w:ind w:firstLine="708"/>
+      </w:pPr>
+      <w:r>
+        <w:t>Protagonist: ich gehe diesmal den sicheren weg.</w:t>
       </w:r>
     </w:p>
     <w:p/>
     <w:p>
       <w:r>
-        <w:t xml:space="preserve">Wenn beim ersten Mal  langer weg: </w:t>
-      </w:r>
-    </w:p>
-    <w:p>
-      <w:pPr>
-        <w:ind w:left="705"/>
-      </w:pPr>
-      <w:r>
-        <w:t xml:space="preserve">Protagonist: ich kann jetzt nicht noch was passieren lassen ich nehmen lieber wieder den sicheren Weg </w:t>
-      </w:r>
-    </w:p>
-    <w:p>
-      <w:r>
-        <w:t>Wenn beim Ersten Mal den kurzen Weg gegangen ist</w:t>
-      </w:r>
-    </w:p>
-    <w:p>
-      <w:pPr>
-        <w:ind w:left="705"/>
-      </w:pPr>
-      <w:r>
-        <w:t xml:space="preserve">Protagonist: ich würde das nicht nochmal überleben an dieser Klippe entlangzugehen, geschweige wenn der Basilisk zurückkommt. </w:t>
-      </w:r>
-    </w:p>
-    <w:p>
-      <w:pPr>
-        <w:ind w:firstLine="708"/>
-      </w:pPr>
-      <w:r>
-        <w:t>Protagonist: ich gehe diesmal den sicheren weg.</w:t>
-      </w:r>
-    </w:p>
-    <w:p/>
-    <w:p>
-      <w:r>
-        <w:t>Erzähler: &lt;</w:t>
-      </w:r>
-      <w:proofErr w:type="spellStart"/>
-      <w:r>
-        <w:t>name</w:t>
-      </w:r>
-      <w:proofErr w:type="spellEnd"/>
-      <w:r>
-        <w:t>&gt; nahm den sicheren Weg</w:t>
+        <w:t>Erzähler: &lt;name&gt; nahm den sicheren Weg</w:t>
       </w:r>
     </w:p>
     <w:p>
@@ -4201,15 +3386,7 @@
     </w:p>
     <w:p>
       <w:r>
-        <w:t>Erzähler: nach einem weiteren Tag Kamm &lt;</w:t>
-      </w:r>
-      <w:proofErr w:type="spellStart"/>
-      <w:r>
-        <w:t>namen</w:t>
-      </w:r>
-      <w:proofErr w:type="spellEnd"/>
-      <w:r>
-        <w:t xml:space="preserve">&gt; wieder in seinem Heimatdorf an </w:t>
+        <w:t xml:space="preserve">Erzähler: nach einem weiteren Tag Kamm &lt;namen&gt; wieder in seinem Heimatdorf an </w:t>
       </w:r>
     </w:p>
     <w:p>
@@ -4219,15 +3396,7 @@
     </w:p>
     <w:p>
       <w:r>
-        <w:t>Erzähler: &lt;</w:t>
-      </w:r>
-      <w:proofErr w:type="spellStart"/>
-      <w:r>
-        <w:t>name</w:t>
-      </w:r>
-      <w:proofErr w:type="spellEnd"/>
-      <w:r>
-        <w:t>&gt; rennt die Letzen Meter zu sich nach Hause.</w:t>
+        <w:t>Erzähler: &lt;name&gt; rennt die Letzen Meter zu sich nach Hause.</w:t>
       </w:r>
     </w:p>
     <w:p/>
@@ -4253,15 +3422,7 @@
     <w:p/>
     <w:p>
       <w:r>
-        <w:t>Protagonist: Dr. &lt;</w:t>
-      </w:r>
-      <w:proofErr w:type="spellStart"/>
-      <w:r>
-        <w:t>namen</w:t>
-      </w:r>
-      <w:proofErr w:type="spellEnd"/>
-      <w:r>
-        <w:t>&gt; ich bin endlich zurück</w:t>
+        <w:t>Protagonist: Dr. &lt;namen&gt; ich bin endlich zurück</w:t>
       </w:r>
     </w:p>
     <w:p>
@@ -4270,13 +3431,8 @@
       </w:r>
     </w:p>
     <w:p>
-      <w:proofErr w:type="spellStart"/>
-      <w:r>
-        <w:t>Dr</w:t>
-      </w:r>
-      <w:proofErr w:type="spellEnd"/>
-      <w:r>
-        <w:t>: Endlich bist du zurück, ich habe mir schon sorgen gemacht</w:t>
+      <w:r>
+        <w:t>Dr: Endlich bist du zurück, ich habe mir schon sorgen gemacht</w:t>
       </w:r>
     </w:p>
     <w:p>
@@ -4286,28 +3442,12 @@
     </w:p>
     <w:p>
       <w:r>
-        <w:t>Erzähler: &lt;</w:t>
-      </w:r>
-      <w:proofErr w:type="spellStart"/>
-      <w:r>
-        <w:t>name</w:t>
-      </w:r>
-      <w:proofErr w:type="spellEnd"/>
-      <w:r>
-        <w:t>&gt; übergibt die Blume dem Dr.</w:t>
-      </w:r>
-    </w:p>
-    <w:p>
-      <w:r>
-        <w:t xml:space="preserve">Erzähler: der Dr. verarbeite die Blume zu Medizin und schüttet die die </w:t>
-      </w:r>
-      <w:proofErr w:type="spellStart"/>
-      <w:r>
-        <w:t>Flüssichkeit</w:t>
-      </w:r>
-      <w:proofErr w:type="spellEnd"/>
-      <w:r>
-        <w:t xml:space="preserve"> über die Regungslose Mutter. </w:t>
+        <w:t>Erzähler: &lt;name&gt; übergibt die Blume dem Dr.</w:t>
+      </w:r>
+    </w:p>
+    <w:p>
+      <w:r>
+        <w:t xml:space="preserve">Erzähler: der Dr. verarbeite die Blume zu Medizin und schüttet die die Flüssichkeit über die Regungslose Mutter. </w:t>
       </w:r>
     </w:p>
     <w:p>
@@ -4333,15 +3473,7 @@
     </w:p>
     <w:p>
       <w:r>
-        <w:t>Dr. du wurdest von dem Zauber einer Alraune versteinert , &lt;</w:t>
-      </w:r>
-      <w:proofErr w:type="spellStart"/>
-      <w:r>
-        <w:t>name</w:t>
-      </w:r>
-      <w:proofErr w:type="spellEnd"/>
-      <w:r>
-        <w:t xml:space="preserve">&gt; hat eine Heil </w:t>
+        <w:t xml:space="preserve">Dr. du wurdest von dem Zauber einer Alraune versteinert , &lt;name&gt; hat eine Heil </w:t>
       </w:r>
       <w:r>
         <w:t>Mittel</w:t>
@@ -4359,13 +3491,8 @@
       </w:r>
     </w:p>
     <w:p>
-      <w:proofErr w:type="spellStart"/>
-      <w:r>
-        <w:t>Dr</w:t>
-      </w:r>
-      <w:proofErr w:type="spellEnd"/>
-      <w:r>
-        <w:t>: sie waren &lt;tage&gt; weg , wenn es noch länger und wir hätten dich nicht zurückholen können</w:t>
+      <w:r>
+        <w:t>Dr: sie waren &lt;tage&gt; weg , wenn es noch länger und wir hätten dich nicht zurückholen können</w:t>
       </w:r>
     </w:p>
     <w:p>
@@ -4408,98 +3535,44 @@
         <w:pStyle w:val="berschrift2"/>
       </w:pPr>
       <w:r>
-        <w:t xml:space="preserve">Gutes Ende mit </w:t>
-      </w:r>
-      <w:r>
-        <w:t>Quellwasser</w:t>
+        <w:t>Gutes Ende mit Quellwasser</w:t>
       </w:r>
     </w:p>
     <w:p/>
     <w:p>
       <w:r>
-        <w:t>Protagonist: Dr. &lt;</w:t>
-      </w:r>
-      <w:proofErr w:type="spellStart"/>
-      <w:r>
-        <w:t>namen</w:t>
-      </w:r>
-      <w:proofErr w:type="spellEnd"/>
-      <w:r>
-        <w:t>&gt; ich bin endlich zurück</w:t>
-      </w:r>
-    </w:p>
-    <w:p>
-      <w:r>
-        <w:t xml:space="preserve">Protagonist: ich habe </w:t>
-      </w:r>
-      <w:r>
-        <w:t>zwar nicht die Blume dabei, aber ich habe die Fee gefunden.</w:t>
-      </w:r>
-    </w:p>
-    <w:p>
-      <w:r>
-        <w:t>Protagonist</w:t>
-      </w:r>
-      <w:r>
-        <w:t>: Sie hat mir magisches Wasser übergebe mit de wir meine Mutter  auch retten können</w:t>
-      </w:r>
-    </w:p>
-    <w:p>
-      <w:proofErr w:type="spellStart"/>
-      <w:r>
-        <w:t>Dr</w:t>
-      </w:r>
-      <w:proofErr w:type="spellEnd"/>
-      <w:r>
-        <w:t>: Endlich bist du zurück, ich habe mir schon sorgen gemacht</w:t>
-      </w:r>
-    </w:p>
-    <w:p>
-      <w:proofErr w:type="spellStart"/>
-      <w:r>
-        <w:t>Dr</w:t>
-      </w:r>
-      <w:proofErr w:type="spellEnd"/>
-      <w:r>
-        <w:t>: also waren die Geschichten wahr, aber gib mir zuerst Wasser, die Geschichte kannst du mir später erzählen</w:t>
-      </w:r>
-    </w:p>
-    <w:p>
-      <w:r>
-        <w:t>Erzähler: &lt;</w:t>
-      </w:r>
-      <w:proofErr w:type="spellStart"/>
-      <w:r>
-        <w:t>name</w:t>
-      </w:r>
-      <w:proofErr w:type="spellEnd"/>
-      <w:r>
-        <w:t xml:space="preserve">&gt; übergibt die </w:t>
-      </w:r>
-      <w:r>
-        <w:t xml:space="preserve">quell </w:t>
-      </w:r>
-      <w:proofErr w:type="spellStart"/>
-      <w:r>
-        <w:t>Wesser</w:t>
-      </w:r>
-      <w:proofErr w:type="spellEnd"/>
-      <w:r>
-        <w:t xml:space="preserve"> dem Dr.</w:t>
+        <w:t>Protagonist: Dr. &lt;namen&gt; ich bin endlich zurück</w:t>
+      </w:r>
+    </w:p>
+    <w:p>
+      <w:r>
+        <w:t>Protagonist: ich habe zwar nicht die Blume dabei, aber ich habe die Fee gefunden.</w:t>
+      </w:r>
+    </w:p>
+    <w:p>
+      <w:r>
+        <w:t>Protagonist: Sie hat mir magisches Wasser übergebe mit de wir meine Mutter  auch retten können</w:t>
+      </w:r>
+    </w:p>
+    <w:p>
+      <w:r>
+        <w:t>Dr: Endlich bist du zurück, ich habe mir schon sorgen gemacht</w:t>
+      </w:r>
+    </w:p>
+    <w:p>
+      <w:r>
+        <w:t>Dr: also waren die Geschichten wahr, aber gib mir zuerst Wasser, die Geschichte kannst du mir später erzählen</w:t>
+      </w:r>
+    </w:p>
+    <w:p>
+      <w:r>
+        <w:t>Erzähler: &lt;name&gt; übergibt die quell Wesser dem Dr.</w:t>
       </w:r>
     </w:p>
     <w:p>
       <w:r>
         <w:lastRenderedPageBreak/>
-        <w:t xml:space="preserve">Erzähler: der Dr. verarbeite schüttet die </w:t>
-      </w:r>
-      <w:proofErr w:type="spellStart"/>
-      <w:r>
-        <w:t>wasser</w:t>
-      </w:r>
-      <w:proofErr w:type="spellEnd"/>
-      <w:r>
-        <w:t xml:space="preserve"> über die Regungslose Mutter. </w:t>
+        <w:t xml:space="preserve">Erzähler: der Dr. verarbeite schüttet die wasser über die Regungslose Mutter. </w:t>
       </w:r>
     </w:p>
     <w:p>
@@ -4519,15 +3592,7 @@
     </w:p>
     <w:p>
       <w:r>
-        <w:t>Dr. du wurdest von dem Zauber einer Alraune versteinert , &lt;</w:t>
-      </w:r>
-      <w:proofErr w:type="spellStart"/>
-      <w:r>
-        <w:t>name</w:t>
-      </w:r>
-      <w:proofErr w:type="spellEnd"/>
-      <w:r>
-        <w:t xml:space="preserve">&gt; hat </w:t>
+        <w:t xml:space="preserve">Dr. du wurdest von dem Zauber einer Alraune versteinert , &lt;name&gt; hat </w:t>
       </w:r>
       <w:r>
         <w:t>Quell Wasser von der Fee geholt</w:t>
@@ -4539,13 +3604,8 @@
       </w:r>
     </w:p>
     <w:p>
-      <w:proofErr w:type="spellStart"/>
-      <w:r>
-        <w:t>Dr</w:t>
-      </w:r>
-      <w:proofErr w:type="spellEnd"/>
-      <w:r>
-        <w:t>: sie waren &lt;tage&gt; weg , wenn es noch länger und wir hätten dich nicht zurückholen können</w:t>
+      <w:r>
+        <w:t>Dr: sie waren &lt;tage&gt; weg , wenn es noch länger und wir hätten dich nicht zurückholen können</w:t>
       </w:r>
     </w:p>
     <w:p>
@@ -4592,85 +3652,38 @@
     </w:p>
     <w:p>
       <w:r>
-        <w:t>Protagonist: Dr. &lt;</w:t>
-      </w:r>
-      <w:proofErr w:type="spellStart"/>
-      <w:r>
-        <w:t>namen</w:t>
-      </w:r>
-      <w:proofErr w:type="spellEnd"/>
-      <w:r>
-        <w:t>&gt; ich bin endlich zurück</w:t>
-      </w:r>
-      <w:r>
-        <w:t>, ich hoffe ich bin noch rechtzeitig gekommen</w:t>
-      </w:r>
-    </w:p>
-    <w:p>
-      <w:r>
-        <w:t>Protagonist: ich habe die Blume gefunden und dabei</w:t>
-      </w:r>
-      <w:r>
-        <w:t>.</w:t>
-      </w:r>
-    </w:p>
-    <w:p>
-      <w:proofErr w:type="spellStart"/>
-      <w:r>
-        <w:t>Dr</w:t>
-      </w:r>
-      <w:proofErr w:type="spellEnd"/>
-      <w:r>
-        <w:t>: Endlich bist du zurück, ich habe mir schon sorgen gemacht</w:t>
-      </w:r>
-      <w:r>
-        <w:t xml:space="preserve">. </w:t>
-      </w:r>
-    </w:p>
-    <w:p>
-      <w:r>
-        <w:t>Dr. gib mir die Blume</w:t>
-      </w:r>
-      <w:r>
-        <w:t xml:space="preserve">, wir müssen uns Beilen die &lt; &gt;tage </w:t>
+        <w:t>Protagonist: Dr. &lt;namen&gt; ich bin endlich zurück, ich hoffe ich bin noch rechtzeitig gekommen</w:t>
+      </w:r>
+    </w:p>
+    <w:p>
+      <w:r>
+        <w:t>Protagonist: ich habe die Blume gefunden und dabei.</w:t>
+      </w:r>
+    </w:p>
+    <w:p>
+      <w:r>
+        <w:t xml:space="preserve">Dr: Endlich bist du zurück, ich habe mir schon sorgen gemacht. </w:t>
+      </w:r>
+    </w:p>
+    <w:p>
+      <w:r>
+        <w:t xml:space="preserve">Dr. gib mir die Blume, wir müssen uns Beilen die &lt; &gt;tage </w:t>
       </w:r>
       <w:r>
         <w:t xml:space="preserve"> </w:t>
       </w:r>
       <w:r>
-        <w:t xml:space="preserve">sind </w:t>
-      </w:r>
-      <w:r>
-        <w:t xml:space="preserve">schon rum </w:t>
-      </w:r>
-      <w:r>
-        <w:t>.</w:t>
-      </w:r>
-    </w:p>
-    <w:p>
-      <w:r>
-        <w:t>Erzähler: &lt;</w:t>
-      </w:r>
-      <w:proofErr w:type="spellStart"/>
-      <w:r>
-        <w:t>name</w:t>
-      </w:r>
-      <w:proofErr w:type="spellEnd"/>
-      <w:r>
-        <w:t>&gt; übergibt die Blume dem Dr.</w:t>
-      </w:r>
-    </w:p>
-    <w:p>
-      <w:r>
-        <w:t xml:space="preserve">Erzähler: der Dr. verarbeite die Blume zu Medizin und schüttet die die </w:t>
-      </w:r>
-      <w:proofErr w:type="spellStart"/>
-      <w:r>
-        <w:t>Flüssichkeit</w:t>
-      </w:r>
-      <w:proofErr w:type="spellEnd"/>
-      <w:r>
-        <w:t xml:space="preserve"> über die Regungslose Mutter. </w:t>
+        <w:t>sind schon rum .</w:t>
+      </w:r>
+    </w:p>
+    <w:p>
+      <w:r>
+        <w:t>Erzähler: &lt;name&gt; übergibt die Blume dem Dr.</w:t>
+      </w:r>
+    </w:p>
+    <w:p>
+      <w:r>
+        <w:t xml:space="preserve">Erzähler: der Dr. verarbeite die Blume zu Medizin und schüttet die die Flüssichkeit über die Regungslose Mutter. </w:t>
       </w:r>
     </w:p>
     <w:p>
@@ -4704,15 +3717,7 @@
     </w:p>
     <w:p>
       <w:r>
-        <w:t xml:space="preserve">Dr. was dankest </w:t>
-      </w:r>
-      <w:proofErr w:type="gramStart"/>
-      <w:r>
-        <w:t>du</w:t>
-      </w:r>
-      <w:proofErr w:type="gramEnd"/>
-      <w:r>
-        <w:t xml:space="preserve"> w</w:t>
+        <w:t>Dr. was dankest du w</w:t>
       </w:r>
       <w:r>
         <w:t>enn eine Person stirbt?</w:t>
@@ -4741,34 +3746,12 @@
     <w:p>
       <w:r>
         <w:lastRenderedPageBreak/>
-        <w:t xml:space="preserve">Eine Peron </w:t>
-      </w:r>
-      <w:proofErr w:type="gramStart"/>
-      <w:r>
-        <w:t>stirbt</w:t>
-      </w:r>
-      <w:proofErr w:type="gramEnd"/>
-      <w:r>
-        <w:t xml:space="preserve"> wenn man sie vergisst</w:t>
-      </w:r>
-    </w:p>
-    <w:p>
-      <w:proofErr w:type="spellStart"/>
-      <w:r>
-        <w:t>Dr</w:t>
-      </w:r>
-      <w:proofErr w:type="spellEnd"/>
-      <w:r>
-        <w:t>: also</w:t>
-      </w:r>
-      <w:r>
-        <w:t xml:space="preserve"> lass </w:t>
-      </w:r>
-      <w:r>
-        <w:t>das nicht umsonst wesen</w:t>
-      </w:r>
-      <w:r>
-        <w:t xml:space="preserve"> sein.</w:t>
+        <w:t>Eine Peron stirbt wenn man sie vergisst</w:t>
+      </w:r>
+    </w:p>
+    <w:p>
+      <w:r>
+        <w:t>Dr: also lass das nicht umsonst wesen sein.</w:t>
       </w:r>
     </w:p>
     <w:p>
@@ -4797,15 +3780,7 @@
         <w:t xml:space="preserve"> </w:t>
       </w:r>
       <w:r>
-        <w:t>&lt;</w:t>
-      </w:r>
-      <w:proofErr w:type="spellStart"/>
-      <w:r>
-        <w:t>name</w:t>
-      </w:r>
-      <w:proofErr w:type="spellEnd"/>
-      <w:r>
-        <w:t xml:space="preserve">&gt; </w:t>
+        <w:t xml:space="preserve">&lt;name&gt; </w:t>
       </w:r>
       <w:r>
         <w:t xml:space="preserve"> </w:t>
@@ -4848,15 +3823,7 @@
         <w:annotationRef/>
       </w:r>
       <w:r>
-        <w:t xml:space="preserve">10 </w:t>
-      </w:r>
-      <w:proofErr w:type="spellStart"/>
-      <w:r>
-        <w:t>jahre</w:t>
-      </w:r>
-      <w:proofErr w:type="spellEnd"/>
-      <w:r>
-        <w:t>?</w:t>
+        <w:t>10 jahre?</w:t>
       </w:r>
     </w:p>
   </w:comment>

</xml_diff>